<commit_message>
Functionality nearly complete, non-chargeable days still need to be implemented.
</commit_message>
<xml_diff>
--- a/POSRentalSystemArch.docx
+++ b/POSRentalSystemArch.docx
@@ -1103,7 +1103,19 @@
         <w:rPr>
           <w:rFonts w:ascii="Courier New" w:hAnsi="Courier New" w:cs="Courier New"/>
         </w:rPr>
-        <w:t>private Boolean ValidateInput (RentalParams paramsIn)</w:t>
+        <w:t xml:space="preserve">private </w:t>
+      </w:r>
+      <w:r>
+        <w:rPr>
+          <w:rFonts w:ascii="Courier New" w:hAnsi="Courier New" w:cs="Courier New"/>
+        </w:rPr>
+        <w:t>ValidateRet</w:t>
+      </w:r>
+      <w:r>
+        <w:rPr>
+          <w:rFonts w:ascii="Courier New" w:hAnsi="Courier New" w:cs="Courier New"/>
+        </w:rPr>
+        <w:t xml:space="preserve"> ValidateInput (RentalParams paramsIn)</w:t>
       </w:r>
     </w:p>
     <w:p>

</xml_diff>

<commit_message>
Simplified tool info storage, cleaned up comments, and added rounding to $$ calculations.
</commit_message>
<xml_diff>
--- a/POSRentalSystemArch.docx
+++ b/POSRentalSystemArch.docx
@@ -15,7 +15,15 @@
         <w:t xml:space="preserve">This document describes the architecture that is to be implemented to satisfy the requirements in the POS rental system functional specification.  </w:t>
       </w:r>
       <w:r>
-        <w:t>This system is a back-end system that performs 3 basic functions:  (1) providing up-to-date options for the tools to be rented, (2) validating entries from the front-end POS system, and (3) generating a rental agreement based on input from the front-end POS system.</w:t>
+        <w:t>This system is a back-end system that performs 3 basic functions</w:t>
+      </w:r>
+      <w:proofErr w:type="gramStart"/>
+      <w:r>
+        <w:t>:  (</w:t>
+      </w:r>
+      <w:proofErr w:type="gramEnd"/>
+      <w:r>
+        <w:t>1) providing up-to-date options for the tools to be rented, (2) validating entries from the front-end POS system, and (3) generating a rental agreement based on input from the front-end POS system.</w:t>
       </w:r>
     </w:p>
     <w:p>
@@ -23,15 +31,23 @@
         <w:pStyle w:val="Heading2"/>
       </w:pPr>
       <w:r>
-        <w:t xml:space="preserve">Provide Tool Rental Options for the front-end </w:t>
+        <w:t xml:space="preserve">Get Available Tools </w:t>
+      </w:r>
+      <w:r>
+        <w:t xml:space="preserve">for the front-end </w:t>
       </w:r>
       <w:r>
         <w:t>POS System</w:t>
       </w:r>
     </w:p>
     <w:p>
-      <w:r>
-        <w:t>In order to avoid any unnecessary direct ties between the front-end system and the database there will be a simple back-end method to return the current list of tools available for rental.  The tools will be returned as a collection of objects where each tool object contains information</w:t>
+      <w:proofErr w:type="gramStart"/>
+      <w:r>
+        <w:t>In order to</w:t>
+      </w:r>
+      <w:proofErr w:type="gramEnd"/>
+      <w:r>
+        <w:t xml:space="preserve"> avoid any unnecessary direct ties between the front-end system and the database there will be a simple back-end method to return the current list of tools available for rental.  The tools will be returned as a collection of objects where each tool object contains information</w:t>
       </w:r>
       <w:r>
         <w:t xml:space="preserve"> as indicated in the following class definition</w:t>
@@ -65,7 +81,7 @@
           <w:i/>
           <w:iCs/>
         </w:rPr>
-        <w:t>ToolInfo</w:t>
+        <w:t>ToolCode</w:t>
       </w:r>
       <w:proofErr w:type="spellEnd"/>
       <w:r>
@@ -73,265 +89,142 @@
           <w:i/>
           <w:iCs/>
         </w:rPr>
-        <w:t xml:space="preserve">, </w:t>
-      </w:r>
-      <w:proofErr w:type="spellStart"/>
+        <w:t xml:space="preserve"> </w:t>
+      </w:r>
       <w:r>
         <w:rPr>
           <w:i/>
           <w:iCs/>
         </w:rPr>
+        <w:t>class</w:t>
+      </w:r>
+    </w:p>
+    <w:p>
+      <w:pPr>
+        <w:rPr>
+          <w:rFonts w:ascii="Courier New" w:hAnsi="Courier New" w:cs="Courier New"/>
+          <w:sz w:val="22"/>
+          <w:szCs w:val="22"/>
+        </w:rPr>
+      </w:pPr>
+    </w:p>
+    <w:p>
+      <w:pPr>
+        <w:rPr>
+          <w:rFonts w:ascii="Courier New" w:hAnsi="Courier New" w:cs="Courier New"/>
+          <w:sz w:val="22"/>
+          <w:szCs w:val="22"/>
+        </w:rPr>
+      </w:pPr>
+      <w:r>
+        <w:rPr>
+          <w:rFonts w:ascii="Courier New" w:hAnsi="Courier New" w:cs="Courier New"/>
+          <w:sz w:val="22"/>
+          <w:szCs w:val="22"/>
+        </w:rPr>
+        <w:t xml:space="preserve">public class </w:t>
+      </w:r>
+      <w:proofErr w:type="spellStart"/>
+      <w:r>
+        <w:rPr>
+          <w:rFonts w:ascii="Courier New" w:hAnsi="Courier New" w:cs="Courier New"/>
+          <w:sz w:val="22"/>
+          <w:szCs w:val="22"/>
+        </w:rPr>
+        <w:t>ToolCode</w:t>
+      </w:r>
+      <w:proofErr w:type="spellEnd"/>
+    </w:p>
+    <w:p>
+      <w:pPr>
+        <w:rPr>
+          <w:rFonts w:ascii="Courier New" w:hAnsi="Courier New" w:cs="Courier New"/>
+          <w:sz w:val="22"/>
+          <w:szCs w:val="22"/>
+        </w:rPr>
+      </w:pPr>
+      <w:r>
+        <w:rPr>
+          <w:rFonts w:ascii="Courier New" w:hAnsi="Courier New" w:cs="Courier New"/>
+          <w:sz w:val="22"/>
+          <w:szCs w:val="22"/>
+        </w:rPr>
+        <w:t>{</w:t>
+      </w:r>
+    </w:p>
+    <w:p>
+      <w:pPr>
+        <w:rPr>
+          <w:rFonts w:ascii="Courier New" w:hAnsi="Courier New" w:cs="Courier New"/>
+          <w:sz w:val="22"/>
+          <w:szCs w:val="22"/>
+        </w:rPr>
+      </w:pPr>
+      <w:r>
+        <w:rPr>
+          <w:rFonts w:ascii="Courier New" w:hAnsi="Courier New" w:cs="Courier New"/>
+          <w:sz w:val="22"/>
+          <w:szCs w:val="22"/>
+        </w:rPr>
+        <w:t xml:space="preserve">    String </w:t>
+      </w:r>
+      <w:proofErr w:type="spellStart"/>
+      <w:proofErr w:type="gramStart"/>
+      <w:r>
+        <w:rPr>
+          <w:rFonts w:ascii="Courier New" w:hAnsi="Courier New" w:cs="Courier New"/>
+          <w:sz w:val="22"/>
+          <w:szCs w:val="22"/>
+        </w:rPr>
+        <w:t>ToolCode</w:t>
+      </w:r>
+      <w:proofErr w:type="spellEnd"/>
+      <w:r>
+        <w:rPr>
+          <w:rFonts w:ascii="Courier New" w:hAnsi="Courier New" w:cs="Courier New"/>
+          <w:sz w:val="22"/>
+          <w:szCs w:val="22"/>
+        </w:rPr>
+        <w:t>;</w:t>
+      </w:r>
+      <w:proofErr w:type="gramEnd"/>
+    </w:p>
+    <w:p>
+      <w:pPr>
+        <w:rPr>
+          <w:rFonts w:ascii="Courier New" w:hAnsi="Courier New" w:cs="Courier New"/>
+          <w:sz w:val="22"/>
+          <w:szCs w:val="22"/>
+        </w:rPr>
+      </w:pPr>
+      <w:r>
+        <w:rPr>
+          <w:rFonts w:ascii="Courier New" w:hAnsi="Courier New" w:cs="Courier New"/>
+          <w:sz w:val="22"/>
+          <w:szCs w:val="22"/>
+        </w:rPr>
+        <w:t xml:space="preserve">    String </w:t>
+      </w:r>
+      <w:proofErr w:type="spellStart"/>
+      <w:proofErr w:type="gramStart"/>
+      <w:r>
+        <w:rPr>
+          <w:rFonts w:ascii="Courier New" w:hAnsi="Courier New" w:cs="Courier New"/>
+          <w:sz w:val="22"/>
+          <w:szCs w:val="22"/>
+        </w:rPr>
         <w:t>ToolType</w:t>
       </w:r>
       <w:proofErr w:type="spellEnd"/>
       <w:r>
         <w:rPr>
-          <w:i/>
-          <w:iCs/>
-        </w:rPr>
-        <w:t xml:space="preserve">, and </w:t>
-      </w:r>
-      <w:proofErr w:type="spellStart"/>
-      <w:r>
-        <w:rPr>
-          <w:i/>
-          <w:iCs/>
-        </w:rPr>
-        <w:t>ToolCode</w:t>
-      </w:r>
-      <w:proofErr w:type="spellEnd"/>
-      <w:r>
-        <w:rPr>
-          <w:i/>
-          <w:iCs/>
-        </w:rPr>
-        <w:t xml:space="preserve"> </w:t>
-      </w:r>
-      <w:r>
-        <w:rPr>
-          <w:i/>
-          <w:iCs/>
-        </w:rPr>
-        <w:t>class</w:t>
-      </w:r>
-      <w:r>
-        <w:rPr>
-          <w:i/>
-          <w:iCs/>
-        </w:rPr>
-        <w:t>es</w:t>
-      </w:r>
-    </w:p>
-    <w:p>
-      <w:pPr>
-        <w:rPr>
-          <w:rFonts w:ascii="Courier New" w:hAnsi="Courier New" w:cs="Courier New"/>
-          <w:sz w:val="22"/>
-          <w:szCs w:val="22"/>
-        </w:rPr>
-      </w:pPr>
-      <w:r>
-        <w:rPr>
-          <w:rFonts w:ascii="Courier New" w:hAnsi="Courier New" w:cs="Courier New"/>
-          <w:sz w:val="22"/>
-          <w:szCs w:val="22"/>
-        </w:rPr>
-        <w:t xml:space="preserve">public class </w:t>
-      </w:r>
-      <w:proofErr w:type="spellStart"/>
-      <w:r>
-        <w:rPr>
-          <w:rFonts w:ascii="Courier New" w:hAnsi="Courier New" w:cs="Courier New"/>
-          <w:sz w:val="22"/>
-          <w:szCs w:val="22"/>
-        </w:rPr>
-        <w:t>ToolInfo</w:t>
-      </w:r>
-      <w:proofErr w:type="spellEnd"/>
-    </w:p>
-    <w:p>
-      <w:pPr>
-        <w:rPr>
-          <w:rFonts w:ascii="Courier New" w:hAnsi="Courier New" w:cs="Courier New"/>
-          <w:sz w:val="22"/>
-          <w:szCs w:val="22"/>
-        </w:rPr>
-      </w:pPr>
-      <w:r>
-        <w:rPr>
-          <w:rFonts w:ascii="Courier New" w:hAnsi="Courier New" w:cs="Courier New"/>
-          <w:sz w:val="22"/>
-          <w:szCs w:val="22"/>
-        </w:rPr>
-        <w:t>{</w:t>
-      </w:r>
-    </w:p>
-    <w:p>
-      <w:pPr>
-        <w:rPr>
-          <w:rFonts w:ascii="Courier New" w:hAnsi="Courier New" w:cs="Courier New"/>
-          <w:sz w:val="22"/>
-          <w:szCs w:val="22"/>
-        </w:rPr>
-      </w:pPr>
-      <w:r>
-        <w:rPr>
-          <w:rFonts w:ascii="Courier New" w:hAnsi="Courier New" w:cs="Courier New"/>
-          <w:sz w:val="22"/>
-          <w:szCs w:val="22"/>
-        </w:rPr>
-        <w:t xml:space="preserve">    </w:t>
-      </w:r>
-      <w:proofErr w:type="spellStart"/>
-      <w:r>
-        <w:rPr>
-          <w:rFonts w:ascii="Courier New" w:hAnsi="Courier New" w:cs="Courier New"/>
-          <w:sz w:val="22"/>
-          <w:szCs w:val="22"/>
-        </w:rPr>
-        <w:t>ToolType</w:t>
-      </w:r>
-      <w:proofErr w:type="spellEnd"/>
-      <w:r>
-        <w:rPr>
-          <w:rFonts w:ascii="Courier New" w:hAnsi="Courier New" w:cs="Courier New"/>
-          <w:sz w:val="22"/>
-          <w:szCs w:val="22"/>
-        </w:rPr>
-        <w:t xml:space="preserve"> </w:t>
-      </w:r>
-      <w:proofErr w:type="spellStart"/>
-      <w:r>
-        <w:rPr>
-          <w:rFonts w:ascii="Courier New" w:hAnsi="Courier New" w:cs="Courier New"/>
-          <w:sz w:val="22"/>
-          <w:szCs w:val="22"/>
-        </w:rPr>
-        <w:t>TypeInfo</w:t>
-      </w:r>
-      <w:proofErr w:type="spellEnd"/>
-      <w:r>
-        <w:rPr>
           <w:rFonts w:ascii="Courier New" w:hAnsi="Courier New" w:cs="Courier New"/>
           <w:sz w:val="22"/>
           <w:szCs w:val="22"/>
         </w:rPr>
         <w:t>;</w:t>
       </w:r>
-    </w:p>
-    <w:p>
-      <w:pPr>
-        <w:rPr>
-          <w:rFonts w:ascii="Courier New" w:hAnsi="Courier New" w:cs="Courier New"/>
-          <w:sz w:val="22"/>
-          <w:szCs w:val="22"/>
-        </w:rPr>
-      </w:pPr>
-      <w:r>
-        <w:rPr>
-          <w:rFonts w:ascii="Courier New" w:hAnsi="Courier New" w:cs="Courier New"/>
-          <w:sz w:val="22"/>
-          <w:szCs w:val="22"/>
-        </w:rPr>
-        <w:t xml:space="preserve">    </w:t>
-      </w:r>
-      <w:proofErr w:type="spellStart"/>
-      <w:r>
-        <w:rPr>
-          <w:rFonts w:ascii="Courier New" w:hAnsi="Courier New" w:cs="Courier New"/>
-          <w:sz w:val="22"/>
-          <w:szCs w:val="22"/>
-        </w:rPr>
-        <w:t>ToolCode</w:t>
-      </w:r>
-      <w:proofErr w:type="spellEnd"/>
-      <w:r>
-        <w:rPr>
-          <w:rFonts w:ascii="Courier New" w:hAnsi="Courier New" w:cs="Courier New"/>
-          <w:sz w:val="22"/>
-          <w:szCs w:val="22"/>
-        </w:rPr>
-        <w:t xml:space="preserve"> </w:t>
-      </w:r>
-      <w:proofErr w:type="spellStart"/>
-      <w:r>
-        <w:rPr>
-          <w:rFonts w:ascii="Courier New" w:hAnsi="Courier New" w:cs="Courier New"/>
-          <w:sz w:val="22"/>
-          <w:szCs w:val="22"/>
-        </w:rPr>
-        <w:t>CodeInfo</w:t>
-      </w:r>
-      <w:proofErr w:type="spellEnd"/>
-      <w:r>
-        <w:rPr>
-          <w:rFonts w:ascii="Courier New" w:hAnsi="Courier New" w:cs="Courier New"/>
-          <w:sz w:val="22"/>
-          <w:szCs w:val="22"/>
-        </w:rPr>
-        <w:t>;</w:t>
-      </w:r>
-    </w:p>
-    <w:p>
-      <w:pPr>
-        <w:rPr>
-          <w:rFonts w:ascii="Courier New" w:hAnsi="Courier New" w:cs="Courier New"/>
-          <w:sz w:val="22"/>
-          <w:szCs w:val="22"/>
-        </w:rPr>
-      </w:pPr>
-      <w:r>
-        <w:rPr>
-          <w:rFonts w:ascii="Courier New" w:hAnsi="Courier New" w:cs="Courier New"/>
-          <w:sz w:val="22"/>
-          <w:szCs w:val="22"/>
-        </w:rPr>
-        <w:t>}</w:t>
-      </w:r>
-    </w:p>
-    <w:p>
-      <w:pPr>
-        <w:rPr>
-          <w:rFonts w:ascii="Courier New" w:hAnsi="Courier New" w:cs="Courier New"/>
-          <w:sz w:val="22"/>
-          <w:szCs w:val="22"/>
-        </w:rPr>
-      </w:pPr>
-      <w:r>
-        <w:rPr>
-          <w:rFonts w:ascii="Courier New" w:hAnsi="Courier New" w:cs="Courier New"/>
-          <w:sz w:val="22"/>
-          <w:szCs w:val="22"/>
-        </w:rPr>
-        <w:t xml:space="preserve">public class </w:t>
-      </w:r>
-      <w:proofErr w:type="spellStart"/>
-      <w:r>
-        <w:rPr>
-          <w:rFonts w:ascii="Courier New" w:hAnsi="Courier New" w:cs="Courier New"/>
-          <w:sz w:val="22"/>
-          <w:szCs w:val="22"/>
-        </w:rPr>
-        <w:t>ToolType</w:t>
-      </w:r>
-      <w:proofErr w:type="spellEnd"/>
-    </w:p>
-    <w:p>
-      <w:pPr>
-        <w:rPr>
-          <w:rFonts w:ascii="Courier New" w:hAnsi="Courier New" w:cs="Courier New"/>
-          <w:sz w:val="22"/>
-          <w:szCs w:val="22"/>
-        </w:rPr>
-      </w:pPr>
-      <w:r>
-        <w:rPr>
-          <w:rFonts w:ascii="Courier New" w:hAnsi="Courier New" w:cs="Courier New"/>
-          <w:sz w:val="22"/>
-          <w:szCs w:val="22"/>
-        </w:rPr>
-        <w:t>{</w:t>
-      </w:r>
+      <w:proofErr w:type="gramEnd"/>
     </w:p>
     <w:p>
       <w:pPr>
@@ -349,367 +242,16 @@
         </w:rPr>
         <w:t xml:space="preserve">    String </w:t>
       </w:r>
-      <w:proofErr w:type="spellStart"/>
-      <w:r>
-        <w:rPr>
-          <w:rFonts w:ascii="Courier New" w:hAnsi="Courier New" w:cs="Courier New"/>
-          <w:sz w:val="22"/>
-          <w:szCs w:val="22"/>
-        </w:rPr>
-        <w:t>ToolType</w:t>
-      </w:r>
-      <w:proofErr w:type="spellEnd"/>
-      <w:r>
-        <w:rPr>
-          <w:rFonts w:ascii="Courier New" w:hAnsi="Courier New" w:cs="Courier New"/>
-          <w:sz w:val="22"/>
-          <w:szCs w:val="22"/>
-        </w:rPr>
-        <w:t>;</w:t>
-      </w:r>
-    </w:p>
-    <w:p>
-      <w:pPr>
-        <w:rPr>
-          <w:rFonts w:ascii="Courier New" w:hAnsi="Courier New" w:cs="Courier New"/>
-          <w:sz w:val="22"/>
-          <w:szCs w:val="22"/>
-        </w:rPr>
-      </w:pPr>
-      <w:r>
-        <w:rPr>
-          <w:rFonts w:ascii="Courier New" w:hAnsi="Courier New" w:cs="Courier New"/>
-          <w:sz w:val="22"/>
-          <w:szCs w:val="22"/>
-        </w:rPr>
-        <w:t xml:space="preserve">    double </w:t>
-      </w:r>
-      <w:proofErr w:type="spellStart"/>
-      <w:r>
-        <w:rPr>
-          <w:rFonts w:ascii="Courier New" w:hAnsi="Courier New" w:cs="Courier New"/>
-          <w:sz w:val="22"/>
-          <w:szCs w:val="22"/>
-        </w:rPr>
-        <w:t>DailyCharge</w:t>
-      </w:r>
-      <w:proofErr w:type="spellEnd"/>
-      <w:r>
-        <w:rPr>
-          <w:rFonts w:ascii="Courier New" w:hAnsi="Courier New" w:cs="Courier New"/>
-          <w:sz w:val="22"/>
-          <w:szCs w:val="22"/>
-        </w:rPr>
-        <w:t>;</w:t>
-      </w:r>
-    </w:p>
-    <w:p>
-      <w:pPr>
-        <w:rPr>
-          <w:rFonts w:ascii="Courier New" w:hAnsi="Courier New" w:cs="Courier New"/>
-          <w:sz w:val="22"/>
-          <w:szCs w:val="22"/>
-        </w:rPr>
-      </w:pPr>
-      <w:r>
-        <w:rPr>
-          <w:rFonts w:ascii="Courier New" w:hAnsi="Courier New" w:cs="Courier New"/>
-          <w:sz w:val="22"/>
-          <w:szCs w:val="22"/>
-        </w:rPr>
-        <w:t xml:space="preserve">    </w:t>
-      </w:r>
-      <w:proofErr w:type="spellStart"/>
-      <w:r>
-        <w:rPr>
-          <w:rFonts w:ascii="Courier New" w:hAnsi="Courier New" w:cs="Courier New"/>
-          <w:sz w:val="22"/>
-          <w:szCs w:val="22"/>
-        </w:rPr>
-        <w:t>boolean</w:t>
-      </w:r>
-      <w:proofErr w:type="spellEnd"/>
-      <w:r>
-        <w:rPr>
-          <w:rFonts w:ascii="Courier New" w:hAnsi="Courier New" w:cs="Courier New"/>
-          <w:sz w:val="22"/>
-          <w:szCs w:val="22"/>
-        </w:rPr>
-        <w:t xml:space="preserve"> </w:t>
-      </w:r>
-      <w:proofErr w:type="spellStart"/>
-      <w:r>
-        <w:rPr>
-          <w:rFonts w:ascii="Courier New" w:hAnsi="Courier New" w:cs="Courier New"/>
-          <w:sz w:val="22"/>
-          <w:szCs w:val="22"/>
-        </w:rPr>
-        <w:t>WeekdayCharge</w:t>
-      </w:r>
-      <w:proofErr w:type="spellEnd"/>
-      <w:r>
-        <w:rPr>
-          <w:rFonts w:ascii="Courier New" w:hAnsi="Courier New" w:cs="Courier New"/>
-          <w:sz w:val="22"/>
-          <w:szCs w:val="22"/>
-        </w:rPr>
-        <w:t>;</w:t>
-      </w:r>
-    </w:p>
-    <w:p>
-      <w:pPr>
-        <w:rPr>
-          <w:rFonts w:ascii="Courier New" w:hAnsi="Courier New" w:cs="Courier New"/>
-          <w:sz w:val="22"/>
-          <w:szCs w:val="22"/>
-        </w:rPr>
-      </w:pPr>
-      <w:r>
-        <w:rPr>
-          <w:rFonts w:ascii="Courier New" w:hAnsi="Courier New" w:cs="Courier New"/>
-          <w:sz w:val="22"/>
-          <w:szCs w:val="22"/>
-        </w:rPr>
-        <w:t xml:space="preserve">    </w:t>
-      </w:r>
-      <w:proofErr w:type="spellStart"/>
-      <w:r>
-        <w:rPr>
-          <w:rFonts w:ascii="Courier New" w:hAnsi="Courier New" w:cs="Courier New"/>
-          <w:sz w:val="22"/>
-          <w:szCs w:val="22"/>
-        </w:rPr>
-        <w:t>boolean</w:t>
-      </w:r>
-      <w:proofErr w:type="spellEnd"/>
-      <w:r>
-        <w:rPr>
-          <w:rFonts w:ascii="Courier New" w:hAnsi="Courier New" w:cs="Courier New"/>
-          <w:sz w:val="22"/>
-          <w:szCs w:val="22"/>
-        </w:rPr>
-        <w:t xml:space="preserve"> </w:t>
-      </w:r>
-      <w:proofErr w:type="spellStart"/>
-      <w:r>
-        <w:rPr>
-          <w:rFonts w:ascii="Courier New" w:hAnsi="Courier New" w:cs="Courier New"/>
-          <w:sz w:val="22"/>
-          <w:szCs w:val="22"/>
-        </w:rPr>
-        <w:t>WeekendCharge</w:t>
-      </w:r>
-      <w:proofErr w:type="spellEnd"/>
-      <w:r>
-        <w:rPr>
-          <w:rFonts w:ascii="Courier New" w:hAnsi="Courier New" w:cs="Courier New"/>
-          <w:sz w:val="22"/>
-          <w:szCs w:val="22"/>
-        </w:rPr>
-        <w:t>;</w:t>
-      </w:r>
-    </w:p>
-    <w:p>
-      <w:pPr>
-        <w:rPr>
-          <w:rFonts w:ascii="Courier New" w:hAnsi="Courier New" w:cs="Courier New"/>
-          <w:sz w:val="22"/>
-          <w:szCs w:val="22"/>
-        </w:rPr>
-      </w:pPr>
-      <w:r>
-        <w:rPr>
-          <w:rFonts w:ascii="Courier New" w:hAnsi="Courier New" w:cs="Courier New"/>
-          <w:sz w:val="22"/>
-          <w:szCs w:val="22"/>
-        </w:rPr>
-        <w:t xml:space="preserve">    </w:t>
-      </w:r>
-      <w:proofErr w:type="spellStart"/>
-      <w:r>
-        <w:rPr>
-          <w:rFonts w:ascii="Courier New" w:hAnsi="Courier New" w:cs="Courier New"/>
-          <w:sz w:val="22"/>
-          <w:szCs w:val="22"/>
-        </w:rPr>
-        <w:t>boolean</w:t>
-      </w:r>
-      <w:proofErr w:type="spellEnd"/>
-      <w:r>
-        <w:rPr>
-          <w:rFonts w:ascii="Courier New" w:hAnsi="Courier New" w:cs="Courier New"/>
-          <w:sz w:val="22"/>
-          <w:szCs w:val="22"/>
-        </w:rPr>
-        <w:t xml:space="preserve"> </w:t>
-      </w:r>
-      <w:proofErr w:type="spellStart"/>
-      <w:r>
-        <w:rPr>
-          <w:rFonts w:ascii="Courier New" w:hAnsi="Courier New" w:cs="Courier New"/>
-          <w:sz w:val="22"/>
-          <w:szCs w:val="22"/>
-        </w:rPr>
-        <w:t>HolidayCharge</w:t>
-      </w:r>
-      <w:proofErr w:type="spellEnd"/>
-      <w:r>
-        <w:rPr>
-          <w:rFonts w:ascii="Courier New" w:hAnsi="Courier New" w:cs="Courier New"/>
-          <w:sz w:val="22"/>
-          <w:szCs w:val="22"/>
-        </w:rPr>
-        <w:t>;</w:t>
-      </w:r>
-    </w:p>
-    <w:p>
-      <w:pPr>
-        <w:rPr>
-          <w:rFonts w:ascii="Courier New" w:hAnsi="Courier New" w:cs="Courier New"/>
-          <w:sz w:val="22"/>
-          <w:szCs w:val="22"/>
-        </w:rPr>
-      </w:pPr>
-      <w:r>
-        <w:rPr>
-          <w:rFonts w:ascii="Courier New" w:hAnsi="Courier New" w:cs="Courier New"/>
-          <w:sz w:val="22"/>
-          <w:szCs w:val="22"/>
-        </w:rPr>
-        <w:t>}</w:t>
-      </w:r>
-    </w:p>
-    <w:p>
-      <w:pPr>
-        <w:rPr>
-          <w:rFonts w:ascii="Courier New" w:hAnsi="Courier New" w:cs="Courier New"/>
-          <w:sz w:val="22"/>
-          <w:szCs w:val="22"/>
-        </w:rPr>
-      </w:pPr>
-      <w:r>
-        <w:rPr>
-          <w:rFonts w:ascii="Courier New" w:hAnsi="Courier New" w:cs="Courier New"/>
-          <w:sz w:val="22"/>
-          <w:szCs w:val="22"/>
-        </w:rPr>
-        <w:t xml:space="preserve">public class </w:t>
-      </w:r>
-      <w:proofErr w:type="spellStart"/>
-      <w:r>
-        <w:rPr>
-          <w:rFonts w:ascii="Courier New" w:hAnsi="Courier New" w:cs="Courier New"/>
-          <w:sz w:val="22"/>
-          <w:szCs w:val="22"/>
-        </w:rPr>
-        <w:t>ToolCode</w:t>
-      </w:r>
-      <w:proofErr w:type="spellEnd"/>
-    </w:p>
-    <w:p>
-      <w:pPr>
-        <w:rPr>
-          <w:rFonts w:ascii="Courier New" w:hAnsi="Courier New" w:cs="Courier New"/>
-          <w:sz w:val="22"/>
-          <w:szCs w:val="22"/>
-        </w:rPr>
-      </w:pPr>
-      <w:r>
-        <w:rPr>
-          <w:rFonts w:ascii="Courier New" w:hAnsi="Courier New" w:cs="Courier New"/>
-          <w:sz w:val="22"/>
-          <w:szCs w:val="22"/>
-        </w:rPr>
-        <w:t>{</w:t>
-      </w:r>
-    </w:p>
-    <w:p>
-      <w:pPr>
-        <w:rPr>
-          <w:rFonts w:ascii="Courier New" w:hAnsi="Courier New" w:cs="Courier New"/>
-          <w:sz w:val="22"/>
-          <w:szCs w:val="22"/>
-        </w:rPr>
-      </w:pPr>
-      <w:r>
-        <w:rPr>
-          <w:rFonts w:ascii="Courier New" w:hAnsi="Courier New" w:cs="Courier New"/>
-          <w:sz w:val="22"/>
-          <w:szCs w:val="22"/>
-        </w:rPr>
-        <w:t xml:space="preserve">    String </w:t>
-      </w:r>
-      <w:proofErr w:type="spellStart"/>
-      <w:r>
-        <w:rPr>
-          <w:rFonts w:ascii="Courier New" w:hAnsi="Courier New" w:cs="Courier New"/>
-          <w:sz w:val="22"/>
-          <w:szCs w:val="22"/>
-        </w:rPr>
-        <w:t>ToolCode</w:t>
-      </w:r>
-      <w:proofErr w:type="spellEnd"/>
-      <w:r>
-        <w:rPr>
-          <w:rFonts w:ascii="Courier New" w:hAnsi="Courier New" w:cs="Courier New"/>
-          <w:sz w:val="22"/>
-          <w:szCs w:val="22"/>
-        </w:rPr>
-        <w:t>;</w:t>
-      </w:r>
-    </w:p>
-    <w:p>
-      <w:pPr>
-        <w:rPr>
-          <w:rFonts w:ascii="Courier New" w:hAnsi="Courier New" w:cs="Courier New"/>
-          <w:sz w:val="22"/>
-          <w:szCs w:val="22"/>
-        </w:rPr>
-      </w:pPr>
-      <w:r>
-        <w:rPr>
-          <w:rFonts w:ascii="Courier New" w:hAnsi="Courier New" w:cs="Courier New"/>
-          <w:sz w:val="22"/>
-          <w:szCs w:val="22"/>
-        </w:rPr>
-        <w:lastRenderedPageBreak/>
-        <w:t xml:space="preserve">    String </w:t>
-      </w:r>
-      <w:proofErr w:type="spellStart"/>
-      <w:r>
-        <w:rPr>
-          <w:rFonts w:ascii="Courier New" w:hAnsi="Courier New" w:cs="Courier New"/>
-          <w:sz w:val="22"/>
-          <w:szCs w:val="22"/>
-        </w:rPr>
-        <w:t>ToolType</w:t>
-      </w:r>
-      <w:proofErr w:type="spellEnd"/>
-      <w:r>
-        <w:rPr>
-          <w:rFonts w:ascii="Courier New" w:hAnsi="Courier New" w:cs="Courier New"/>
-          <w:sz w:val="22"/>
-          <w:szCs w:val="22"/>
-        </w:rPr>
-        <w:t>;</w:t>
-      </w:r>
-    </w:p>
-    <w:p>
-      <w:pPr>
-        <w:rPr>
-          <w:rFonts w:ascii="Courier New" w:hAnsi="Courier New" w:cs="Courier New"/>
-          <w:sz w:val="22"/>
-          <w:szCs w:val="22"/>
-        </w:rPr>
-      </w:pPr>
-      <w:r>
-        <w:rPr>
-          <w:rFonts w:ascii="Courier New" w:hAnsi="Courier New" w:cs="Courier New"/>
-          <w:sz w:val="22"/>
-          <w:szCs w:val="22"/>
-        </w:rPr>
-        <w:t xml:space="preserve">    String Brand;</w:t>
-      </w:r>
+      <w:proofErr w:type="gramStart"/>
+      <w:r>
+        <w:rPr>
+          <w:rFonts w:ascii="Courier New" w:hAnsi="Courier New" w:cs="Courier New"/>
+          <w:sz w:val="22"/>
+          <w:szCs w:val="22"/>
+        </w:rPr>
+        <w:t>Brand;</w:t>
+      </w:r>
+      <w:proofErr w:type="gramEnd"/>
     </w:p>
     <w:p>
       <w:pPr>
@@ -864,6 +406,7 @@
           <w:i/>
           <w:iCs/>
         </w:rPr>
+        <w:lastRenderedPageBreak/>
         <w:t>Fig 2.</w:t>
       </w:r>
       <w:r>
@@ -1016,7 +559,15 @@
           <w:sz w:val="22"/>
           <w:szCs w:val="22"/>
         </w:rPr>
-        <w:t>ToolInfo</w:t>
+        <w:t>Tool</w:t>
+      </w:r>
+      <w:r>
+        <w:rPr>
+          <w:rFonts w:ascii="Courier New" w:hAnsi="Courier New" w:cs="Courier New"/>
+          <w:sz w:val="22"/>
+          <w:szCs w:val="22"/>
+        </w:rPr>
+        <w:t>Code</w:t>
       </w:r>
       <w:proofErr w:type="spellEnd"/>
       <w:r>
@@ -1025,8 +576,18 @@
           <w:sz w:val="22"/>
           <w:szCs w:val="22"/>
         </w:rPr>
-        <w:t>&gt; Tools;</w:t>
-      </w:r>
+        <w:t xml:space="preserve">&gt; </w:t>
+      </w:r>
+      <w:proofErr w:type="gramStart"/>
+      <w:r>
+        <w:rPr>
+          <w:rFonts w:ascii="Courier New" w:hAnsi="Courier New" w:cs="Courier New"/>
+          <w:sz w:val="22"/>
+          <w:szCs w:val="22"/>
+        </w:rPr>
+        <w:t>Tools;</w:t>
+      </w:r>
+      <w:proofErr w:type="gramEnd"/>
     </w:p>
     <w:p>
       <w:pPr>
@@ -1121,25 +682,45 @@
           <w:sz w:val="22"/>
           <w:szCs w:val="22"/>
         </w:rPr>
-        <w:t xml:space="preserve"> Success;</w:t>
-      </w:r>
-    </w:p>
-    <w:p>
-      <w:pPr>
-        <w:rPr>
-          <w:rFonts w:ascii="Courier New" w:hAnsi="Courier New" w:cs="Courier New"/>
-          <w:sz w:val="22"/>
-          <w:szCs w:val="22"/>
-        </w:rPr>
-      </w:pPr>
-      <w:r>
-        <w:rPr>
-          <w:rFonts w:ascii="Courier New" w:hAnsi="Courier New" w:cs="Courier New"/>
-          <w:sz w:val="22"/>
-          <w:szCs w:val="22"/>
-        </w:rPr>
-        <w:t xml:space="preserve">    String Message;</w:t>
-      </w:r>
+        <w:t xml:space="preserve"> </w:t>
+      </w:r>
+      <w:proofErr w:type="gramStart"/>
+      <w:r>
+        <w:rPr>
+          <w:rFonts w:ascii="Courier New" w:hAnsi="Courier New" w:cs="Courier New"/>
+          <w:sz w:val="22"/>
+          <w:szCs w:val="22"/>
+        </w:rPr>
+        <w:t>Success;</w:t>
+      </w:r>
+      <w:proofErr w:type="gramEnd"/>
+    </w:p>
+    <w:p>
+      <w:pPr>
+        <w:rPr>
+          <w:rFonts w:ascii="Courier New" w:hAnsi="Courier New" w:cs="Courier New"/>
+          <w:sz w:val="22"/>
+          <w:szCs w:val="22"/>
+        </w:rPr>
+      </w:pPr>
+      <w:r>
+        <w:rPr>
+          <w:rFonts w:ascii="Courier New" w:hAnsi="Courier New" w:cs="Courier New"/>
+          <w:sz w:val="22"/>
+          <w:szCs w:val="22"/>
+        </w:rPr>
+        <w:t xml:space="preserve">    String </w:t>
+      </w:r>
+      <w:proofErr w:type="gramStart"/>
+      <w:r>
+        <w:rPr>
+          <w:rFonts w:ascii="Courier New" w:hAnsi="Courier New" w:cs="Courier New"/>
+          <w:sz w:val="22"/>
+          <w:szCs w:val="22"/>
+        </w:rPr>
+        <w:t>Message;</w:t>
+      </w:r>
+      <w:proofErr w:type="gramEnd"/>
     </w:p>
     <w:p>
       <w:pPr>
@@ -1302,343 +883,190 @@
           <w:sz w:val="22"/>
           <w:szCs w:val="22"/>
         </w:rPr>
+        <w:t xml:space="preserve">// </w:t>
+      </w:r>
+      <w:r>
+        <w:rPr>
+          <w:rFonts w:ascii="Courier New" w:hAnsi="Courier New" w:cs="Courier New"/>
+          <w:sz w:val="22"/>
+          <w:szCs w:val="22"/>
+        </w:rPr>
+        <w:t>tool type, brand)</w:t>
+      </w:r>
+    </w:p>
+    <w:p>
+      <w:pPr>
+        <w:ind w:firstLine="720"/>
+        <w:rPr>
+          <w:rFonts w:ascii="Courier New" w:hAnsi="Courier New" w:cs="Courier New"/>
+          <w:sz w:val="22"/>
+          <w:szCs w:val="22"/>
+        </w:rPr>
+      </w:pPr>
+    </w:p>
+    <w:p>
+      <w:pPr>
+        <w:ind w:firstLine="720"/>
+        <w:rPr>
+          <w:rFonts w:ascii="Courier New" w:hAnsi="Courier New" w:cs="Courier New"/>
+          <w:sz w:val="22"/>
+          <w:szCs w:val="22"/>
+        </w:rPr>
+      </w:pPr>
+      <w:r>
+        <w:rPr>
+          <w:rFonts w:ascii="Courier New" w:hAnsi="Courier New" w:cs="Courier New"/>
+          <w:sz w:val="22"/>
+          <w:szCs w:val="22"/>
+        </w:rPr>
+        <w:t xml:space="preserve">// Create a </w:t>
+      </w:r>
+      <w:proofErr w:type="spellStart"/>
+      <w:r>
+        <w:rPr>
+          <w:rFonts w:ascii="Courier New" w:hAnsi="Courier New" w:cs="Courier New"/>
+          <w:sz w:val="22"/>
+          <w:szCs w:val="22"/>
+        </w:rPr>
+        <w:t>Tool</w:t>
+      </w:r>
+      <w:r>
+        <w:rPr>
+          <w:rFonts w:ascii="Courier New" w:hAnsi="Courier New" w:cs="Courier New"/>
+          <w:sz w:val="22"/>
+          <w:szCs w:val="22"/>
+        </w:rPr>
+        <w:t>Code</w:t>
+      </w:r>
+      <w:proofErr w:type="spellEnd"/>
+      <w:r>
+        <w:rPr>
+          <w:rFonts w:ascii="Courier New" w:hAnsi="Courier New" w:cs="Courier New"/>
+          <w:sz w:val="22"/>
+          <w:szCs w:val="22"/>
+        </w:rPr>
+        <w:t xml:space="preserve"> object for each and add it to </w:t>
+      </w:r>
+      <w:proofErr w:type="gramStart"/>
+      <w:r>
+        <w:rPr>
+          <w:rFonts w:ascii="Courier New" w:hAnsi="Courier New" w:cs="Courier New"/>
+          <w:sz w:val="22"/>
+          <w:szCs w:val="22"/>
+        </w:rPr>
+        <w:t>our</w:t>
+      </w:r>
+      <w:proofErr w:type="gramEnd"/>
+    </w:p>
+    <w:p>
+      <w:pPr>
+        <w:ind w:firstLine="720"/>
+        <w:rPr>
+          <w:rFonts w:ascii="Courier New" w:hAnsi="Courier New" w:cs="Courier New"/>
+          <w:sz w:val="22"/>
+          <w:szCs w:val="22"/>
+        </w:rPr>
+      </w:pPr>
+      <w:r>
+        <w:rPr>
+          <w:rFonts w:ascii="Courier New" w:hAnsi="Courier New" w:cs="Courier New"/>
+          <w:sz w:val="22"/>
+          <w:szCs w:val="22"/>
+        </w:rPr>
+        <w:t xml:space="preserve">// </w:t>
+      </w:r>
+      <w:r>
+        <w:rPr>
+          <w:rFonts w:ascii="Courier New" w:hAnsi="Courier New" w:cs="Courier New"/>
+          <w:sz w:val="22"/>
+          <w:szCs w:val="22"/>
+        </w:rPr>
+        <w:t>collection to return</w:t>
+      </w:r>
+    </w:p>
+    <w:p>
+      <w:pPr>
+        <w:rPr>
+          <w:rFonts w:ascii="Courier New" w:hAnsi="Courier New" w:cs="Courier New"/>
+          <w:sz w:val="22"/>
+          <w:szCs w:val="22"/>
+        </w:rPr>
+      </w:pPr>
+    </w:p>
+    <w:p>
+      <w:pPr>
+        <w:ind w:firstLine="720"/>
+        <w:rPr>
+          <w:rFonts w:ascii="Courier New" w:hAnsi="Courier New" w:cs="Courier New"/>
+          <w:sz w:val="22"/>
+          <w:szCs w:val="22"/>
+        </w:rPr>
+      </w:pPr>
+      <w:r>
+        <w:rPr>
+          <w:rFonts w:ascii="Courier New" w:hAnsi="Courier New" w:cs="Courier New"/>
+          <w:sz w:val="22"/>
+          <w:szCs w:val="22"/>
+        </w:rPr>
+        <w:t>// Return the full collection</w:t>
+      </w:r>
+      <w:r>
+        <w:rPr>
+          <w:rFonts w:ascii="Courier New" w:hAnsi="Courier New" w:cs="Courier New"/>
+          <w:sz w:val="22"/>
+          <w:szCs w:val="22"/>
+        </w:rPr>
+        <w:t xml:space="preserve"> or set an error status and </w:t>
+      </w:r>
+    </w:p>
+    <w:p>
+      <w:pPr>
+        <w:ind w:firstLine="720"/>
+        <w:rPr>
+          <w:rFonts w:ascii="Courier New" w:hAnsi="Courier New" w:cs="Courier New"/>
+          <w:sz w:val="22"/>
+          <w:szCs w:val="22"/>
+        </w:rPr>
+      </w:pPr>
+      <w:r>
+        <w:rPr>
+          <w:rFonts w:ascii="Courier New" w:hAnsi="Courier New" w:cs="Courier New"/>
+          <w:sz w:val="22"/>
+          <w:szCs w:val="22"/>
+        </w:rPr>
+        <w:t>// return message if something went wrong</w:t>
+      </w:r>
+    </w:p>
+    <w:p>
+      <w:pPr>
+        <w:rPr>
+          <w:rFonts w:ascii="Courier New" w:hAnsi="Courier New" w:cs="Courier New"/>
+          <w:sz w:val="22"/>
+          <w:szCs w:val="22"/>
+        </w:rPr>
+      </w:pPr>
+      <w:r>
+        <w:rPr>
+          <w:rFonts w:ascii="Courier New" w:hAnsi="Courier New" w:cs="Courier New"/>
+          <w:sz w:val="22"/>
+          <w:szCs w:val="22"/>
+        </w:rPr>
+        <w:t>}</w:t>
+      </w:r>
+    </w:p>
+    <w:p>
+      <w:pPr>
+        <w:rPr>
+          <w:rFonts w:ascii="Courier New" w:hAnsi="Courier New" w:cs="Courier New"/>
+        </w:rPr>
+      </w:pPr>
+    </w:p>
+    <w:p>
+      <w:pPr>
+        <w:pStyle w:val="Heading2"/>
+      </w:pPr>
+      <w:r>
         <w:lastRenderedPageBreak/>
-        <w:t xml:space="preserve">// </w:t>
-      </w:r>
-      <w:r>
-        <w:rPr>
-          <w:rFonts w:ascii="Courier New" w:hAnsi="Courier New" w:cs="Courier New"/>
-          <w:sz w:val="22"/>
-          <w:szCs w:val="22"/>
-        </w:rPr>
-        <w:t>tool type, brand)</w:t>
-      </w:r>
-    </w:p>
-    <w:p>
-      <w:pPr>
-        <w:ind w:firstLine="720"/>
-        <w:rPr>
-          <w:rFonts w:ascii="Courier New" w:hAnsi="Courier New" w:cs="Courier New"/>
-          <w:sz w:val="22"/>
-          <w:szCs w:val="22"/>
-        </w:rPr>
-      </w:pPr>
-    </w:p>
-    <w:p>
-      <w:pPr>
-        <w:ind w:firstLine="720"/>
-        <w:rPr>
-          <w:rFonts w:ascii="Courier New" w:hAnsi="Courier New" w:cs="Courier New"/>
-          <w:sz w:val="22"/>
-          <w:szCs w:val="22"/>
-        </w:rPr>
-      </w:pPr>
-      <w:r>
-        <w:rPr>
-          <w:rFonts w:ascii="Courier New" w:hAnsi="Courier New" w:cs="Courier New"/>
-          <w:sz w:val="22"/>
-          <w:szCs w:val="22"/>
-        </w:rPr>
-        <w:t xml:space="preserve">// Create a </w:t>
-      </w:r>
-      <w:proofErr w:type="spellStart"/>
-      <w:r>
-        <w:rPr>
-          <w:rFonts w:ascii="Courier New" w:hAnsi="Courier New" w:cs="Courier New"/>
-          <w:sz w:val="22"/>
-          <w:szCs w:val="22"/>
-        </w:rPr>
-        <w:t>ToolInfo</w:t>
-      </w:r>
-      <w:proofErr w:type="spellEnd"/>
-      <w:r>
-        <w:rPr>
-          <w:rFonts w:ascii="Courier New" w:hAnsi="Courier New" w:cs="Courier New"/>
-          <w:sz w:val="22"/>
-          <w:szCs w:val="22"/>
-        </w:rPr>
-        <w:t xml:space="preserve"> object for each and add it to our</w:t>
-      </w:r>
-    </w:p>
-    <w:p>
-      <w:pPr>
-        <w:ind w:firstLine="720"/>
-        <w:rPr>
-          <w:rFonts w:ascii="Courier New" w:hAnsi="Courier New" w:cs="Courier New"/>
-          <w:sz w:val="22"/>
-          <w:szCs w:val="22"/>
-        </w:rPr>
-      </w:pPr>
-      <w:r>
-        <w:rPr>
-          <w:rFonts w:ascii="Courier New" w:hAnsi="Courier New" w:cs="Courier New"/>
-          <w:sz w:val="22"/>
-          <w:szCs w:val="22"/>
-        </w:rPr>
-        <w:t xml:space="preserve">// </w:t>
-      </w:r>
-      <w:r>
-        <w:rPr>
-          <w:rFonts w:ascii="Courier New" w:hAnsi="Courier New" w:cs="Courier New"/>
-          <w:sz w:val="22"/>
-          <w:szCs w:val="22"/>
-        </w:rPr>
-        <w:t>collection to return</w:t>
-      </w:r>
-    </w:p>
-    <w:p>
-      <w:pPr>
-        <w:ind w:firstLine="720"/>
-        <w:rPr>
-          <w:rFonts w:ascii="Courier New" w:hAnsi="Courier New" w:cs="Courier New"/>
-          <w:sz w:val="22"/>
-          <w:szCs w:val="22"/>
-        </w:rPr>
-      </w:pPr>
-    </w:p>
-    <w:p>
-      <w:pPr>
-        <w:ind w:firstLine="720"/>
-        <w:rPr>
-          <w:rFonts w:ascii="Courier New" w:hAnsi="Courier New" w:cs="Courier New"/>
-          <w:sz w:val="22"/>
-          <w:szCs w:val="22"/>
-        </w:rPr>
-      </w:pPr>
-      <w:r>
-        <w:rPr>
-          <w:rFonts w:ascii="Courier New" w:hAnsi="Courier New" w:cs="Courier New"/>
-          <w:sz w:val="22"/>
-          <w:szCs w:val="22"/>
-        </w:rPr>
-        <w:t>// For each unique tool type in the above list retrieve the</w:t>
-      </w:r>
-    </w:p>
-    <w:p>
-      <w:pPr>
-        <w:ind w:firstLine="720"/>
-        <w:rPr>
-          <w:rFonts w:ascii="Courier New" w:hAnsi="Courier New" w:cs="Courier New"/>
-          <w:sz w:val="22"/>
-          <w:szCs w:val="22"/>
-        </w:rPr>
-      </w:pPr>
-      <w:r>
-        <w:rPr>
-          <w:rFonts w:ascii="Courier New" w:hAnsi="Courier New" w:cs="Courier New"/>
-          <w:sz w:val="22"/>
-          <w:szCs w:val="22"/>
-        </w:rPr>
-        <w:t xml:space="preserve">// </w:t>
-      </w:r>
-      <w:r>
-        <w:rPr>
-          <w:rFonts w:ascii="Courier New" w:hAnsi="Courier New" w:cs="Courier New"/>
-          <w:sz w:val="22"/>
-          <w:szCs w:val="22"/>
-        </w:rPr>
-        <w:t>corresponding row from the tool type table / data set</w:t>
-      </w:r>
-    </w:p>
-    <w:p>
-      <w:pPr>
-        <w:ind w:firstLine="720"/>
-        <w:rPr>
-          <w:rFonts w:ascii="Courier New" w:hAnsi="Courier New" w:cs="Courier New"/>
-          <w:sz w:val="22"/>
-          <w:szCs w:val="22"/>
-        </w:rPr>
-      </w:pPr>
-      <w:r>
-        <w:rPr>
-          <w:rFonts w:ascii="Courier New" w:hAnsi="Courier New" w:cs="Courier New"/>
-          <w:sz w:val="22"/>
-          <w:szCs w:val="22"/>
-        </w:rPr>
-        <w:t xml:space="preserve">// </w:t>
-      </w:r>
-      <w:r>
-        <w:rPr>
-          <w:rFonts w:ascii="Courier New" w:hAnsi="Courier New" w:cs="Courier New"/>
-          <w:sz w:val="22"/>
-          <w:szCs w:val="22"/>
-        </w:rPr>
-        <w:t>(tool type, daily charge, weekday charge, weekend</w:t>
-      </w:r>
-    </w:p>
-    <w:p>
-      <w:pPr>
-        <w:ind w:firstLine="720"/>
-        <w:rPr>
-          <w:rFonts w:ascii="Courier New" w:hAnsi="Courier New" w:cs="Courier New"/>
-          <w:sz w:val="22"/>
-          <w:szCs w:val="22"/>
-        </w:rPr>
-      </w:pPr>
-      <w:r>
-        <w:rPr>
-          <w:rFonts w:ascii="Courier New" w:hAnsi="Courier New" w:cs="Courier New"/>
-          <w:sz w:val="22"/>
-          <w:szCs w:val="22"/>
-        </w:rPr>
-        <w:t xml:space="preserve">// </w:t>
-      </w:r>
-      <w:r>
-        <w:rPr>
-          <w:rFonts w:ascii="Courier New" w:hAnsi="Courier New" w:cs="Courier New"/>
-          <w:sz w:val="22"/>
-          <w:szCs w:val="22"/>
-        </w:rPr>
-        <w:t xml:space="preserve">charge, holiday charge) </w:t>
-      </w:r>
-    </w:p>
-    <w:p>
-      <w:pPr>
-        <w:ind w:firstLine="720"/>
-        <w:rPr>
-          <w:rFonts w:ascii="Courier New" w:hAnsi="Courier New" w:cs="Courier New"/>
-          <w:sz w:val="22"/>
-          <w:szCs w:val="22"/>
-        </w:rPr>
-      </w:pPr>
-    </w:p>
-    <w:p>
-      <w:pPr>
-        <w:ind w:firstLine="720"/>
-        <w:rPr>
-          <w:rFonts w:ascii="Courier New" w:hAnsi="Courier New" w:cs="Courier New"/>
-          <w:sz w:val="22"/>
-          <w:szCs w:val="22"/>
-        </w:rPr>
-      </w:pPr>
-      <w:r>
-        <w:rPr>
-          <w:rFonts w:ascii="Courier New" w:hAnsi="Courier New" w:cs="Courier New"/>
-          <w:sz w:val="22"/>
-          <w:szCs w:val="22"/>
-        </w:rPr>
-        <w:t xml:space="preserve">// Add the additional fields to each corresponding </w:t>
-      </w:r>
-      <w:proofErr w:type="spellStart"/>
-      <w:r>
-        <w:rPr>
-          <w:rFonts w:ascii="Courier New" w:hAnsi="Courier New" w:cs="Courier New"/>
-          <w:sz w:val="22"/>
-          <w:szCs w:val="22"/>
-        </w:rPr>
-        <w:t>ToolInfo</w:t>
-      </w:r>
-      <w:proofErr w:type="spellEnd"/>
-    </w:p>
-    <w:p>
-      <w:pPr>
-        <w:ind w:firstLine="720"/>
-        <w:rPr>
-          <w:rFonts w:ascii="Courier New" w:hAnsi="Courier New" w:cs="Courier New"/>
-          <w:sz w:val="22"/>
-          <w:szCs w:val="22"/>
-        </w:rPr>
-      </w:pPr>
-      <w:r>
-        <w:rPr>
-          <w:rFonts w:ascii="Courier New" w:hAnsi="Courier New" w:cs="Courier New"/>
-          <w:sz w:val="22"/>
-          <w:szCs w:val="22"/>
-        </w:rPr>
-        <w:t xml:space="preserve">// </w:t>
-      </w:r>
-      <w:r>
-        <w:rPr>
-          <w:rFonts w:ascii="Courier New" w:hAnsi="Courier New" w:cs="Courier New"/>
-          <w:sz w:val="22"/>
-          <w:szCs w:val="22"/>
-        </w:rPr>
-        <w:t>object in our return collection</w:t>
-      </w:r>
-    </w:p>
-    <w:p>
-      <w:pPr>
-        <w:ind w:firstLine="720"/>
-        <w:rPr>
-          <w:rFonts w:ascii="Courier New" w:hAnsi="Courier New" w:cs="Courier New"/>
-          <w:sz w:val="22"/>
-          <w:szCs w:val="22"/>
-        </w:rPr>
-      </w:pPr>
-    </w:p>
-    <w:p>
-      <w:pPr>
-        <w:ind w:firstLine="720"/>
-        <w:rPr>
-          <w:rFonts w:ascii="Courier New" w:hAnsi="Courier New" w:cs="Courier New"/>
-          <w:sz w:val="22"/>
-          <w:szCs w:val="22"/>
-        </w:rPr>
-      </w:pPr>
-      <w:r>
-        <w:rPr>
-          <w:rFonts w:ascii="Courier New" w:hAnsi="Courier New" w:cs="Courier New"/>
-          <w:sz w:val="22"/>
-          <w:szCs w:val="22"/>
-        </w:rPr>
-        <w:t>// Return the full collection</w:t>
-      </w:r>
-      <w:r>
-        <w:rPr>
-          <w:rFonts w:ascii="Courier New" w:hAnsi="Courier New" w:cs="Courier New"/>
-          <w:sz w:val="22"/>
-          <w:szCs w:val="22"/>
-        </w:rPr>
-        <w:t xml:space="preserve"> or set an error status and </w:t>
-      </w:r>
-    </w:p>
-    <w:p>
-      <w:pPr>
-        <w:ind w:firstLine="720"/>
-        <w:rPr>
-          <w:rFonts w:ascii="Courier New" w:hAnsi="Courier New" w:cs="Courier New"/>
-          <w:sz w:val="22"/>
-          <w:szCs w:val="22"/>
-        </w:rPr>
-      </w:pPr>
-      <w:r>
-        <w:rPr>
-          <w:rFonts w:ascii="Courier New" w:hAnsi="Courier New" w:cs="Courier New"/>
-          <w:sz w:val="22"/>
-          <w:szCs w:val="22"/>
-        </w:rPr>
-        <w:t>// return message if something went wrong</w:t>
-      </w:r>
-    </w:p>
-    <w:p>
-      <w:pPr>
-        <w:rPr>
-          <w:rFonts w:ascii="Courier New" w:hAnsi="Courier New" w:cs="Courier New"/>
-          <w:sz w:val="22"/>
-          <w:szCs w:val="22"/>
-        </w:rPr>
-      </w:pPr>
-      <w:r>
-        <w:rPr>
-          <w:rFonts w:ascii="Courier New" w:hAnsi="Courier New" w:cs="Courier New"/>
-          <w:sz w:val="22"/>
-          <w:szCs w:val="22"/>
-        </w:rPr>
-        <w:t>}</w:t>
-      </w:r>
-    </w:p>
-    <w:p>
-      <w:pPr>
-        <w:rPr>
-          <w:rFonts w:ascii="Courier New" w:hAnsi="Courier New" w:cs="Courier New"/>
-        </w:rPr>
-      </w:pPr>
-    </w:p>
-    <w:p>
-      <w:pPr>
-        <w:pStyle w:val="Heading2"/>
-      </w:pPr>
-      <w:r>
         <w:t>Validate Rental Agreement Input Parameters</w:t>
       </w:r>
     </w:p>
@@ -1997,8 +1425,18 @@
           <w:sz w:val="22"/>
           <w:szCs w:val="22"/>
         </w:rPr>
-        <w:t xml:space="preserve"> Status;</w:t>
-      </w:r>
+        <w:t xml:space="preserve"> </w:t>
+      </w:r>
+      <w:proofErr w:type="gramStart"/>
+      <w:r>
+        <w:rPr>
+          <w:rFonts w:ascii="Courier New" w:hAnsi="Courier New" w:cs="Courier New"/>
+          <w:sz w:val="22"/>
+          <w:szCs w:val="22"/>
+        </w:rPr>
+        <w:t>Status;</w:t>
+      </w:r>
+      <w:proofErr w:type="gramEnd"/>
     </w:p>
     <w:p>
       <w:pPr>
@@ -2044,6 +1482,7 @@
         <w:t xml:space="preserve"> </w:t>
       </w:r>
       <w:proofErr w:type="spellStart"/>
+      <w:proofErr w:type="gramStart"/>
       <w:r>
         <w:rPr>
           <w:rFonts w:ascii="Courier New" w:hAnsi="Courier New" w:cs="Courier New"/>
@@ -2061,6 +1500,7 @@
         </w:rPr>
         <w:t>;</w:t>
       </w:r>
+      <w:proofErr w:type="gramEnd"/>
     </w:p>
     <w:p>
       <w:pPr>
@@ -2094,8 +1534,18 @@
           <w:sz w:val="22"/>
           <w:szCs w:val="22"/>
         </w:rPr>
-        <w:t xml:space="preserve"> ToolIn;</w:t>
-      </w:r>
+        <w:t xml:space="preserve"> </w:t>
+      </w:r>
+      <w:proofErr w:type="gramStart"/>
+      <w:r>
+        <w:rPr>
+          <w:rFonts w:ascii="Courier New" w:hAnsi="Courier New" w:cs="Courier New"/>
+          <w:sz w:val="22"/>
+          <w:szCs w:val="22"/>
+        </w:rPr>
+        <w:t>ToolIn;</w:t>
+      </w:r>
+      <w:proofErr w:type="gramEnd"/>
     </w:p>
     <w:p>
       <w:pPr>
@@ -2132,6 +1582,7 @@
         <w:t xml:space="preserve"> </w:t>
       </w:r>
       <w:proofErr w:type="spellStart"/>
+      <w:proofErr w:type="gramStart"/>
       <w:r>
         <w:rPr>
           <w:rFonts w:ascii="Courier New" w:hAnsi="Courier New" w:cs="Courier New"/>
@@ -2149,6 +1600,7 @@
         </w:rPr>
         <w:t>;</w:t>
       </w:r>
+      <w:proofErr w:type="gramEnd"/>
     </w:p>
     <w:p>
       <w:pPr>
@@ -2194,6 +1646,7 @@
         <w:t xml:space="preserve"> </w:t>
       </w:r>
       <w:proofErr w:type="spellStart"/>
+      <w:proofErr w:type="gramStart"/>
       <w:r>
         <w:rPr>
           <w:rFonts w:ascii="Courier New" w:hAnsi="Courier New" w:cs="Courier New"/>
@@ -2209,7 +1662,16 @@
           <w:sz w:val="22"/>
           <w:szCs w:val="22"/>
         </w:rPr>
-        <w:t xml:space="preserve">;      // Date the tool will be due based on </w:t>
+        <w:t xml:space="preserve">;   </w:t>
+      </w:r>
+      <w:proofErr w:type="gramEnd"/>
+      <w:r>
+        <w:rPr>
+          <w:rFonts w:ascii="Courier New" w:hAnsi="Courier New" w:cs="Courier New"/>
+          <w:sz w:val="22"/>
+          <w:szCs w:val="22"/>
+        </w:rPr>
+        <w:t xml:space="preserve">   // Date the tool will be due based on </w:t>
       </w:r>
     </w:p>
     <w:p>
@@ -2255,6 +1717,7 @@
         <w:t xml:space="preserve">    int </w:t>
       </w:r>
       <w:proofErr w:type="spellStart"/>
+      <w:proofErr w:type="gramStart"/>
       <w:r>
         <w:rPr>
           <w:rFonts w:ascii="Courier New" w:hAnsi="Courier New" w:cs="Courier New"/>
@@ -2270,7 +1733,16 @@
           <w:sz w:val="22"/>
           <w:szCs w:val="22"/>
         </w:rPr>
-        <w:t xml:space="preserve">;         // Total # of days we'll charge for after </w:t>
+        <w:t xml:space="preserve">;   </w:t>
+      </w:r>
+      <w:proofErr w:type="gramEnd"/>
+      <w:r>
+        <w:rPr>
+          <w:rFonts w:ascii="Courier New" w:hAnsi="Courier New" w:cs="Courier New"/>
+          <w:sz w:val="22"/>
+          <w:szCs w:val="22"/>
+        </w:rPr>
+        <w:t xml:space="preserve">      // Total # of days we'll charge for after </w:t>
       </w:r>
     </w:p>
     <w:p>
@@ -2288,6 +1760,7 @@
           <w:sz w:val="22"/>
           <w:szCs w:val="22"/>
         </w:rPr>
+        <w:lastRenderedPageBreak/>
         <w:t xml:space="preserve">// </w:t>
       </w:r>
       <w:r>
@@ -2316,6 +1789,7 @@
         <w:t xml:space="preserve">    double </w:t>
       </w:r>
       <w:proofErr w:type="spellStart"/>
+      <w:proofErr w:type="gramStart"/>
       <w:r>
         <w:rPr>
           <w:rFonts w:ascii="Courier New" w:hAnsi="Courier New" w:cs="Courier New"/>
@@ -2331,7 +1805,16 @@
           <w:sz w:val="22"/>
           <w:szCs w:val="22"/>
         </w:rPr>
-        <w:t xml:space="preserve">;   // Rental amount prior to applying </w:t>
+        <w:t xml:space="preserve">;   </w:t>
+      </w:r>
+      <w:proofErr w:type="gramEnd"/>
+      <w:r>
+        <w:rPr>
+          <w:rFonts w:ascii="Courier New" w:hAnsi="Courier New" w:cs="Courier New"/>
+          <w:sz w:val="22"/>
+          <w:szCs w:val="22"/>
+        </w:rPr>
+        <w:t xml:space="preserve">// Rental amount prior to applying </w:t>
       </w:r>
     </w:p>
     <w:p>
@@ -2377,6 +1860,7 @@
         <w:t xml:space="preserve">    double </w:t>
       </w:r>
       <w:proofErr w:type="spellStart"/>
+      <w:proofErr w:type="gramStart"/>
       <w:r>
         <w:rPr>
           <w:rFonts w:ascii="Courier New" w:hAnsi="Courier New" w:cs="Courier New"/>
@@ -2392,7 +1876,16 @@
           <w:sz w:val="22"/>
           <w:szCs w:val="22"/>
         </w:rPr>
-        <w:t>;         // Discount $$</w:t>
+        <w:t xml:space="preserve">;   </w:t>
+      </w:r>
+      <w:proofErr w:type="gramEnd"/>
+      <w:r>
+        <w:rPr>
+          <w:rFonts w:ascii="Courier New" w:hAnsi="Courier New" w:cs="Courier New"/>
+          <w:sz w:val="22"/>
+          <w:szCs w:val="22"/>
+        </w:rPr>
+        <w:t xml:space="preserve">      // Discount $$</w:t>
       </w:r>
     </w:p>
     <w:p>
@@ -2412,6 +1905,7 @@
         <w:t xml:space="preserve">    double </w:t>
       </w:r>
       <w:proofErr w:type="spellStart"/>
+      <w:proofErr w:type="gramStart"/>
       <w:r>
         <w:rPr>
           <w:rFonts w:ascii="Courier New" w:hAnsi="Courier New" w:cs="Courier New"/>
@@ -2427,7 +1921,16 @@
           <w:sz w:val="22"/>
           <w:szCs w:val="22"/>
         </w:rPr>
-        <w:t>;     // Final charge after discount</w:t>
+        <w:t xml:space="preserve">;   </w:t>
+      </w:r>
+      <w:proofErr w:type="gramEnd"/>
+      <w:r>
+        <w:rPr>
+          <w:rFonts w:ascii="Courier New" w:hAnsi="Courier New" w:cs="Courier New"/>
+          <w:sz w:val="22"/>
+          <w:szCs w:val="22"/>
+        </w:rPr>
+        <w:t xml:space="preserve">  // Final charge after discount</w:t>
       </w:r>
     </w:p>
     <w:p>
@@ -2622,453 +2125,307 @@
           <w:sz w:val="22"/>
           <w:szCs w:val="22"/>
         </w:rPr>
+        <w:t xml:space="preserve">// Retrieve full </w:t>
+      </w:r>
+      <w:proofErr w:type="spellStart"/>
+      <w:r>
+        <w:rPr>
+          <w:rFonts w:ascii="Courier New" w:hAnsi="Courier New" w:cs="Courier New"/>
+          <w:sz w:val="22"/>
+          <w:szCs w:val="22"/>
+        </w:rPr>
+        <w:t>Tool</w:t>
+      </w:r>
+      <w:r>
+        <w:rPr>
+          <w:rFonts w:ascii="Courier New" w:hAnsi="Courier New" w:cs="Courier New"/>
+          <w:sz w:val="22"/>
+          <w:szCs w:val="22"/>
+        </w:rPr>
+        <w:t>Code</w:t>
+      </w:r>
+      <w:proofErr w:type="spellEnd"/>
+      <w:r>
+        <w:rPr>
+          <w:rFonts w:ascii="Courier New" w:hAnsi="Courier New" w:cs="Courier New"/>
+          <w:sz w:val="22"/>
+          <w:szCs w:val="22"/>
+        </w:rPr>
+        <w:t xml:space="preserve"> information for the given tool </w:t>
+      </w:r>
+    </w:p>
+    <w:p>
+      <w:pPr>
+        <w:ind w:left="720"/>
+        <w:rPr>
+          <w:rFonts w:ascii="Courier New" w:hAnsi="Courier New" w:cs="Courier New"/>
+          <w:sz w:val="22"/>
+          <w:szCs w:val="22"/>
+        </w:rPr>
+      </w:pPr>
+      <w:r>
+        <w:rPr>
+          <w:rFonts w:ascii="Courier New" w:hAnsi="Courier New" w:cs="Courier New"/>
+          <w:sz w:val="22"/>
+          <w:szCs w:val="22"/>
+        </w:rPr>
+        <w:t>// code from the tool code table</w:t>
+      </w:r>
+    </w:p>
+    <w:p>
+      <w:pPr>
+        <w:ind w:left="720"/>
+        <w:rPr>
+          <w:rFonts w:ascii="Courier New" w:hAnsi="Courier New" w:cs="Courier New"/>
+          <w:sz w:val="22"/>
+          <w:szCs w:val="22"/>
+        </w:rPr>
+      </w:pPr>
+    </w:p>
+    <w:p>
+      <w:pPr>
+        <w:ind w:left="720"/>
+        <w:rPr>
+          <w:rFonts w:ascii="Courier New" w:hAnsi="Courier New" w:cs="Courier New"/>
+          <w:sz w:val="22"/>
+          <w:szCs w:val="22"/>
+        </w:rPr>
+      </w:pPr>
+      <w:r>
+        <w:rPr>
+          <w:rFonts w:ascii="Courier New" w:hAnsi="Courier New" w:cs="Courier New"/>
+          <w:sz w:val="22"/>
+          <w:szCs w:val="22"/>
+        </w:rPr>
+        <w:t xml:space="preserve">// </w:t>
+      </w:r>
+      <w:r>
+        <w:rPr>
+          <w:rFonts w:ascii="Courier New" w:hAnsi="Courier New" w:cs="Courier New"/>
+          <w:sz w:val="22"/>
+          <w:szCs w:val="22"/>
+        </w:rPr>
+        <w:t>Retrieve charge information from the tool type table</w:t>
+      </w:r>
+    </w:p>
+    <w:p>
+      <w:pPr>
+        <w:ind w:left="720"/>
+        <w:rPr>
+          <w:rFonts w:ascii="Courier New" w:hAnsi="Courier New" w:cs="Courier New"/>
+          <w:sz w:val="22"/>
+          <w:szCs w:val="22"/>
+        </w:rPr>
+      </w:pPr>
+    </w:p>
+    <w:p>
+      <w:pPr>
+        <w:ind w:left="720"/>
+        <w:rPr>
+          <w:rFonts w:ascii="Courier New" w:hAnsi="Courier New" w:cs="Courier New"/>
+          <w:sz w:val="22"/>
+          <w:szCs w:val="22"/>
+        </w:rPr>
+      </w:pPr>
+      <w:r>
+        <w:rPr>
+          <w:rFonts w:ascii="Courier New" w:hAnsi="Courier New" w:cs="Courier New"/>
+          <w:sz w:val="22"/>
+          <w:szCs w:val="22"/>
+        </w:rPr>
+        <w:t xml:space="preserve">// Calculate the due date using the checkout date from the </w:t>
+      </w:r>
+    </w:p>
+    <w:p>
+      <w:pPr>
+        <w:ind w:left="720"/>
+        <w:rPr>
+          <w:rFonts w:ascii="Courier New" w:hAnsi="Courier New" w:cs="Courier New"/>
+          <w:sz w:val="22"/>
+          <w:szCs w:val="22"/>
+        </w:rPr>
+      </w:pPr>
+      <w:r>
+        <w:rPr>
+          <w:rFonts w:ascii="Courier New" w:hAnsi="Courier New" w:cs="Courier New"/>
+          <w:sz w:val="22"/>
+          <w:szCs w:val="22"/>
+        </w:rPr>
+        <w:t>// input and the # of days requested</w:t>
+      </w:r>
+    </w:p>
+    <w:p>
+      <w:pPr>
+        <w:ind w:left="720"/>
+        <w:rPr>
+          <w:rFonts w:ascii="Courier New" w:hAnsi="Courier New" w:cs="Courier New"/>
+          <w:sz w:val="22"/>
+          <w:szCs w:val="22"/>
+        </w:rPr>
+      </w:pPr>
+    </w:p>
+    <w:p>
+      <w:pPr>
+        <w:ind w:left="720"/>
+        <w:rPr>
+          <w:rFonts w:ascii="Courier New" w:hAnsi="Courier New" w:cs="Courier New"/>
+          <w:sz w:val="22"/>
+          <w:szCs w:val="22"/>
+        </w:rPr>
+      </w:pPr>
+      <w:r>
+        <w:rPr>
+          <w:rFonts w:ascii="Courier New" w:hAnsi="Courier New" w:cs="Courier New"/>
+          <w:sz w:val="22"/>
+          <w:szCs w:val="22"/>
+        </w:rPr>
+        <w:t>// Calculate the # of days to charge for the rental by walking</w:t>
+      </w:r>
+    </w:p>
+    <w:p>
+      <w:pPr>
+        <w:ind w:left="720"/>
+        <w:rPr>
+          <w:rFonts w:ascii="Courier New" w:hAnsi="Courier New" w:cs="Courier New"/>
+          <w:sz w:val="22"/>
+          <w:szCs w:val="22"/>
+        </w:rPr>
+      </w:pPr>
+      <w:r>
+        <w:rPr>
+          <w:rFonts w:ascii="Courier New" w:hAnsi="Courier New" w:cs="Courier New"/>
+          <w:sz w:val="22"/>
+          <w:szCs w:val="22"/>
+        </w:rPr>
+        <w:t xml:space="preserve">// forward from the start date to the end date and only </w:t>
+      </w:r>
+    </w:p>
+    <w:p>
+      <w:pPr>
+        <w:ind w:left="720"/>
+        <w:rPr>
+          <w:rFonts w:ascii="Courier New" w:hAnsi="Courier New" w:cs="Courier New"/>
+          <w:sz w:val="22"/>
+          <w:szCs w:val="22"/>
+        </w:rPr>
+      </w:pPr>
+      <w:r>
+        <w:rPr>
+          <w:rFonts w:ascii="Courier New" w:hAnsi="Courier New" w:cs="Courier New"/>
+          <w:sz w:val="22"/>
+          <w:szCs w:val="22"/>
+        </w:rPr>
+        <w:t xml:space="preserve">// adding days that match the type of days to charge for the </w:t>
+      </w:r>
+    </w:p>
+    <w:p>
+      <w:pPr>
+        <w:ind w:left="720"/>
+        <w:rPr>
+          <w:rFonts w:ascii="Courier New" w:hAnsi="Courier New" w:cs="Courier New"/>
+          <w:sz w:val="22"/>
+          <w:szCs w:val="22"/>
+        </w:rPr>
+      </w:pPr>
+      <w:r>
+        <w:rPr>
+          <w:rFonts w:ascii="Courier New" w:hAnsi="Courier New" w:cs="Courier New"/>
+          <w:sz w:val="22"/>
+          <w:szCs w:val="22"/>
+        </w:rPr>
+        <w:t>// given tool type (weekday, weekend, holiday)</w:t>
+      </w:r>
+    </w:p>
+    <w:p>
+      <w:pPr>
+        <w:ind w:left="720"/>
+        <w:rPr>
+          <w:rFonts w:ascii="Courier New" w:hAnsi="Courier New" w:cs="Courier New"/>
+          <w:sz w:val="22"/>
+          <w:szCs w:val="22"/>
+        </w:rPr>
+      </w:pPr>
+    </w:p>
+    <w:p>
+      <w:pPr>
+        <w:ind w:left="720"/>
+        <w:rPr>
+          <w:rFonts w:ascii="Courier New" w:hAnsi="Courier New" w:cs="Courier New"/>
+          <w:sz w:val="22"/>
+          <w:szCs w:val="22"/>
+        </w:rPr>
+      </w:pPr>
+      <w:r>
+        <w:rPr>
+          <w:rFonts w:ascii="Courier New" w:hAnsi="Courier New" w:cs="Courier New"/>
+          <w:sz w:val="22"/>
+          <w:szCs w:val="22"/>
+        </w:rPr>
+        <w:t>// Calculate pre-discount charge (remaining days * rental</w:t>
+      </w:r>
+    </w:p>
+    <w:p>
+      <w:pPr>
+        <w:ind w:left="720"/>
+        <w:rPr>
+          <w:rFonts w:ascii="Courier New" w:hAnsi="Courier New" w:cs="Courier New"/>
+          <w:sz w:val="22"/>
+          <w:szCs w:val="22"/>
+        </w:rPr>
+      </w:pPr>
+      <w:r>
+        <w:rPr>
+          <w:rFonts w:ascii="Courier New" w:hAnsi="Courier New" w:cs="Courier New"/>
+          <w:sz w:val="22"/>
+          <w:szCs w:val="22"/>
+        </w:rPr>
+        <w:t>// charge from the table)</w:t>
+      </w:r>
+    </w:p>
+    <w:p>
+      <w:pPr>
+        <w:ind w:left="720"/>
+        <w:rPr>
+          <w:rFonts w:ascii="Courier New" w:hAnsi="Courier New" w:cs="Courier New"/>
+          <w:sz w:val="22"/>
+          <w:szCs w:val="22"/>
+        </w:rPr>
+      </w:pPr>
+    </w:p>
+    <w:p>
+      <w:pPr>
+        <w:ind w:left="720"/>
+        <w:rPr>
+          <w:rFonts w:ascii="Courier New" w:hAnsi="Courier New" w:cs="Courier New"/>
+          <w:sz w:val="22"/>
+          <w:szCs w:val="22"/>
+        </w:rPr>
+      </w:pPr>
+      <w:r>
+        <w:rPr>
+          <w:rFonts w:ascii="Courier New" w:hAnsi="Courier New" w:cs="Courier New"/>
+          <w:sz w:val="22"/>
+          <w:szCs w:val="22"/>
+        </w:rPr>
+        <w:t xml:space="preserve">// Calculate discount amount (entered discount % * </w:t>
+      </w:r>
+    </w:p>
+    <w:p>
+      <w:pPr>
+        <w:ind w:left="720"/>
+        <w:rPr>
+          <w:rFonts w:ascii="Courier New" w:hAnsi="Courier New" w:cs="Courier New"/>
+          <w:sz w:val="22"/>
+          <w:szCs w:val="22"/>
+        </w:rPr>
+      </w:pPr>
+      <w:r>
+        <w:rPr>
+          <w:rFonts w:ascii="Courier New" w:hAnsi="Courier New" w:cs="Courier New"/>
+          <w:sz w:val="22"/>
+          <w:szCs w:val="22"/>
+        </w:rPr>
         <w:lastRenderedPageBreak/>
-        <w:t xml:space="preserve">// Retrieve full </w:t>
-      </w:r>
-      <w:proofErr w:type="spellStart"/>
-      <w:r>
-        <w:rPr>
-          <w:rFonts w:ascii="Courier New" w:hAnsi="Courier New" w:cs="Courier New"/>
-          <w:sz w:val="22"/>
-          <w:szCs w:val="22"/>
-        </w:rPr>
-        <w:t>ToolInfo</w:t>
-      </w:r>
-      <w:proofErr w:type="spellEnd"/>
-      <w:r>
-        <w:rPr>
-          <w:rFonts w:ascii="Courier New" w:hAnsi="Courier New" w:cs="Courier New"/>
-          <w:sz w:val="22"/>
-          <w:szCs w:val="22"/>
-        </w:rPr>
-        <w:t xml:space="preserve"> information for the given tool </w:t>
-      </w:r>
-    </w:p>
-    <w:p>
-      <w:pPr>
-        <w:ind w:left="720"/>
-        <w:rPr>
-          <w:rFonts w:ascii="Courier New" w:hAnsi="Courier New" w:cs="Courier New"/>
-          <w:sz w:val="22"/>
-          <w:szCs w:val="22"/>
-        </w:rPr>
-      </w:pPr>
-      <w:r>
-        <w:rPr>
-          <w:rFonts w:ascii="Courier New" w:hAnsi="Courier New" w:cs="Courier New"/>
-          <w:sz w:val="22"/>
-          <w:szCs w:val="22"/>
-        </w:rPr>
-        <w:t>// code from the tool code table</w:t>
-      </w:r>
-    </w:p>
-    <w:p>
-      <w:pPr>
-        <w:ind w:left="720"/>
-        <w:rPr>
-          <w:rFonts w:ascii="Courier New" w:hAnsi="Courier New" w:cs="Courier New"/>
-          <w:sz w:val="22"/>
-          <w:szCs w:val="22"/>
-        </w:rPr>
-      </w:pPr>
-    </w:p>
-    <w:p>
-      <w:pPr>
-        <w:ind w:left="720"/>
-        <w:rPr>
-          <w:rFonts w:ascii="Courier New" w:hAnsi="Courier New" w:cs="Courier New"/>
-          <w:sz w:val="22"/>
-          <w:szCs w:val="22"/>
-        </w:rPr>
-      </w:pPr>
-      <w:r>
-        <w:rPr>
-          <w:rFonts w:ascii="Courier New" w:hAnsi="Courier New" w:cs="Courier New"/>
-          <w:sz w:val="22"/>
-          <w:szCs w:val="22"/>
-        </w:rPr>
-        <w:t xml:space="preserve">// </w:t>
-      </w:r>
-      <w:r>
-        <w:rPr>
-          <w:rFonts w:ascii="Courier New" w:hAnsi="Courier New" w:cs="Courier New"/>
-          <w:sz w:val="22"/>
-          <w:szCs w:val="22"/>
-        </w:rPr>
-        <w:t>Retrieve charge information from the tool type table</w:t>
-      </w:r>
-    </w:p>
-    <w:p>
-      <w:pPr>
-        <w:ind w:left="720"/>
-        <w:rPr>
-          <w:rFonts w:ascii="Courier New" w:hAnsi="Courier New" w:cs="Courier New"/>
-          <w:sz w:val="22"/>
-          <w:szCs w:val="22"/>
-        </w:rPr>
-      </w:pPr>
-    </w:p>
-    <w:p>
-      <w:pPr>
-        <w:ind w:left="720"/>
-        <w:rPr>
-          <w:rFonts w:ascii="Courier New" w:hAnsi="Courier New" w:cs="Courier New"/>
-          <w:sz w:val="22"/>
-          <w:szCs w:val="22"/>
-        </w:rPr>
-      </w:pPr>
-      <w:r>
-        <w:rPr>
-          <w:rFonts w:ascii="Courier New" w:hAnsi="Courier New" w:cs="Courier New"/>
-          <w:sz w:val="22"/>
-          <w:szCs w:val="22"/>
-        </w:rPr>
-        <w:t xml:space="preserve">// Calculate the due date using the checkout date from the </w:t>
-      </w:r>
-    </w:p>
-    <w:p>
-      <w:pPr>
-        <w:ind w:left="720"/>
-        <w:rPr>
-          <w:rFonts w:ascii="Courier New" w:hAnsi="Courier New" w:cs="Courier New"/>
-          <w:sz w:val="22"/>
-          <w:szCs w:val="22"/>
-        </w:rPr>
-      </w:pPr>
-      <w:r>
-        <w:rPr>
-          <w:rFonts w:ascii="Courier New" w:hAnsi="Courier New" w:cs="Courier New"/>
-          <w:sz w:val="22"/>
-          <w:szCs w:val="22"/>
-        </w:rPr>
-        <w:t>// input and the # of days requested</w:t>
-      </w:r>
-    </w:p>
-    <w:p>
-      <w:pPr>
-        <w:ind w:left="720"/>
-        <w:rPr>
-          <w:rFonts w:ascii="Courier New" w:hAnsi="Courier New" w:cs="Courier New"/>
-          <w:sz w:val="22"/>
-          <w:szCs w:val="22"/>
-        </w:rPr>
-      </w:pPr>
-    </w:p>
-    <w:p>
-      <w:pPr>
-        <w:ind w:left="720"/>
-        <w:rPr>
-          <w:rFonts w:ascii="Courier New" w:hAnsi="Courier New" w:cs="Courier New"/>
-          <w:sz w:val="22"/>
-          <w:szCs w:val="22"/>
-        </w:rPr>
-      </w:pPr>
-      <w:r>
-        <w:rPr>
-          <w:rFonts w:ascii="Courier New" w:hAnsi="Courier New" w:cs="Courier New"/>
-          <w:sz w:val="22"/>
-          <w:szCs w:val="22"/>
-        </w:rPr>
-        <w:t xml:space="preserve">// If weekday charge is False then calculate # of weekdays </w:t>
-      </w:r>
-    </w:p>
-    <w:p>
-      <w:pPr>
-        <w:ind w:left="720"/>
-        <w:rPr>
-          <w:rFonts w:ascii="Courier New" w:hAnsi="Courier New" w:cs="Courier New"/>
-          <w:sz w:val="22"/>
-          <w:szCs w:val="22"/>
-        </w:rPr>
-      </w:pPr>
-      <w:r>
-        <w:rPr>
-          <w:rFonts w:ascii="Courier New" w:hAnsi="Courier New" w:cs="Courier New"/>
-          <w:sz w:val="22"/>
-          <w:szCs w:val="22"/>
-        </w:rPr>
-        <w:t>// in the rental period and subtract from the total days</w:t>
-      </w:r>
-    </w:p>
-    <w:p>
-      <w:pPr>
-        <w:ind w:left="720"/>
-        <w:rPr>
-          <w:rFonts w:ascii="Courier New" w:hAnsi="Courier New" w:cs="Courier New"/>
-          <w:sz w:val="22"/>
-          <w:szCs w:val="22"/>
-        </w:rPr>
-      </w:pPr>
-      <w:r>
-        <w:rPr>
-          <w:rFonts w:ascii="Courier New" w:hAnsi="Courier New" w:cs="Courier New"/>
-          <w:sz w:val="22"/>
-          <w:szCs w:val="22"/>
-        </w:rPr>
-        <w:t>// (Note that all tools currently have weekday charge as</w:t>
-      </w:r>
-    </w:p>
-    <w:p>
-      <w:pPr>
-        <w:ind w:left="720"/>
-        <w:rPr>
-          <w:rFonts w:ascii="Courier New" w:hAnsi="Courier New" w:cs="Courier New"/>
-          <w:sz w:val="22"/>
-          <w:szCs w:val="22"/>
-        </w:rPr>
-      </w:pPr>
-      <w:r>
-        <w:rPr>
-          <w:rFonts w:ascii="Courier New" w:hAnsi="Courier New" w:cs="Courier New"/>
-          <w:sz w:val="22"/>
-          <w:szCs w:val="22"/>
-        </w:rPr>
-        <w:t>// True, but the field is there for possible future use)</w:t>
-      </w:r>
-    </w:p>
-    <w:p>
-      <w:pPr>
-        <w:ind w:left="720"/>
-        <w:rPr>
-          <w:rFonts w:ascii="Courier New" w:hAnsi="Courier New" w:cs="Courier New"/>
-          <w:sz w:val="22"/>
-          <w:szCs w:val="22"/>
-        </w:rPr>
-      </w:pPr>
-    </w:p>
-    <w:p>
-      <w:pPr>
-        <w:ind w:left="720"/>
-        <w:rPr>
-          <w:rFonts w:ascii="Courier New" w:hAnsi="Courier New" w:cs="Courier New"/>
-          <w:sz w:val="22"/>
-          <w:szCs w:val="22"/>
-        </w:rPr>
-      </w:pPr>
-      <w:r>
-        <w:rPr>
-          <w:rFonts w:ascii="Courier New" w:hAnsi="Courier New" w:cs="Courier New"/>
-          <w:sz w:val="22"/>
-          <w:szCs w:val="22"/>
-        </w:rPr>
-        <w:t>// If weekend charge is False then calculate # of weekend</w:t>
-      </w:r>
-    </w:p>
-    <w:p>
-      <w:pPr>
-        <w:ind w:left="720"/>
-        <w:rPr>
-          <w:rFonts w:ascii="Courier New" w:hAnsi="Courier New" w:cs="Courier New"/>
-          <w:sz w:val="22"/>
-          <w:szCs w:val="22"/>
-        </w:rPr>
-      </w:pPr>
-      <w:r>
-        <w:rPr>
-          <w:rFonts w:ascii="Courier New" w:hAnsi="Courier New" w:cs="Courier New"/>
-          <w:sz w:val="22"/>
-          <w:szCs w:val="22"/>
-        </w:rPr>
-        <w:t>// days in the rental period and subtract from the</w:t>
-      </w:r>
-    </w:p>
-    <w:p>
-      <w:pPr>
-        <w:ind w:left="720"/>
-        <w:rPr>
-          <w:rFonts w:ascii="Courier New" w:hAnsi="Courier New" w:cs="Courier New"/>
-          <w:sz w:val="22"/>
-          <w:szCs w:val="22"/>
-        </w:rPr>
-      </w:pPr>
-      <w:r>
-        <w:rPr>
-          <w:rFonts w:ascii="Courier New" w:hAnsi="Courier New" w:cs="Courier New"/>
-          <w:sz w:val="22"/>
-          <w:szCs w:val="22"/>
-        </w:rPr>
-        <w:t>// total days</w:t>
-      </w:r>
-    </w:p>
-    <w:p>
-      <w:pPr>
-        <w:ind w:left="720"/>
-        <w:rPr>
-          <w:rFonts w:ascii="Courier New" w:hAnsi="Courier New" w:cs="Courier New"/>
-          <w:sz w:val="22"/>
-          <w:szCs w:val="22"/>
-        </w:rPr>
-      </w:pPr>
-    </w:p>
-    <w:p>
-      <w:pPr>
-        <w:ind w:left="720"/>
-        <w:rPr>
-          <w:rFonts w:ascii="Courier New" w:hAnsi="Courier New" w:cs="Courier New"/>
-          <w:sz w:val="22"/>
-          <w:szCs w:val="22"/>
-        </w:rPr>
-      </w:pPr>
-      <w:r>
-        <w:rPr>
-          <w:rFonts w:ascii="Courier New" w:hAnsi="Courier New" w:cs="Courier New"/>
-          <w:sz w:val="22"/>
-          <w:szCs w:val="22"/>
-        </w:rPr>
-        <w:t xml:space="preserve">// If </w:t>
-      </w:r>
-      <w:r>
-        <w:rPr>
-          <w:rFonts w:ascii="Courier New" w:hAnsi="Courier New" w:cs="Courier New"/>
-          <w:sz w:val="22"/>
-          <w:szCs w:val="22"/>
-        </w:rPr>
-        <w:t>holiday charge is False then retrieve all entries</w:t>
-      </w:r>
-    </w:p>
-    <w:p>
-      <w:pPr>
-        <w:ind w:left="720"/>
-        <w:rPr>
-          <w:rFonts w:ascii="Courier New" w:hAnsi="Courier New" w:cs="Courier New"/>
-          <w:sz w:val="22"/>
-          <w:szCs w:val="22"/>
-        </w:rPr>
-      </w:pPr>
-      <w:r>
-        <w:rPr>
-          <w:rFonts w:ascii="Courier New" w:hAnsi="Courier New" w:cs="Courier New"/>
-          <w:sz w:val="22"/>
-          <w:szCs w:val="22"/>
-        </w:rPr>
-        <w:t>// from the holiday info table.  See if there are any</w:t>
-      </w:r>
-    </w:p>
-    <w:p>
-      <w:pPr>
-        <w:ind w:left="720"/>
-        <w:rPr>
-          <w:rFonts w:ascii="Courier New" w:hAnsi="Courier New" w:cs="Courier New"/>
-          <w:sz w:val="22"/>
-          <w:szCs w:val="22"/>
-        </w:rPr>
-      </w:pPr>
-      <w:r>
-        <w:rPr>
-          <w:rFonts w:ascii="Courier New" w:hAnsi="Courier New" w:cs="Courier New"/>
-          <w:sz w:val="22"/>
-          <w:szCs w:val="22"/>
-        </w:rPr>
-        <w:t>// matches in the date range for the rental and subtract</w:t>
-      </w:r>
-    </w:p>
-    <w:p>
-      <w:pPr>
-        <w:ind w:left="720"/>
-        <w:rPr>
-          <w:rFonts w:ascii="Courier New" w:hAnsi="Courier New" w:cs="Courier New"/>
-          <w:sz w:val="22"/>
-          <w:szCs w:val="22"/>
-        </w:rPr>
-      </w:pPr>
-      <w:r>
-        <w:rPr>
-          <w:rFonts w:ascii="Courier New" w:hAnsi="Courier New" w:cs="Courier New"/>
-          <w:sz w:val="22"/>
-          <w:szCs w:val="22"/>
-        </w:rPr>
-        <w:t>// any matches from the total count.</w:t>
-      </w:r>
-    </w:p>
-    <w:p>
-      <w:pPr>
-        <w:ind w:left="720"/>
-        <w:rPr>
-          <w:rFonts w:ascii="Courier New" w:hAnsi="Courier New" w:cs="Courier New"/>
-          <w:sz w:val="22"/>
-          <w:szCs w:val="22"/>
-        </w:rPr>
-      </w:pPr>
-    </w:p>
-    <w:p>
-      <w:pPr>
-        <w:ind w:left="720"/>
-        <w:rPr>
-          <w:rFonts w:ascii="Courier New" w:hAnsi="Courier New" w:cs="Courier New"/>
-          <w:sz w:val="22"/>
-          <w:szCs w:val="22"/>
-        </w:rPr>
-      </w:pPr>
-      <w:r>
-        <w:rPr>
-          <w:rFonts w:ascii="Courier New" w:hAnsi="Courier New" w:cs="Courier New"/>
-          <w:sz w:val="22"/>
-          <w:szCs w:val="22"/>
-        </w:rPr>
-        <w:t>// Calculate pre-discount charge (remaining days * rental</w:t>
-      </w:r>
-    </w:p>
-    <w:p>
-      <w:pPr>
-        <w:ind w:left="720"/>
-        <w:rPr>
-          <w:rFonts w:ascii="Courier New" w:hAnsi="Courier New" w:cs="Courier New"/>
-          <w:sz w:val="22"/>
-          <w:szCs w:val="22"/>
-        </w:rPr>
-      </w:pPr>
-      <w:r>
-        <w:rPr>
-          <w:rFonts w:ascii="Courier New" w:hAnsi="Courier New" w:cs="Courier New"/>
-          <w:sz w:val="22"/>
-          <w:szCs w:val="22"/>
-        </w:rPr>
-        <w:t>// charge from the table)</w:t>
-      </w:r>
-    </w:p>
-    <w:p>
-      <w:pPr>
-        <w:ind w:left="720"/>
-        <w:rPr>
-          <w:rFonts w:ascii="Courier New" w:hAnsi="Courier New" w:cs="Courier New"/>
-          <w:sz w:val="22"/>
-          <w:szCs w:val="22"/>
-        </w:rPr>
-      </w:pPr>
-    </w:p>
-    <w:p>
-      <w:pPr>
-        <w:ind w:left="720"/>
-        <w:rPr>
-          <w:rFonts w:ascii="Courier New" w:hAnsi="Courier New" w:cs="Courier New"/>
-          <w:sz w:val="22"/>
-          <w:szCs w:val="22"/>
-        </w:rPr>
-      </w:pPr>
-      <w:r>
-        <w:rPr>
-          <w:rFonts w:ascii="Courier New" w:hAnsi="Courier New" w:cs="Courier New"/>
-          <w:sz w:val="22"/>
-          <w:szCs w:val="22"/>
-        </w:rPr>
-        <w:t xml:space="preserve">// Calculate discount amount (entered discount % * </w:t>
-      </w:r>
-    </w:p>
-    <w:p>
-      <w:pPr>
-        <w:ind w:left="720"/>
-        <w:rPr>
-          <w:rFonts w:ascii="Courier New" w:hAnsi="Courier New" w:cs="Courier New"/>
-          <w:sz w:val="22"/>
-          <w:szCs w:val="22"/>
-        </w:rPr>
-      </w:pPr>
-      <w:r>
-        <w:rPr>
-          <w:rFonts w:ascii="Courier New" w:hAnsi="Courier New" w:cs="Courier New"/>
-          <w:sz w:val="22"/>
-          <w:szCs w:val="22"/>
-        </w:rPr>
         <w:t>// pre-discount charge) – round half-up to cents</w:t>
       </w:r>
       <w:r>

</xml_diff>

<commit_message>
Updated documentation to match latest design.
</commit_message>
<xml_diff>
--- a/POSRentalSystemArch.docx
+++ b/POSRentalSystemArch.docx
@@ -27,36 +27,8 @@
       </w:r>
     </w:p>
     <w:p>
-      <w:pPr>
-        <w:pStyle w:val="Heading2"/>
-      </w:pPr>
-      <w:r>
-        <w:t xml:space="preserve">Get Available Tools </w:t>
-      </w:r>
-      <w:r>
-        <w:t xml:space="preserve">for the front-end </w:t>
-      </w:r>
-      <w:r>
-        <w:t>POS System</w:t>
-      </w:r>
-    </w:p>
-    <w:p>
-      <w:proofErr w:type="gramStart"/>
-      <w:r>
-        <w:t>In order to</w:t>
-      </w:r>
-      <w:proofErr w:type="gramEnd"/>
-      <w:r>
-        <w:t xml:space="preserve"> avoid any unnecessary direct ties between the front-end system and the database there will be a simple back-end method to return the current list of tools available for rental.  The tools will be returned as a collection of objects where each tool object contains information</w:t>
-      </w:r>
-      <w:r>
-        <w:t xml:space="preserve"> as indicated in the following class definition</w:t>
-      </w:r>
-      <w:r>
-        <w:t>s</w:t>
-      </w:r>
-      <w:r>
-        <w:t>:</w:t>
+      <w:r>
+        <w:t>The system to be implemented is represented in the diagram below.</w:t>
       </w:r>
     </w:p>
     <w:p>
@@ -75,323 +47,83 @@
         </w:rPr>
         <w:t xml:space="preserve">Fig 1.  </w:t>
       </w:r>
-      <w:proofErr w:type="spellStart"/>
-      <w:r>
-        <w:rPr>
-          <w:i/>
-          <w:iCs/>
-        </w:rPr>
-        <w:t>ToolCode</w:t>
-      </w:r>
-      <w:proofErr w:type="spellEnd"/>
-      <w:r>
-        <w:rPr>
-          <w:i/>
-          <w:iCs/>
-        </w:rPr>
-        <w:t xml:space="preserve"> </w:t>
-      </w:r>
-      <w:r>
-        <w:rPr>
-          <w:i/>
-          <w:iCs/>
-        </w:rPr>
-        <w:t>class</w:t>
-      </w:r>
-    </w:p>
-    <w:p>
-      <w:pPr>
-        <w:rPr>
-          <w:rFonts w:ascii="Courier New" w:hAnsi="Courier New" w:cs="Courier New"/>
-          <w:sz w:val="22"/>
-          <w:szCs w:val="22"/>
-        </w:rPr>
-      </w:pPr>
-    </w:p>
-    <w:p>
-      <w:pPr>
-        <w:rPr>
-          <w:rFonts w:ascii="Courier New" w:hAnsi="Courier New" w:cs="Courier New"/>
-          <w:sz w:val="22"/>
-          <w:szCs w:val="22"/>
-        </w:rPr>
-      </w:pPr>
-      <w:r>
-        <w:rPr>
-          <w:rFonts w:ascii="Courier New" w:hAnsi="Courier New" w:cs="Courier New"/>
-          <w:sz w:val="22"/>
-          <w:szCs w:val="22"/>
-        </w:rPr>
-        <w:t xml:space="preserve">public class </w:t>
-      </w:r>
-      <w:proofErr w:type="spellStart"/>
-      <w:r>
-        <w:rPr>
-          <w:rFonts w:ascii="Courier New" w:hAnsi="Courier New" w:cs="Courier New"/>
-          <w:sz w:val="22"/>
-          <w:szCs w:val="22"/>
-        </w:rPr>
-        <w:t>ToolCode</w:t>
-      </w:r>
-      <w:proofErr w:type="spellEnd"/>
-    </w:p>
-    <w:p>
-      <w:pPr>
-        <w:rPr>
-          <w:rFonts w:ascii="Courier New" w:hAnsi="Courier New" w:cs="Courier New"/>
-          <w:sz w:val="22"/>
-          <w:szCs w:val="22"/>
-        </w:rPr>
-      </w:pPr>
-      <w:r>
-        <w:rPr>
-          <w:rFonts w:ascii="Courier New" w:hAnsi="Courier New" w:cs="Courier New"/>
-          <w:sz w:val="22"/>
-          <w:szCs w:val="22"/>
-        </w:rPr>
-        <w:t>{</w:t>
-      </w:r>
-    </w:p>
-    <w:p>
-      <w:pPr>
-        <w:rPr>
-          <w:rFonts w:ascii="Courier New" w:hAnsi="Courier New" w:cs="Courier New"/>
-          <w:sz w:val="22"/>
-          <w:szCs w:val="22"/>
-        </w:rPr>
-      </w:pPr>
-      <w:r>
-        <w:rPr>
-          <w:rFonts w:ascii="Courier New" w:hAnsi="Courier New" w:cs="Courier New"/>
-          <w:sz w:val="22"/>
-          <w:szCs w:val="22"/>
-        </w:rPr>
-        <w:t xml:space="preserve">    String </w:t>
-      </w:r>
-      <w:proofErr w:type="spellStart"/>
-      <w:proofErr w:type="gramStart"/>
-      <w:r>
-        <w:rPr>
-          <w:rFonts w:ascii="Courier New" w:hAnsi="Courier New" w:cs="Courier New"/>
-          <w:sz w:val="22"/>
-          <w:szCs w:val="22"/>
-        </w:rPr>
-        <w:t>ToolCode</w:t>
-      </w:r>
-      <w:proofErr w:type="spellEnd"/>
-      <w:r>
-        <w:rPr>
-          <w:rFonts w:ascii="Courier New" w:hAnsi="Courier New" w:cs="Courier New"/>
-          <w:sz w:val="22"/>
-          <w:szCs w:val="22"/>
-        </w:rPr>
-        <w:t>;</w:t>
-      </w:r>
-      <w:proofErr w:type="gramEnd"/>
-    </w:p>
-    <w:p>
-      <w:pPr>
-        <w:rPr>
-          <w:rFonts w:ascii="Courier New" w:hAnsi="Courier New" w:cs="Courier New"/>
-          <w:sz w:val="22"/>
-          <w:szCs w:val="22"/>
-        </w:rPr>
-      </w:pPr>
-      <w:r>
-        <w:rPr>
-          <w:rFonts w:ascii="Courier New" w:hAnsi="Courier New" w:cs="Courier New"/>
-          <w:sz w:val="22"/>
-          <w:szCs w:val="22"/>
-        </w:rPr>
-        <w:t xml:space="preserve">    String </w:t>
-      </w:r>
-      <w:proofErr w:type="spellStart"/>
-      <w:proofErr w:type="gramStart"/>
-      <w:r>
-        <w:rPr>
-          <w:rFonts w:ascii="Courier New" w:hAnsi="Courier New" w:cs="Courier New"/>
-          <w:sz w:val="22"/>
-          <w:szCs w:val="22"/>
-        </w:rPr>
-        <w:t>ToolType</w:t>
-      </w:r>
-      <w:proofErr w:type="spellEnd"/>
-      <w:r>
-        <w:rPr>
-          <w:rFonts w:ascii="Courier New" w:hAnsi="Courier New" w:cs="Courier New"/>
-          <w:sz w:val="22"/>
-          <w:szCs w:val="22"/>
-        </w:rPr>
-        <w:t>;</w:t>
-      </w:r>
-      <w:proofErr w:type="gramEnd"/>
-    </w:p>
-    <w:p>
-      <w:pPr>
-        <w:rPr>
-          <w:rFonts w:ascii="Courier New" w:hAnsi="Courier New" w:cs="Courier New"/>
-          <w:sz w:val="22"/>
-          <w:szCs w:val="22"/>
-        </w:rPr>
-      </w:pPr>
-      <w:r>
-        <w:rPr>
-          <w:rFonts w:ascii="Courier New" w:hAnsi="Courier New" w:cs="Courier New"/>
-          <w:sz w:val="22"/>
-          <w:szCs w:val="22"/>
-        </w:rPr>
-        <w:t xml:space="preserve">    String </w:t>
-      </w:r>
-      <w:proofErr w:type="gramStart"/>
-      <w:r>
-        <w:rPr>
-          <w:rFonts w:ascii="Courier New" w:hAnsi="Courier New" w:cs="Courier New"/>
-          <w:sz w:val="22"/>
-          <w:szCs w:val="22"/>
-        </w:rPr>
-        <w:t>Brand;</w:t>
-      </w:r>
-      <w:proofErr w:type="gramEnd"/>
-    </w:p>
-    <w:p>
-      <w:pPr>
-        <w:rPr>
-          <w:rFonts w:ascii="Courier New" w:hAnsi="Courier New" w:cs="Courier New"/>
-          <w:sz w:val="22"/>
-          <w:szCs w:val="22"/>
-        </w:rPr>
-      </w:pPr>
-      <w:r>
-        <w:rPr>
-          <w:rFonts w:ascii="Courier New" w:hAnsi="Courier New" w:cs="Courier New"/>
-          <w:sz w:val="22"/>
-          <w:szCs w:val="22"/>
-        </w:rPr>
-        <w:t>}</w:t>
-      </w:r>
-    </w:p>
-    <w:p/>
-    <w:p>
-      <w:pPr>
-        <w:rPr>
-          <w:i/>
-          <w:iCs/>
-        </w:rPr>
-      </w:pPr>
-      <w:r>
-        <w:rPr>
-          <w:i/>
-          <w:iCs/>
-        </w:rPr>
-        <w:t>Note above that the “</w:t>
-      </w:r>
-      <w:proofErr w:type="spellStart"/>
-      <w:r>
-        <w:rPr>
-          <w:i/>
-          <w:iCs/>
-        </w:rPr>
-        <w:t>ToolType</w:t>
-      </w:r>
-      <w:proofErr w:type="spellEnd"/>
-      <w:r>
-        <w:rPr>
-          <w:i/>
-          <w:iCs/>
-        </w:rPr>
-        <w:t xml:space="preserve">” field is listed as a simple string.  </w:t>
-      </w:r>
-      <w:r>
-        <w:rPr>
-          <w:i/>
-          <w:iCs/>
-        </w:rPr>
-        <w:t>It is expected that t</w:t>
-      </w:r>
-      <w:r>
-        <w:rPr>
-          <w:i/>
-          <w:iCs/>
-        </w:rPr>
-        <w:t>he available types of tools</w:t>
-      </w:r>
-      <w:r>
-        <w:rPr>
-          <w:i/>
-          <w:iCs/>
-        </w:rPr>
-        <w:t xml:space="preserve"> will be</w:t>
-      </w:r>
-      <w:r>
-        <w:rPr>
-          <w:i/>
-          <w:iCs/>
-        </w:rPr>
-        <w:t xml:space="preserve"> stored in a table with additional </w:t>
-      </w:r>
-      <w:r>
-        <w:rPr>
-          <w:i/>
-          <w:iCs/>
-        </w:rPr>
-        <w:t>metadata</w:t>
-      </w:r>
-      <w:r>
-        <w:rPr>
-          <w:i/>
-          <w:iCs/>
-        </w:rPr>
-        <w:t xml:space="preserve"> about each </w:t>
-      </w:r>
-      <w:r>
-        <w:rPr>
-          <w:i/>
-          <w:iCs/>
-        </w:rPr>
-        <w:t xml:space="preserve">tool </w:t>
-      </w:r>
-      <w:r>
-        <w:rPr>
-          <w:i/>
-          <w:iCs/>
-        </w:rPr>
-        <w:t>type for maintenance and flexibility</w:t>
-      </w:r>
-      <w:r>
-        <w:rPr>
-          <w:i/>
-          <w:iCs/>
-        </w:rPr>
-        <w:t>.  However,</w:t>
-      </w:r>
-      <w:r>
-        <w:rPr>
-          <w:i/>
-          <w:iCs/>
-        </w:rPr>
-        <w:t xml:space="preserve"> for the purposes of this simple API the “Name” for the tool type is the only field used here to </w:t>
-      </w:r>
-      <w:r>
-        <w:rPr>
-          <w:i/>
-          <w:iCs/>
-        </w:rPr>
-        <w:t>keep</w:t>
-      </w:r>
-      <w:r>
-        <w:rPr>
-          <w:i/>
-          <w:iCs/>
-        </w:rPr>
-        <w:t xml:space="preserve"> the logic simple for the front-end system. </w:t>
-      </w:r>
-    </w:p>
-    <w:p>
-      <w:r>
-        <w:t>The returned collection is wrapped in a simple return object that also indicates a status code and error or informational message if needed.</w:t>
-      </w:r>
-    </w:p>
-    <w:p/>
+      <w:r>
+        <w:rPr>
+          <w:i/>
+          <w:iCs/>
+        </w:rPr>
+        <w:t>POS System Data Flow</w:t>
+      </w:r>
+    </w:p>
+    <w:p>
+      <w:pPr>
+        <w:rPr>
+          <w:i/>
+          <w:iCs/>
+        </w:rPr>
+      </w:pPr>
+      <w:r>
+        <w:rPr>
+          <w:i/>
+          <w:iCs/>
+          <w:noProof/>
+        </w:rPr>
+        <w:drawing>
+          <wp:inline distT="0" distB="0" distL="0" distR="0" wp14:anchorId="2E65D016" wp14:editId="5691F728">
+            <wp:extent cx="6463409" cy="3600450"/>
+            <wp:effectExtent l="0" t="0" r="0" b="0"/>
+            <wp:docPr id="564780931" name="Picture 4" descr="A diagram of a diagram&#10;&#10;Description automatically generated with medium confidence"/>
+            <wp:cNvGraphicFramePr>
+              <a:graphicFrameLocks xmlns:a="http://schemas.openxmlformats.org/drawingml/2006/main" noChangeAspect="1"/>
+            </wp:cNvGraphicFramePr>
+            <a:graphic xmlns:a="http://schemas.openxmlformats.org/drawingml/2006/main">
+              <a:graphicData uri="http://schemas.openxmlformats.org/drawingml/2006/picture">
+                <pic:pic xmlns:pic="http://schemas.openxmlformats.org/drawingml/2006/picture">
+                  <pic:nvPicPr>
+                    <pic:cNvPr id="564780931" name="Picture 4" descr="A diagram of a diagram&#10;&#10;Description automatically generated with medium confidence"/>
+                    <pic:cNvPicPr/>
+                  </pic:nvPicPr>
+                  <pic:blipFill>
+                    <a:blip r:embed="rId5" cstate="print">
+                      <a:extLst>
+                        <a:ext uri="{28A0092B-C50C-407E-A947-70E740481C1C}">
+                          <a14:useLocalDpi xmlns:a14="http://schemas.microsoft.com/office/drawing/2010/main" val="0"/>
+                        </a:ext>
+                      </a:extLst>
+                    </a:blip>
+                    <a:stretch>
+                      <a:fillRect/>
+                    </a:stretch>
+                  </pic:blipFill>
+                  <pic:spPr>
+                    <a:xfrm>
+                      <a:off x="0" y="0"/>
+                      <a:ext cx="6470112" cy="3604184"/>
+                    </a:xfrm>
+                    <a:prstGeom prst="rect">
+                      <a:avLst/>
+                    </a:prstGeom>
+                  </pic:spPr>
+                </pic:pic>
+              </a:graphicData>
+            </a:graphic>
+          </wp:inline>
+        </w:drawing>
+      </w:r>
+    </w:p>
+    <w:p>
+      <w:pPr>
+        <w:rPr>
+          <w:i/>
+          <w:iCs/>
+        </w:rPr>
+      </w:pPr>
+    </w:p>
+    <w:p>
+      <w:r>
+        <w:t>The class diagram below shows the skeleton framework for the system:</w:t>
+      </w:r>
+    </w:p>
     <w:p>
       <w:pPr>
         <w:rPr>
@@ -406,8 +138,821 @@
           <w:i/>
           <w:iCs/>
         </w:rPr>
+        <w:t xml:space="preserve">Fig 2.  </w:t>
+      </w:r>
+      <w:r>
+        <w:rPr>
+          <w:i/>
+          <w:iCs/>
+        </w:rPr>
+        <w:t>Class Diagram</w:t>
+      </w:r>
+    </w:p>
+    <w:p>
+      <w:r>
+        <w:rPr>
+          <w:noProof/>
+        </w:rPr>
         <w:lastRenderedPageBreak/>
-        <w:t>Fig 2.</w:t>
+        <w:drawing>
+          <wp:inline distT="0" distB="0" distL="0" distR="0" wp14:anchorId="56D75332" wp14:editId="611A8D08">
+            <wp:extent cx="5943600" cy="3061970"/>
+            <wp:effectExtent l="0" t="0" r="0" b="5080"/>
+            <wp:docPr id="1000818563" name="Picture 5" descr="A screenshot of a computer&#10;&#10;Description automatically generated"/>
+            <wp:cNvGraphicFramePr>
+              <a:graphicFrameLocks xmlns:a="http://schemas.openxmlformats.org/drawingml/2006/main" noChangeAspect="1"/>
+            </wp:cNvGraphicFramePr>
+            <a:graphic xmlns:a="http://schemas.openxmlformats.org/drawingml/2006/main">
+              <a:graphicData uri="http://schemas.openxmlformats.org/drawingml/2006/picture">
+                <pic:pic xmlns:pic="http://schemas.openxmlformats.org/drawingml/2006/picture">
+                  <pic:nvPicPr>
+                    <pic:cNvPr id="1000818563" name="Picture 5" descr="A screenshot of a computer&#10;&#10;Description automatically generated"/>
+                    <pic:cNvPicPr/>
+                  </pic:nvPicPr>
+                  <pic:blipFill>
+                    <a:blip r:embed="rId6" cstate="print">
+                      <a:extLst>
+                        <a:ext uri="{28A0092B-C50C-407E-A947-70E740481C1C}">
+                          <a14:useLocalDpi xmlns:a14="http://schemas.microsoft.com/office/drawing/2010/main" val="0"/>
+                        </a:ext>
+                      </a:extLst>
+                    </a:blip>
+                    <a:stretch>
+                      <a:fillRect/>
+                    </a:stretch>
+                  </pic:blipFill>
+                  <pic:spPr>
+                    <a:xfrm>
+                      <a:off x="0" y="0"/>
+                      <a:ext cx="5943600" cy="3061970"/>
+                    </a:xfrm>
+                    <a:prstGeom prst="rect">
+                      <a:avLst/>
+                    </a:prstGeom>
+                  </pic:spPr>
+                </pic:pic>
+              </a:graphicData>
+            </a:graphic>
+          </wp:inline>
+        </w:drawing>
+      </w:r>
+    </w:p>
+    <w:p>
+      <w:pPr>
+        <w:pStyle w:val="Heading2"/>
+      </w:pPr>
+      <w:r>
+        <w:t>The Checkout object</w:t>
+      </w:r>
+    </w:p>
+    <w:p>
+      <w:r>
+        <w:t xml:space="preserve">The main class that handles logic for the </w:t>
+      </w:r>
+      <w:proofErr w:type="gramStart"/>
+      <w:r>
+        <w:t>back end</w:t>
+      </w:r>
+      <w:proofErr w:type="gramEnd"/>
+      <w:r>
+        <w:t xml:space="preserve"> system is the Checkout class.  This class exposes the methods </w:t>
+      </w:r>
+      <w:proofErr w:type="spellStart"/>
+      <w:proofErr w:type="gramStart"/>
+      <w:r>
+        <w:t>getAvailableTools</w:t>
+      </w:r>
+      <w:proofErr w:type="spellEnd"/>
+      <w:r>
+        <w:t>(</w:t>
+      </w:r>
+      <w:proofErr w:type="gramEnd"/>
+      <w:r>
+        <w:t xml:space="preserve">) and </w:t>
+      </w:r>
+      <w:proofErr w:type="spellStart"/>
+      <w:r>
+        <w:t>generateAgreement</w:t>
+      </w:r>
+      <w:proofErr w:type="spellEnd"/>
+      <w:r>
+        <w:t xml:space="preserve">(), which are described below and which provide the business logic for getting options to display to the user and creating a final tool rental agreement.  </w:t>
+      </w:r>
+    </w:p>
+    <w:p>
+      <w:pPr>
+        <w:rPr>
+          <w:i/>
+          <w:iCs/>
+        </w:rPr>
+      </w:pPr>
+      <w:r>
+        <w:rPr>
+          <w:b/>
+          <w:bCs/>
+          <w:i/>
+          <w:iCs/>
+        </w:rPr>
+        <w:t xml:space="preserve">Fig </w:t>
+      </w:r>
+      <w:r>
+        <w:rPr>
+          <w:b/>
+          <w:bCs/>
+          <w:i/>
+          <w:iCs/>
+        </w:rPr>
+        <w:t>3</w:t>
+      </w:r>
+      <w:r>
+        <w:rPr>
+          <w:b/>
+          <w:bCs/>
+          <w:i/>
+          <w:iCs/>
+        </w:rPr>
+        <w:t xml:space="preserve">.  </w:t>
+      </w:r>
+      <w:r>
+        <w:rPr>
+          <w:i/>
+          <w:iCs/>
+        </w:rPr>
+        <w:t>Checkout class</w:t>
+      </w:r>
+    </w:p>
+    <w:p>
+      <w:pPr>
+        <w:rPr>
+          <w:rFonts w:ascii="Courier New" w:hAnsi="Courier New" w:cs="Courier New"/>
+          <w:sz w:val="22"/>
+          <w:szCs w:val="22"/>
+        </w:rPr>
+      </w:pPr>
+      <w:r>
+        <w:rPr>
+          <w:rFonts w:ascii="Courier New" w:hAnsi="Courier New" w:cs="Courier New"/>
+          <w:sz w:val="22"/>
+          <w:szCs w:val="22"/>
+        </w:rPr>
+        <w:t>Public class Checkout {</w:t>
+      </w:r>
+    </w:p>
+    <w:p>
+      <w:pPr>
+        <w:rPr>
+          <w:rFonts w:ascii="Courier New" w:hAnsi="Courier New" w:cs="Courier New"/>
+          <w:sz w:val="22"/>
+          <w:szCs w:val="22"/>
+        </w:rPr>
+      </w:pPr>
+      <w:r>
+        <w:rPr>
+          <w:rFonts w:ascii="Courier New" w:hAnsi="Courier New" w:cs="Courier New"/>
+          <w:sz w:val="22"/>
+          <w:szCs w:val="22"/>
+        </w:rPr>
+        <w:tab/>
+        <w:t xml:space="preserve">public </w:t>
+      </w:r>
+      <w:proofErr w:type="spellStart"/>
+      <w:r>
+        <w:rPr>
+          <w:rFonts w:ascii="Courier New" w:hAnsi="Courier New" w:cs="Courier New"/>
+          <w:sz w:val="22"/>
+          <w:szCs w:val="22"/>
+        </w:rPr>
+        <w:t>ToolRet</w:t>
+      </w:r>
+      <w:proofErr w:type="spellEnd"/>
+      <w:r>
+        <w:rPr>
+          <w:rFonts w:ascii="Courier New" w:hAnsi="Courier New" w:cs="Courier New"/>
+          <w:sz w:val="22"/>
+          <w:szCs w:val="22"/>
+        </w:rPr>
+        <w:t xml:space="preserve"> </w:t>
+      </w:r>
+      <w:proofErr w:type="spellStart"/>
+      <w:r>
+        <w:rPr>
+          <w:rFonts w:ascii="Courier New" w:hAnsi="Courier New" w:cs="Courier New"/>
+          <w:sz w:val="22"/>
+          <w:szCs w:val="22"/>
+        </w:rPr>
+        <w:t>getAvailableTools</w:t>
+      </w:r>
+      <w:proofErr w:type="spellEnd"/>
+      <w:r>
+        <w:rPr>
+          <w:rFonts w:ascii="Courier New" w:hAnsi="Courier New" w:cs="Courier New"/>
+          <w:sz w:val="22"/>
+          <w:szCs w:val="22"/>
+        </w:rPr>
+        <w:t xml:space="preserve"> (</w:t>
+      </w:r>
+      <w:proofErr w:type="gramStart"/>
+      <w:r>
+        <w:rPr>
+          <w:rFonts w:ascii="Courier New" w:hAnsi="Courier New" w:cs="Courier New"/>
+          <w:sz w:val="22"/>
+          <w:szCs w:val="22"/>
+        </w:rPr>
+        <w:t>);</w:t>
+      </w:r>
+      <w:proofErr w:type="gramEnd"/>
+    </w:p>
+    <w:p>
+      <w:pPr>
+        <w:rPr>
+          <w:rFonts w:ascii="Courier New" w:hAnsi="Courier New" w:cs="Courier New"/>
+          <w:sz w:val="22"/>
+          <w:szCs w:val="22"/>
+        </w:rPr>
+      </w:pPr>
+      <w:r>
+        <w:rPr>
+          <w:rFonts w:ascii="Courier New" w:hAnsi="Courier New" w:cs="Courier New"/>
+          <w:sz w:val="22"/>
+          <w:szCs w:val="22"/>
+        </w:rPr>
+        <w:tab/>
+        <w:t xml:space="preserve">public </w:t>
+      </w:r>
+      <w:proofErr w:type="spellStart"/>
+      <w:r>
+        <w:rPr>
+          <w:rFonts w:ascii="Courier New" w:hAnsi="Courier New" w:cs="Courier New"/>
+          <w:sz w:val="22"/>
+          <w:szCs w:val="22"/>
+        </w:rPr>
+        <w:t>RentalAgreement</w:t>
+      </w:r>
+      <w:proofErr w:type="spellEnd"/>
+      <w:r>
+        <w:rPr>
+          <w:rFonts w:ascii="Courier New" w:hAnsi="Courier New" w:cs="Courier New"/>
+          <w:sz w:val="22"/>
+          <w:szCs w:val="22"/>
+        </w:rPr>
+        <w:t xml:space="preserve"> </w:t>
+      </w:r>
+      <w:proofErr w:type="spellStart"/>
+      <w:proofErr w:type="gramStart"/>
+      <w:r>
+        <w:rPr>
+          <w:rFonts w:ascii="Courier New" w:hAnsi="Courier New" w:cs="Courier New"/>
+          <w:sz w:val="22"/>
+          <w:szCs w:val="22"/>
+        </w:rPr>
+        <w:t>generateAgreement</w:t>
+      </w:r>
+      <w:proofErr w:type="spellEnd"/>
+      <w:r>
+        <w:rPr>
+          <w:rFonts w:ascii="Courier New" w:hAnsi="Courier New" w:cs="Courier New"/>
+          <w:sz w:val="22"/>
+          <w:szCs w:val="22"/>
+        </w:rPr>
+        <w:t>(</w:t>
+      </w:r>
+      <w:proofErr w:type="spellStart"/>
+      <w:proofErr w:type="gramEnd"/>
+      <w:r>
+        <w:rPr>
+          <w:rFonts w:ascii="Courier New" w:hAnsi="Courier New" w:cs="Courier New"/>
+          <w:sz w:val="22"/>
+          <w:szCs w:val="22"/>
+        </w:rPr>
+        <w:t>RentalParams</w:t>
+      </w:r>
+      <w:proofErr w:type="spellEnd"/>
+      <w:r>
+        <w:rPr>
+          <w:rFonts w:ascii="Courier New" w:hAnsi="Courier New" w:cs="Courier New"/>
+          <w:sz w:val="22"/>
+          <w:szCs w:val="22"/>
+        </w:rPr>
+        <w:t xml:space="preserve"> params);</w:t>
+      </w:r>
+    </w:p>
+    <w:p>
+      <w:pPr>
+        <w:rPr>
+          <w:rFonts w:ascii="Courier New" w:hAnsi="Courier New" w:cs="Courier New"/>
+          <w:sz w:val="22"/>
+          <w:szCs w:val="22"/>
+        </w:rPr>
+      </w:pPr>
+      <w:r>
+        <w:rPr>
+          <w:rFonts w:ascii="Courier New" w:hAnsi="Courier New" w:cs="Courier New"/>
+          <w:sz w:val="22"/>
+          <w:szCs w:val="22"/>
+        </w:rPr>
+        <w:t>}</w:t>
+      </w:r>
+    </w:p>
+    <w:p>
+      <w:pPr>
+        <w:rPr>
+          <w:rFonts w:ascii="Courier New" w:hAnsi="Courier New" w:cs="Courier New"/>
+          <w:sz w:val="22"/>
+          <w:szCs w:val="22"/>
+        </w:rPr>
+      </w:pPr>
+    </w:p>
+    <w:p>
+      <w:pPr>
+        <w:pStyle w:val="Heading2"/>
+      </w:pPr>
+      <w:r>
+        <w:t xml:space="preserve">Get Available Tools </w:t>
+      </w:r>
+      <w:r>
+        <w:t xml:space="preserve">for the front-end </w:t>
+      </w:r>
+      <w:r>
+        <w:t>POS System</w:t>
+      </w:r>
+    </w:p>
+    <w:p>
+      <w:proofErr w:type="gramStart"/>
+      <w:r>
+        <w:t>In order to</w:t>
+      </w:r>
+      <w:proofErr w:type="gramEnd"/>
+      <w:r>
+        <w:t xml:space="preserve"> avoid any unnecessary direct ties between the front-end system and the database there will be a simple back-end method to return the current list of tools available for rental.  The tools will be returned as a collection of objects where each tool object contains information</w:t>
+      </w:r>
+      <w:r>
+        <w:t xml:space="preserve"> as indicated in the following class definition</w:t>
+      </w:r>
+      <w:r>
+        <w:t>s</w:t>
+      </w:r>
+      <w:r>
+        <w:t>:</w:t>
+      </w:r>
+    </w:p>
+    <w:p>
+      <w:pPr>
+        <w:rPr>
+          <w:i/>
+          <w:iCs/>
+        </w:rPr>
+      </w:pPr>
+      <w:r>
+        <w:rPr>
+          <w:b/>
+          <w:bCs/>
+          <w:i/>
+          <w:iCs/>
+        </w:rPr>
+        <w:t xml:space="preserve">Fig </w:t>
+      </w:r>
+      <w:r>
+        <w:rPr>
+          <w:b/>
+          <w:bCs/>
+          <w:i/>
+          <w:iCs/>
+        </w:rPr>
+        <w:t>4</w:t>
+      </w:r>
+      <w:r>
+        <w:rPr>
+          <w:b/>
+          <w:bCs/>
+          <w:i/>
+          <w:iCs/>
+        </w:rPr>
+        <w:t xml:space="preserve">.  </w:t>
+      </w:r>
+      <w:proofErr w:type="spellStart"/>
+      <w:r>
+        <w:rPr>
+          <w:i/>
+          <w:iCs/>
+        </w:rPr>
+        <w:t>ToolCode</w:t>
+      </w:r>
+      <w:proofErr w:type="spellEnd"/>
+      <w:r>
+        <w:rPr>
+          <w:i/>
+          <w:iCs/>
+        </w:rPr>
+        <w:t xml:space="preserve"> </w:t>
+      </w:r>
+      <w:r>
+        <w:rPr>
+          <w:i/>
+          <w:iCs/>
+        </w:rPr>
+        <w:t>class</w:t>
+      </w:r>
+    </w:p>
+    <w:p>
+      <w:pPr>
+        <w:rPr>
+          <w:rFonts w:ascii="Courier New" w:hAnsi="Courier New" w:cs="Courier New"/>
+          <w:sz w:val="22"/>
+          <w:szCs w:val="22"/>
+        </w:rPr>
+      </w:pPr>
+    </w:p>
+    <w:p>
+      <w:pPr>
+        <w:rPr>
+          <w:rFonts w:ascii="Courier New" w:hAnsi="Courier New" w:cs="Courier New"/>
+          <w:sz w:val="22"/>
+          <w:szCs w:val="22"/>
+        </w:rPr>
+      </w:pPr>
+      <w:r>
+        <w:rPr>
+          <w:rFonts w:ascii="Courier New" w:hAnsi="Courier New" w:cs="Courier New"/>
+          <w:sz w:val="22"/>
+          <w:szCs w:val="22"/>
+        </w:rPr>
+        <w:lastRenderedPageBreak/>
+        <w:t xml:space="preserve">public class </w:t>
+      </w:r>
+      <w:proofErr w:type="spellStart"/>
+      <w:r>
+        <w:rPr>
+          <w:rFonts w:ascii="Courier New" w:hAnsi="Courier New" w:cs="Courier New"/>
+          <w:sz w:val="22"/>
+          <w:szCs w:val="22"/>
+        </w:rPr>
+        <w:t>ToolCode</w:t>
+      </w:r>
+      <w:proofErr w:type="spellEnd"/>
+    </w:p>
+    <w:p>
+      <w:pPr>
+        <w:rPr>
+          <w:rFonts w:ascii="Courier New" w:hAnsi="Courier New" w:cs="Courier New"/>
+          <w:sz w:val="22"/>
+          <w:szCs w:val="22"/>
+        </w:rPr>
+      </w:pPr>
+      <w:r>
+        <w:rPr>
+          <w:rFonts w:ascii="Courier New" w:hAnsi="Courier New" w:cs="Courier New"/>
+          <w:sz w:val="22"/>
+          <w:szCs w:val="22"/>
+        </w:rPr>
+        <w:t>{</w:t>
+      </w:r>
+    </w:p>
+    <w:p>
+      <w:pPr>
+        <w:rPr>
+          <w:rFonts w:ascii="Courier New" w:hAnsi="Courier New" w:cs="Courier New"/>
+          <w:sz w:val="22"/>
+          <w:szCs w:val="22"/>
+        </w:rPr>
+      </w:pPr>
+      <w:r>
+        <w:rPr>
+          <w:rFonts w:ascii="Courier New" w:hAnsi="Courier New" w:cs="Courier New"/>
+          <w:sz w:val="22"/>
+          <w:szCs w:val="22"/>
+        </w:rPr>
+        <w:t xml:space="preserve">    String </w:t>
+      </w:r>
+      <w:proofErr w:type="spellStart"/>
+      <w:proofErr w:type="gramStart"/>
+      <w:r>
+        <w:rPr>
+          <w:rFonts w:ascii="Courier New" w:hAnsi="Courier New" w:cs="Courier New"/>
+          <w:sz w:val="22"/>
+          <w:szCs w:val="22"/>
+        </w:rPr>
+        <w:t>ToolCode</w:t>
+      </w:r>
+      <w:proofErr w:type="spellEnd"/>
+      <w:r>
+        <w:rPr>
+          <w:rFonts w:ascii="Courier New" w:hAnsi="Courier New" w:cs="Courier New"/>
+          <w:sz w:val="22"/>
+          <w:szCs w:val="22"/>
+        </w:rPr>
+        <w:t xml:space="preserve">;   </w:t>
+      </w:r>
+      <w:proofErr w:type="gramEnd"/>
+      <w:r>
+        <w:rPr>
+          <w:rFonts w:ascii="Courier New" w:hAnsi="Courier New" w:cs="Courier New"/>
+          <w:sz w:val="22"/>
+          <w:szCs w:val="22"/>
+        </w:rPr>
+        <w:t xml:space="preserve">   // Unique code identifying the specific tool</w:t>
+      </w:r>
+    </w:p>
+    <w:p>
+      <w:pPr>
+        <w:rPr>
+          <w:rFonts w:ascii="Courier New" w:hAnsi="Courier New" w:cs="Courier New"/>
+          <w:sz w:val="22"/>
+          <w:szCs w:val="22"/>
+        </w:rPr>
+      </w:pPr>
+      <w:r>
+        <w:rPr>
+          <w:rFonts w:ascii="Courier New" w:hAnsi="Courier New" w:cs="Courier New"/>
+          <w:sz w:val="22"/>
+          <w:szCs w:val="22"/>
+        </w:rPr>
+        <w:t xml:space="preserve">    String </w:t>
+      </w:r>
+      <w:proofErr w:type="spellStart"/>
+      <w:r>
+        <w:rPr>
+          <w:rFonts w:ascii="Courier New" w:hAnsi="Courier New" w:cs="Courier New"/>
+          <w:sz w:val="22"/>
+          <w:szCs w:val="22"/>
+        </w:rPr>
+        <w:t>ToolType</w:t>
+      </w:r>
+      <w:proofErr w:type="spellEnd"/>
+      <w:r>
+        <w:rPr>
+          <w:rFonts w:ascii="Courier New" w:hAnsi="Courier New" w:cs="Courier New"/>
+          <w:sz w:val="22"/>
+          <w:szCs w:val="22"/>
+        </w:rPr>
+        <w:t xml:space="preserve">; </w:t>
+      </w:r>
+      <w:r>
+        <w:rPr>
+          <w:rFonts w:ascii="Courier New" w:hAnsi="Courier New" w:cs="Courier New"/>
+          <w:sz w:val="22"/>
+          <w:szCs w:val="22"/>
+        </w:rPr>
+        <w:tab/>
+        <w:t xml:space="preserve">    </w:t>
+      </w:r>
+      <w:r>
+        <w:rPr>
+          <w:rFonts w:ascii="Courier New" w:hAnsi="Courier New" w:cs="Courier New"/>
+          <w:sz w:val="22"/>
+          <w:szCs w:val="22"/>
+        </w:rPr>
+        <w:t xml:space="preserve">// Type of tool, used to look up charge </w:t>
+      </w:r>
+    </w:p>
+    <w:p>
+      <w:pPr>
+        <w:ind w:left="2880"/>
+        <w:rPr>
+          <w:rFonts w:ascii="Courier New" w:hAnsi="Courier New" w:cs="Courier New"/>
+          <w:sz w:val="22"/>
+          <w:szCs w:val="22"/>
+        </w:rPr>
+      </w:pPr>
+      <w:r>
+        <w:rPr>
+          <w:rFonts w:ascii="Courier New" w:hAnsi="Courier New" w:cs="Courier New"/>
+          <w:sz w:val="22"/>
+          <w:szCs w:val="22"/>
+        </w:rPr>
+        <w:t xml:space="preserve">    // </w:t>
+      </w:r>
+      <w:r>
+        <w:rPr>
+          <w:rFonts w:ascii="Courier New" w:hAnsi="Courier New" w:cs="Courier New"/>
+          <w:sz w:val="22"/>
+          <w:szCs w:val="22"/>
+        </w:rPr>
+        <w:t>specifics</w:t>
+      </w:r>
+    </w:p>
+    <w:p>
+      <w:pPr>
+        <w:rPr>
+          <w:rFonts w:ascii="Courier New" w:hAnsi="Courier New" w:cs="Courier New"/>
+          <w:sz w:val="22"/>
+          <w:szCs w:val="22"/>
+        </w:rPr>
+      </w:pPr>
+      <w:r>
+        <w:rPr>
+          <w:rFonts w:ascii="Courier New" w:hAnsi="Courier New" w:cs="Courier New"/>
+          <w:sz w:val="22"/>
+          <w:szCs w:val="22"/>
+        </w:rPr>
+        <w:t xml:space="preserve">    String </w:t>
+      </w:r>
+      <w:proofErr w:type="gramStart"/>
+      <w:r>
+        <w:rPr>
+          <w:rFonts w:ascii="Courier New" w:hAnsi="Courier New" w:cs="Courier New"/>
+          <w:sz w:val="22"/>
+          <w:szCs w:val="22"/>
+        </w:rPr>
+        <w:t xml:space="preserve">Brand;   </w:t>
+      </w:r>
+      <w:proofErr w:type="gramEnd"/>
+      <w:r>
+        <w:rPr>
+          <w:rFonts w:ascii="Courier New" w:hAnsi="Courier New" w:cs="Courier New"/>
+          <w:sz w:val="22"/>
+          <w:szCs w:val="22"/>
+        </w:rPr>
+        <w:t xml:space="preserve">     </w:t>
+      </w:r>
+      <w:r>
+        <w:rPr>
+          <w:rFonts w:ascii="Courier New" w:hAnsi="Courier New" w:cs="Courier New"/>
+          <w:sz w:val="22"/>
+          <w:szCs w:val="22"/>
+        </w:rPr>
+        <w:t xml:space="preserve"> </w:t>
+      </w:r>
+      <w:r>
+        <w:rPr>
+          <w:rFonts w:ascii="Courier New" w:hAnsi="Courier New" w:cs="Courier New"/>
+          <w:sz w:val="22"/>
+          <w:szCs w:val="22"/>
+        </w:rPr>
+        <w:t>// Tool brand name</w:t>
+      </w:r>
+    </w:p>
+    <w:p>
+      <w:pPr>
+        <w:rPr>
+          <w:rFonts w:ascii="Courier New" w:hAnsi="Courier New" w:cs="Courier New"/>
+          <w:sz w:val="22"/>
+          <w:szCs w:val="22"/>
+        </w:rPr>
+      </w:pPr>
+      <w:r>
+        <w:rPr>
+          <w:rFonts w:ascii="Courier New" w:hAnsi="Courier New" w:cs="Courier New"/>
+          <w:sz w:val="22"/>
+          <w:szCs w:val="22"/>
+        </w:rPr>
+        <w:t>}</w:t>
+      </w:r>
+    </w:p>
+    <w:p/>
+    <w:p>
+      <w:pPr>
+        <w:rPr>
+          <w:i/>
+          <w:iCs/>
+        </w:rPr>
+      </w:pPr>
+      <w:r>
+        <w:rPr>
+          <w:i/>
+          <w:iCs/>
+        </w:rPr>
+        <w:t>Note above that the “</w:t>
+      </w:r>
+      <w:proofErr w:type="spellStart"/>
+      <w:r>
+        <w:rPr>
+          <w:i/>
+          <w:iCs/>
+        </w:rPr>
+        <w:t>ToolType</w:t>
+      </w:r>
+      <w:proofErr w:type="spellEnd"/>
+      <w:r>
+        <w:rPr>
+          <w:i/>
+          <w:iCs/>
+        </w:rPr>
+        <w:t xml:space="preserve">” field is listed as a simple string.  </w:t>
+      </w:r>
+      <w:r>
+        <w:rPr>
+          <w:i/>
+          <w:iCs/>
+        </w:rPr>
+        <w:t>It is expected that t</w:t>
+      </w:r>
+      <w:r>
+        <w:rPr>
+          <w:i/>
+          <w:iCs/>
+        </w:rPr>
+        <w:t>he available types of tools</w:t>
+      </w:r>
+      <w:r>
+        <w:rPr>
+          <w:i/>
+          <w:iCs/>
+        </w:rPr>
+        <w:t xml:space="preserve"> will be</w:t>
+      </w:r>
+      <w:r>
+        <w:rPr>
+          <w:i/>
+          <w:iCs/>
+        </w:rPr>
+        <w:t xml:space="preserve"> stored in a table with additional </w:t>
+      </w:r>
+      <w:r>
+        <w:rPr>
+          <w:i/>
+          <w:iCs/>
+        </w:rPr>
+        <w:t>metadata</w:t>
+      </w:r>
+      <w:r>
+        <w:rPr>
+          <w:i/>
+          <w:iCs/>
+        </w:rPr>
+        <w:t xml:space="preserve"> about each </w:t>
+      </w:r>
+      <w:r>
+        <w:rPr>
+          <w:i/>
+          <w:iCs/>
+        </w:rPr>
+        <w:t xml:space="preserve">tool </w:t>
+      </w:r>
+      <w:r>
+        <w:rPr>
+          <w:i/>
+          <w:iCs/>
+        </w:rPr>
+        <w:t>type for maintenance and flexibility</w:t>
+      </w:r>
+      <w:r>
+        <w:rPr>
+          <w:i/>
+          <w:iCs/>
+        </w:rPr>
+        <w:t>.  However,</w:t>
+      </w:r>
+      <w:r>
+        <w:rPr>
+          <w:i/>
+          <w:iCs/>
+        </w:rPr>
+        <w:t xml:space="preserve"> for the purposes of this simple API the “Name” for the tool type is the only field used here to </w:t>
+      </w:r>
+      <w:r>
+        <w:rPr>
+          <w:i/>
+          <w:iCs/>
+        </w:rPr>
+        <w:t>keep</w:t>
+      </w:r>
+      <w:r>
+        <w:rPr>
+          <w:i/>
+          <w:iCs/>
+        </w:rPr>
+        <w:t xml:space="preserve"> the logic simple for the front-end system. </w:t>
+      </w:r>
+    </w:p>
+    <w:p>
+      <w:r>
+        <w:t>The returned collection is wrapped in a simple return object that also indicates a status code and error or informational message if needed.</w:t>
+      </w:r>
+    </w:p>
+    <w:p/>
+    <w:p>
+      <w:pPr>
+        <w:rPr>
+          <w:i/>
+          <w:iCs/>
+        </w:rPr>
+      </w:pPr>
+      <w:r>
+        <w:rPr>
+          <w:b/>
+          <w:bCs/>
+          <w:i/>
+          <w:iCs/>
+        </w:rPr>
+        <w:t xml:space="preserve">Fig </w:t>
+      </w:r>
+      <w:r>
+        <w:rPr>
+          <w:b/>
+          <w:bCs/>
+          <w:i/>
+          <w:iCs/>
+        </w:rPr>
+        <w:t>5</w:t>
+      </w:r>
+      <w:r>
+        <w:rPr>
+          <w:b/>
+          <w:bCs/>
+          <w:i/>
+          <w:iCs/>
+        </w:rPr>
+        <w:t>.</w:t>
       </w:r>
       <w:r>
         <w:rPr>
@@ -691,9 +1236,43 @@
           <w:sz w:val="22"/>
           <w:szCs w:val="22"/>
         </w:rPr>
-        <w:t>Success;</w:t>
+        <w:t xml:space="preserve">Success;   </w:t>
       </w:r>
       <w:proofErr w:type="gramEnd"/>
+      <w:r>
+        <w:rPr>
+          <w:rFonts w:ascii="Courier New" w:hAnsi="Courier New" w:cs="Courier New"/>
+          <w:sz w:val="22"/>
+          <w:szCs w:val="22"/>
+        </w:rPr>
+        <w:t xml:space="preserve">     // True if the given method succeeded with </w:t>
+      </w:r>
+    </w:p>
+    <w:p>
+      <w:pPr>
+        <w:ind w:left="2880" w:firstLine="720"/>
+        <w:rPr>
+          <w:rFonts w:ascii="Courier New" w:hAnsi="Courier New" w:cs="Courier New"/>
+          <w:sz w:val="22"/>
+          <w:szCs w:val="22"/>
+        </w:rPr>
+      </w:pPr>
+      <w:r>
+        <w:rPr>
+          <w:rFonts w:ascii="Courier New" w:hAnsi="Courier New" w:cs="Courier New"/>
+          <w:sz w:val="22"/>
+          <w:szCs w:val="22"/>
+        </w:rPr>
+        <w:t xml:space="preserve">// </w:t>
+      </w:r>
+      <w:r>
+        <w:rPr>
+          <w:rFonts w:ascii="Courier New" w:hAnsi="Courier New" w:cs="Courier New"/>
+          <w:sz w:val="22"/>
+          <w:szCs w:val="22"/>
+        </w:rPr>
+        <w:t>no issues</w:t>
+      </w:r>
     </w:p>
     <w:p>
       <w:pPr>
@@ -718,18 +1297,43 @@
           <w:sz w:val="22"/>
           <w:szCs w:val="22"/>
         </w:rPr>
-        <w:t>Message;</w:t>
+        <w:t xml:space="preserve">Message;   </w:t>
       </w:r>
       <w:proofErr w:type="gramEnd"/>
-    </w:p>
-    <w:p>
-      <w:pPr>
-        <w:rPr>
-          <w:rFonts w:ascii="Courier New" w:hAnsi="Courier New" w:cs="Courier New"/>
-          <w:sz w:val="22"/>
-          <w:szCs w:val="22"/>
-        </w:rPr>
-      </w:pPr>
+      <w:r>
+        <w:rPr>
+          <w:rFonts w:ascii="Courier New" w:hAnsi="Courier New" w:cs="Courier New"/>
+          <w:sz w:val="22"/>
+          <w:szCs w:val="22"/>
+        </w:rPr>
+        <w:t xml:space="preserve">      // Message to display to the user to help </w:t>
+      </w:r>
+    </w:p>
+    <w:p>
+      <w:pPr>
+        <w:ind w:left="2880" w:firstLine="720"/>
+        <w:rPr>
+          <w:rFonts w:ascii="Courier New" w:hAnsi="Courier New" w:cs="Courier New"/>
+          <w:sz w:val="22"/>
+          <w:szCs w:val="22"/>
+        </w:rPr>
+      </w:pPr>
+      <w:r>
+        <w:rPr>
+          <w:rFonts w:ascii="Courier New" w:hAnsi="Courier New" w:cs="Courier New"/>
+          <w:sz w:val="22"/>
+          <w:szCs w:val="22"/>
+        </w:rPr>
+        <w:t xml:space="preserve">// </w:t>
+      </w:r>
+      <w:r>
+        <w:rPr>
+          <w:rFonts w:ascii="Courier New" w:hAnsi="Courier New" w:cs="Courier New"/>
+          <w:sz w:val="22"/>
+          <w:szCs w:val="22"/>
+        </w:rPr>
+        <w:t>resolve any issues that occurred</w:t>
+      </w:r>
       <w:r>
         <w:rPr>
           <w:rFonts w:ascii="Courier New" w:hAnsi="Courier New" w:cs="Courier New"/>
@@ -759,6 +1363,7 @@
           <w:sz w:val="22"/>
           <w:szCs w:val="22"/>
         </w:rPr>
+        <w:lastRenderedPageBreak/>
         <w:t xml:space="preserve">public </w:t>
       </w:r>
       <w:proofErr w:type="spellStart"/>
@@ -1066,7 +1671,6 @@
         <w:pStyle w:val="Heading2"/>
       </w:pPr>
       <w:r>
-        <w:lastRenderedPageBreak/>
         <w:t>Validate Rental Agreement Input Parameters</w:t>
       </w:r>
     </w:p>
@@ -1301,6 +1905,7 @@
         <w:pStyle w:val="Heading2"/>
       </w:pPr>
       <w:r>
+        <w:lastRenderedPageBreak/>
         <w:t>Generate Rental Agreement</w:t>
       </w:r>
     </w:p>
@@ -1323,7 +1928,25 @@
           <w:i/>
           <w:iCs/>
         </w:rPr>
-        <w:t xml:space="preserve">Fig 3.  </w:t>
+        <w:t xml:space="preserve">Fig </w:t>
+      </w:r>
+      <w:r>
+        <w:rPr>
+          <w:b/>
+          <w:bCs/>
+          <w:i/>
+          <w:iCs/>
+        </w:rPr>
+        <w:t>6</w:t>
+      </w:r>
+      <w:r>
+        <w:rPr>
+          <w:b/>
+          <w:bCs/>
+          <w:i/>
+          <w:iCs/>
+        </w:rPr>
+        <w:t xml:space="preserve">.  </w:t>
       </w:r>
       <w:proofErr w:type="spellStart"/>
       <w:r>
@@ -1434,9 +2057,43 @@
           <w:sz w:val="22"/>
           <w:szCs w:val="22"/>
         </w:rPr>
-        <w:t>Status;</w:t>
+        <w:t xml:space="preserve">Status;   </w:t>
       </w:r>
       <w:proofErr w:type="gramEnd"/>
+      <w:r>
+        <w:rPr>
+          <w:rFonts w:ascii="Courier New" w:hAnsi="Courier New" w:cs="Courier New"/>
+          <w:sz w:val="22"/>
+          <w:szCs w:val="22"/>
+        </w:rPr>
+        <w:t xml:space="preserve">      // Success/ Failure of any operation that </w:t>
+      </w:r>
+    </w:p>
+    <w:p>
+      <w:pPr>
+        <w:ind w:left="3600"/>
+        <w:rPr>
+          <w:rFonts w:ascii="Courier New" w:hAnsi="Courier New" w:cs="Courier New"/>
+          <w:sz w:val="22"/>
+          <w:szCs w:val="22"/>
+        </w:rPr>
+      </w:pPr>
+      <w:r>
+        <w:rPr>
+          <w:rFonts w:ascii="Courier New" w:hAnsi="Courier New" w:cs="Courier New"/>
+          <w:sz w:val="22"/>
+          <w:szCs w:val="22"/>
+        </w:rPr>
+        <w:t xml:space="preserve">// </w:t>
+      </w:r>
+      <w:r>
+        <w:rPr>
+          <w:rFonts w:ascii="Courier New" w:hAnsi="Courier New" w:cs="Courier New"/>
+          <w:sz w:val="22"/>
+          <w:szCs w:val="22"/>
+        </w:rPr>
+        <w:t>returns this class</w:t>
+      </w:r>
     </w:p>
     <w:p>
       <w:pPr>
@@ -1498,9 +2155,43 @@
           <w:sz w:val="22"/>
           <w:szCs w:val="22"/>
         </w:rPr>
-        <w:t>;</w:t>
+        <w:t xml:space="preserve">;   </w:t>
       </w:r>
       <w:proofErr w:type="gramEnd"/>
+      <w:r>
+        <w:rPr>
+          <w:rFonts w:ascii="Courier New" w:hAnsi="Courier New" w:cs="Courier New"/>
+          <w:sz w:val="22"/>
+          <w:szCs w:val="22"/>
+        </w:rPr>
+        <w:t xml:space="preserve">   // Full tool code info for the specified </w:t>
+      </w:r>
+    </w:p>
+    <w:p>
+      <w:pPr>
+        <w:ind w:left="2880" w:firstLine="720"/>
+        <w:rPr>
+          <w:rFonts w:ascii="Courier New" w:hAnsi="Courier New" w:cs="Courier New"/>
+          <w:sz w:val="22"/>
+          <w:szCs w:val="22"/>
+        </w:rPr>
+      </w:pPr>
+      <w:r>
+        <w:rPr>
+          <w:rFonts w:ascii="Courier New" w:hAnsi="Courier New" w:cs="Courier New"/>
+          <w:sz w:val="22"/>
+          <w:szCs w:val="22"/>
+        </w:rPr>
+        <w:t xml:space="preserve">// </w:t>
+      </w:r>
+      <w:r>
+        <w:rPr>
+          <w:rFonts w:ascii="Courier New" w:hAnsi="Courier New" w:cs="Courier New"/>
+          <w:sz w:val="22"/>
+          <w:szCs w:val="22"/>
+        </w:rPr>
+        <w:t>tool to rent</w:t>
+      </w:r>
     </w:p>
     <w:p>
       <w:pPr>
@@ -1543,9 +2234,43 @@
           <w:sz w:val="22"/>
           <w:szCs w:val="22"/>
         </w:rPr>
-        <w:t>ToolIn;</w:t>
+        <w:t xml:space="preserve">ToolIn;   </w:t>
       </w:r>
       <w:proofErr w:type="gramEnd"/>
+      <w:r>
+        <w:rPr>
+          <w:rFonts w:ascii="Courier New" w:hAnsi="Courier New" w:cs="Courier New"/>
+          <w:sz w:val="22"/>
+          <w:szCs w:val="22"/>
+        </w:rPr>
+        <w:t xml:space="preserve">     // Full tool type info (e.g. charge rules) </w:t>
+      </w:r>
+    </w:p>
+    <w:p>
+      <w:pPr>
+        <w:ind w:left="3600"/>
+        <w:rPr>
+          <w:rFonts w:ascii="Courier New" w:hAnsi="Courier New" w:cs="Courier New"/>
+          <w:sz w:val="22"/>
+          <w:szCs w:val="22"/>
+        </w:rPr>
+      </w:pPr>
+      <w:r>
+        <w:rPr>
+          <w:rFonts w:ascii="Courier New" w:hAnsi="Courier New" w:cs="Courier New"/>
+          <w:sz w:val="22"/>
+          <w:szCs w:val="22"/>
+        </w:rPr>
+        <w:t xml:space="preserve">// </w:t>
+      </w:r>
+      <w:r>
+        <w:rPr>
+          <w:rFonts w:ascii="Courier New" w:hAnsi="Courier New" w:cs="Courier New"/>
+          <w:sz w:val="22"/>
+          <w:szCs w:val="22"/>
+        </w:rPr>
+        <w:t>for the type of tool to rent</w:t>
+      </w:r>
     </w:p>
     <w:p>
       <w:pPr>
@@ -1598,18 +2323,43 @@
           <w:sz w:val="22"/>
           <w:szCs w:val="22"/>
         </w:rPr>
-        <w:t>;</w:t>
+        <w:t>;  /</w:t>
       </w:r>
       <w:proofErr w:type="gramEnd"/>
-    </w:p>
-    <w:p>
-      <w:pPr>
-        <w:rPr>
-          <w:rFonts w:ascii="Courier New" w:hAnsi="Courier New" w:cs="Courier New"/>
-          <w:sz w:val="22"/>
-          <w:szCs w:val="22"/>
-        </w:rPr>
-      </w:pPr>
+      <w:r>
+        <w:rPr>
+          <w:rFonts w:ascii="Courier New" w:hAnsi="Courier New" w:cs="Courier New"/>
+          <w:sz w:val="22"/>
+          <w:szCs w:val="22"/>
+        </w:rPr>
+        <w:t xml:space="preserve">/ Parameters entered at the POS system </w:t>
+      </w:r>
+    </w:p>
+    <w:p>
+      <w:pPr>
+        <w:ind w:left="2880" w:firstLine="720"/>
+        <w:rPr>
+          <w:rFonts w:ascii="Courier New" w:hAnsi="Courier New" w:cs="Courier New"/>
+          <w:sz w:val="22"/>
+          <w:szCs w:val="22"/>
+        </w:rPr>
+      </w:pPr>
+      <w:r>
+        <w:rPr>
+          <w:rFonts w:ascii="Courier New" w:hAnsi="Courier New" w:cs="Courier New"/>
+          <w:sz w:val="22"/>
+          <w:szCs w:val="22"/>
+        </w:rPr>
+        <w:t xml:space="preserve">// </w:t>
+      </w:r>
+      <w:r>
+        <w:rPr>
+          <w:rFonts w:ascii="Courier New" w:hAnsi="Courier New" w:cs="Courier New"/>
+          <w:sz w:val="22"/>
+          <w:szCs w:val="22"/>
+        </w:rPr>
+        <w:t>for this rental request</w:t>
+      </w:r>
     </w:p>
     <w:p>
       <w:pPr>
@@ -1760,193 +2510,379 @@
           <w:sz w:val="22"/>
           <w:szCs w:val="22"/>
         </w:rPr>
+        <w:t xml:space="preserve">// </w:t>
+      </w:r>
+      <w:r>
+        <w:rPr>
+          <w:rFonts w:ascii="Courier New" w:hAnsi="Courier New" w:cs="Courier New"/>
+          <w:sz w:val="22"/>
+          <w:szCs w:val="22"/>
+        </w:rPr>
+        <w:t>considering all factors</w:t>
+      </w:r>
+    </w:p>
+    <w:p>
+      <w:pPr>
+        <w:rPr>
+          <w:rFonts w:ascii="Courier New" w:hAnsi="Courier New" w:cs="Courier New"/>
+          <w:sz w:val="22"/>
+          <w:szCs w:val="22"/>
+        </w:rPr>
+      </w:pPr>
+      <w:r>
+        <w:rPr>
+          <w:rFonts w:ascii="Courier New" w:hAnsi="Courier New" w:cs="Courier New"/>
+          <w:sz w:val="22"/>
+          <w:szCs w:val="22"/>
+        </w:rPr>
+        <w:t xml:space="preserve">    double </w:t>
+      </w:r>
+      <w:proofErr w:type="spellStart"/>
+      <w:proofErr w:type="gramStart"/>
+      <w:r>
+        <w:rPr>
+          <w:rFonts w:ascii="Courier New" w:hAnsi="Courier New" w:cs="Courier New"/>
+          <w:sz w:val="22"/>
+          <w:szCs w:val="22"/>
+        </w:rPr>
+        <w:t>PreDiscCharge</w:t>
+      </w:r>
+      <w:proofErr w:type="spellEnd"/>
+      <w:r>
+        <w:rPr>
+          <w:rFonts w:ascii="Courier New" w:hAnsi="Courier New" w:cs="Courier New"/>
+          <w:sz w:val="22"/>
+          <w:szCs w:val="22"/>
+        </w:rPr>
+        <w:t xml:space="preserve">;   </w:t>
+      </w:r>
+      <w:proofErr w:type="gramEnd"/>
+      <w:r>
+        <w:rPr>
+          <w:rFonts w:ascii="Courier New" w:hAnsi="Courier New" w:cs="Courier New"/>
+          <w:sz w:val="22"/>
+          <w:szCs w:val="22"/>
+        </w:rPr>
+        <w:t xml:space="preserve">// Rental amount prior to applying </w:t>
+      </w:r>
+    </w:p>
+    <w:p>
+      <w:pPr>
+        <w:ind w:left="2880" w:firstLine="720"/>
+        <w:rPr>
+          <w:rFonts w:ascii="Courier New" w:hAnsi="Courier New" w:cs="Courier New"/>
+          <w:sz w:val="22"/>
+          <w:szCs w:val="22"/>
+        </w:rPr>
+      </w:pPr>
+      <w:r>
+        <w:rPr>
+          <w:rFonts w:ascii="Courier New" w:hAnsi="Courier New" w:cs="Courier New"/>
+          <w:sz w:val="22"/>
+          <w:szCs w:val="22"/>
+        </w:rPr>
+        <w:t xml:space="preserve">// </w:t>
+      </w:r>
+      <w:r>
+        <w:rPr>
+          <w:rFonts w:ascii="Courier New" w:hAnsi="Courier New" w:cs="Courier New"/>
+          <w:sz w:val="22"/>
+          <w:szCs w:val="22"/>
+        </w:rPr>
+        <w:t>discount</w:t>
+      </w:r>
+    </w:p>
+    <w:p>
+      <w:pPr>
+        <w:rPr>
+          <w:rFonts w:ascii="Courier New" w:hAnsi="Courier New" w:cs="Courier New"/>
+          <w:sz w:val="22"/>
+          <w:szCs w:val="22"/>
+        </w:rPr>
+      </w:pPr>
+      <w:r>
+        <w:rPr>
+          <w:rFonts w:ascii="Courier New" w:hAnsi="Courier New" w:cs="Courier New"/>
+          <w:sz w:val="22"/>
+          <w:szCs w:val="22"/>
+        </w:rPr>
+        <w:t xml:space="preserve">    double </w:t>
+      </w:r>
+      <w:proofErr w:type="spellStart"/>
+      <w:proofErr w:type="gramStart"/>
+      <w:r>
+        <w:rPr>
+          <w:rFonts w:ascii="Courier New" w:hAnsi="Courier New" w:cs="Courier New"/>
+          <w:sz w:val="22"/>
+          <w:szCs w:val="22"/>
+        </w:rPr>
+        <w:t>DiscAmt</w:t>
+      </w:r>
+      <w:proofErr w:type="spellEnd"/>
+      <w:r>
+        <w:rPr>
+          <w:rFonts w:ascii="Courier New" w:hAnsi="Courier New" w:cs="Courier New"/>
+          <w:sz w:val="22"/>
+          <w:szCs w:val="22"/>
+        </w:rPr>
+        <w:t xml:space="preserve">;   </w:t>
+      </w:r>
+      <w:proofErr w:type="gramEnd"/>
+      <w:r>
+        <w:rPr>
+          <w:rFonts w:ascii="Courier New" w:hAnsi="Courier New" w:cs="Courier New"/>
+          <w:sz w:val="22"/>
+          <w:szCs w:val="22"/>
+        </w:rPr>
+        <w:t xml:space="preserve">      // Discount $$</w:t>
+      </w:r>
+    </w:p>
+    <w:p>
+      <w:pPr>
+        <w:rPr>
+          <w:rFonts w:ascii="Courier New" w:hAnsi="Courier New" w:cs="Courier New"/>
+          <w:sz w:val="22"/>
+          <w:szCs w:val="22"/>
+        </w:rPr>
+      </w:pPr>
+      <w:r>
+        <w:rPr>
+          <w:rFonts w:ascii="Courier New" w:hAnsi="Courier New" w:cs="Courier New"/>
+          <w:sz w:val="22"/>
+          <w:szCs w:val="22"/>
+        </w:rPr>
+        <w:t xml:space="preserve">    double </w:t>
+      </w:r>
+      <w:proofErr w:type="spellStart"/>
+      <w:proofErr w:type="gramStart"/>
+      <w:r>
+        <w:rPr>
+          <w:rFonts w:ascii="Courier New" w:hAnsi="Courier New" w:cs="Courier New"/>
+          <w:sz w:val="22"/>
+          <w:szCs w:val="22"/>
+        </w:rPr>
+        <w:t>FinalCharge</w:t>
+      </w:r>
+      <w:proofErr w:type="spellEnd"/>
+      <w:r>
+        <w:rPr>
+          <w:rFonts w:ascii="Courier New" w:hAnsi="Courier New" w:cs="Courier New"/>
+          <w:sz w:val="22"/>
+          <w:szCs w:val="22"/>
+        </w:rPr>
+        <w:t xml:space="preserve">;   </w:t>
+      </w:r>
+      <w:proofErr w:type="gramEnd"/>
+      <w:r>
+        <w:rPr>
+          <w:rFonts w:ascii="Courier New" w:hAnsi="Courier New" w:cs="Courier New"/>
+          <w:sz w:val="22"/>
+          <w:szCs w:val="22"/>
+        </w:rPr>
+        <w:t xml:space="preserve">  // Final charge after discount</w:t>
+      </w:r>
+    </w:p>
+    <w:p>
+      <w:pPr>
+        <w:rPr>
+          <w:rFonts w:ascii="Courier New" w:hAnsi="Courier New" w:cs="Courier New"/>
+          <w:sz w:val="22"/>
+          <w:szCs w:val="22"/>
+        </w:rPr>
+      </w:pPr>
+    </w:p>
+    <w:p>
+      <w:pPr>
+        <w:rPr>
+          <w:rFonts w:ascii="Courier New" w:hAnsi="Courier New" w:cs="Courier New"/>
+          <w:sz w:val="22"/>
+          <w:szCs w:val="22"/>
+        </w:rPr>
+      </w:pPr>
+      <w:r>
+        <w:rPr>
+          <w:rFonts w:ascii="Courier New" w:hAnsi="Courier New" w:cs="Courier New"/>
+          <w:sz w:val="22"/>
+          <w:szCs w:val="22"/>
+        </w:rPr>
+        <w:tab/>
+        <w:t xml:space="preserve">public void </w:t>
+      </w:r>
+      <w:proofErr w:type="spellStart"/>
+      <w:r>
+        <w:rPr>
+          <w:rFonts w:ascii="Courier New" w:hAnsi="Courier New" w:cs="Courier New"/>
+          <w:sz w:val="22"/>
+          <w:szCs w:val="22"/>
+        </w:rPr>
+        <w:t>performCalcs</w:t>
+      </w:r>
+      <w:proofErr w:type="spellEnd"/>
+      <w:r>
+        <w:rPr>
+          <w:rFonts w:ascii="Courier New" w:hAnsi="Courier New" w:cs="Courier New"/>
+          <w:sz w:val="22"/>
+          <w:szCs w:val="22"/>
+        </w:rPr>
+        <w:t xml:space="preserve"> ()</w:t>
+      </w:r>
+      <w:proofErr w:type="gramStart"/>
+      <w:r>
+        <w:rPr>
+          <w:rFonts w:ascii="Courier New" w:hAnsi="Courier New" w:cs="Courier New"/>
+          <w:sz w:val="22"/>
+          <w:szCs w:val="22"/>
+        </w:rPr>
+        <w:tab/>
+        <w:t xml:space="preserve">  /</w:t>
+      </w:r>
+      <w:proofErr w:type="gramEnd"/>
+      <w:r>
+        <w:rPr>
+          <w:rFonts w:ascii="Courier New" w:hAnsi="Courier New" w:cs="Courier New"/>
+          <w:sz w:val="22"/>
+          <w:szCs w:val="22"/>
+        </w:rPr>
+        <w:t xml:space="preserve">/ Calculate final charge </w:t>
+      </w:r>
+    </w:p>
+    <w:p>
+      <w:pPr>
+        <w:ind w:left="4320"/>
+        <w:rPr>
+          <w:rFonts w:ascii="Courier New" w:hAnsi="Courier New" w:cs="Courier New"/>
+          <w:sz w:val="22"/>
+          <w:szCs w:val="22"/>
+        </w:rPr>
+      </w:pPr>
+      <w:r>
+        <w:rPr>
+          <w:rFonts w:ascii="Courier New" w:hAnsi="Courier New" w:cs="Courier New"/>
+          <w:sz w:val="22"/>
+          <w:szCs w:val="22"/>
+        </w:rPr>
+        <w:t>// information</w:t>
+      </w:r>
+    </w:p>
+    <w:p>
+      <w:pPr>
+        <w:rPr>
+          <w:rFonts w:ascii="Courier New" w:hAnsi="Courier New" w:cs="Courier New"/>
+          <w:sz w:val="22"/>
+          <w:szCs w:val="22"/>
+        </w:rPr>
+      </w:pPr>
+      <w:r>
+        <w:rPr>
+          <w:rFonts w:ascii="Courier New" w:hAnsi="Courier New" w:cs="Courier New"/>
+          <w:sz w:val="22"/>
+          <w:szCs w:val="22"/>
+        </w:rPr>
+        <w:tab/>
+        <w:t xml:space="preserve">public void </w:t>
+      </w:r>
+      <w:proofErr w:type="spellStart"/>
+      <w:proofErr w:type="gramStart"/>
+      <w:r>
+        <w:rPr>
+          <w:rFonts w:ascii="Courier New" w:hAnsi="Courier New" w:cs="Courier New"/>
+          <w:sz w:val="22"/>
+          <w:szCs w:val="22"/>
+        </w:rPr>
+        <w:t>printToConsole</w:t>
+      </w:r>
+      <w:proofErr w:type="spellEnd"/>
+      <w:r>
+        <w:rPr>
+          <w:rFonts w:ascii="Courier New" w:hAnsi="Courier New" w:cs="Courier New"/>
+          <w:sz w:val="22"/>
+          <w:szCs w:val="22"/>
+        </w:rPr>
+        <w:t>(</w:t>
+      </w:r>
+      <w:proofErr w:type="gramEnd"/>
+      <w:r>
+        <w:rPr>
+          <w:rFonts w:ascii="Courier New" w:hAnsi="Courier New" w:cs="Courier New"/>
+          <w:sz w:val="22"/>
+          <w:szCs w:val="22"/>
+        </w:rPr>
+        <w:t>)  // Diagnostic print of all rental</w:t>
+      </w:r>
+    </w:p>
+    <w:p>
+      <w:pPr>
+        <w:rPr>
+          <w:rFonts w:ascii="Courier New" w:hAnsi="Courier New" w:cs="Courier New"/>
+          <w:sz w:val="22"/>
+          <w:szCs w:val="22"/>
+        </w:rPr>
+      </w:pPr>
+      <w:r>
+        <w:rPr>
+          <w:rFonts w:ascii="Courier New" w:hAnsi="Courier New" w:cs="Courier New"/>
+          <w:sz w:val="22"/>
+          <w:szCs w:val="22"/>
+        </w:rPr>
+        <w:tab/>
+      </w:r>
+      <w:r>
+        <w:rPr>
+          <w:rFonts w:ascii="Courier New" w:hAnsi="Courier New" w:cs="Courier New"/>
+          <w:sz w:val="22"/>
+          <w:szCs w:val="22"/>
+        </w:rPr>
+        <w:tab/>
+      </w:r>
+      <w:r>
+        <w:rPr>
+          <w:rFonts w:ascii="Courier New" w:hAnsi="Courier New" w:cs="Courier New"/>
+          <w:sz w:val="22"/>
+          <w:szCs w:val="22"/>
+        </w:rPr>
+        <w:tab/>
+      </w:r>
+      <w:r>
+        <w:rPr>
+          <w:rFonts w:ascii="Courier New" w:hAnsi="Courier New" w:cs="Courier New"/>
+          <w:sz w:val="22"/>
+          <w:szCs w:val="22"/>
+        </w:rPr>
+        <w:tab/>
+      </w:r>
+      <w:r>
+        <w:rPr>
+          <w:rFonts w:ascii="Courier New" w:hAnsi="Courier New" w:cs="Courier New"/>
+          <w:sz w:val="22"/>
+          <w:szCs w:val="22"/>
+        </w:rPr>
+        <w:tab/>
+      </w:r>
+      <w:r>
+        <w:rPr>
+          <w:rFonts w:ascii="Courier New" w:hAnsi="Courier New" w:cs="Courier New"/>
+          <w:sz w:val="22"/>
+          <w:szCs w:val="22"/>
+        </w:rPr>
+        <w:tab/>
+        <w:t>// agreement values</w:t>
+      </w:r>
+    </w:p>
+    <w:p>
+      <w:pPr>
+        <w:rPr>
+          <w:rFonts w:ascii="Courier New" w:hAnsi="Courier New" w:cs="Courier New"/>
+          <w:sz w:val="22"/>
+          <w:szCs w:val="22"/>
+        </w:rPr>
+      </w:pPr>
+      <w:r>
+        <w:rPr>
+          <w:rFonts w:ascii="Courier New" w:hAnsi="Courier New" w:cs="Courier New"/>
+          <w:sz w:val="22"/>
+          <w:szCs w:val="22"/>
+        </w:rPr>
         <w:lastRenderedPageBreak/>
-        <w:t xml:space="preserve">// </w:t>
-      </w:r>
-      <w:r>
-        <w:rPr>
-          <w:rFonts w:ascii="Courier New" w:hAnsi="Courier New" w:cs="Courier New"/>
-          <w:sz w:val="22"/>
-          <w:szCs w:val="22"/>
-        </w:rPr>
-        <w:t>considering all factors</w:t>
-      </w:r>
-    </w:p>
-    <w:p>
-      <w:pPr>
-        <w:rPr>
-          <w:rFonts w:ascii="Courier New" w:hAnsi="Courier New" w:cs="Courier New"/>
-          <w:sz w:val="22"/>
-          <w:szCs w:val="22"/>
-        </w:rPr>
-      </w:pPr>
-      <w:r>
-        <w:rPr>
-          <w:rFonts w:ascii="Courier New" w:hAnsi="Courier New" w:cs="Courier New"/>
-          <w:sz w:val="22"/>
-          <w:szCs w:val="22"/>
-        </w:rPr>
-        <w:t xml:space="preserve">    double </w:t>
-      </w:r>
-      <w:proofErr w:type="spellStart"/>
-      <w:proofErr w:type="gramStart"/>
-      <w:r>
-        <w:rPr>
-          <w:rFonts w:ascii="Courier New" w:hAnsi="Courier New" w:cs="Courier New"/>
-          <w:sz w:val="22"/>
-          <w:szCs w:val="22"/>
-        </w:rPr>
-        <w:t>PreDiscCharge</w:t>
-      </w:r>
-      <w:proofErr w:type="spellEnd"/>
-      <w:r>
-        <w:rPr>
-          <w:rFonts w:ascii="Courier New" w:hAnsi="Courier New" w:cs="Courier New"/>
-          <w:sz w:val="22"/>
-          <w:szCs w:val="22"/>
-        </w:rPr>
-        <w:t xml:space="preserve">;   </w:t>
-      </w:r>
-      <w:proofErr w:type="gramEnd"/>
-      <w:r>
-        <w:rPr>
-          <w:rFonts w:ascii="Courier New" w:hAnsi="Courier New" w:cs="Courier New"/>
-          <w:sz w:val="22"/>
-          <w:szCs w:val="22"/>
-        </w:rPr>
-        <w:t xml:space="preserve">// Rental amount prior to applying </w:t>
-      </w:r>
-    </w:p>
-    <w:p>
-      <w:pPr>
-        <w:ind w:left="2880" w:firstLine="720"/>
-        <w:rPr>
-          <w:rFonts w:ascii="Courier New" w:hAnsi="Courier New" w:cs="Courier New"/>
-          <w:sz w:val="22"/>
-          <w:szCs w:val="22"/>
-        </w:rPr>
-      </w:pPr>
-      <w:r>
-        <w:rPr>
-          <w:rFonts w:ascii="Courier New" w:hAnsi="Courier New" w:cs="Courier New"/>
-          <w:sz w:val="22"/>
-          <w:szCs w:val="22"/>
-        </w:rPr>
-        <w:t xml:space="preserve">// </w:t>
-      </w:r>
-      <w:r>
-        <w:rPr>
-          <w:rFonts w:ascii="Courier New" w:hAnsi="Courier New" w:cs="Courier New"/>
-          <w:sz w:val="22"/>
-          <w:szCs w:val="22"/>
-        </w:rPr>
-        <w:t>discount</w:t>
-      </w:r>
-    </w:p>
-    <w:p>
-      <w:pPr>
-        <w:rPr>
-          <w:rFonts w:ascii="Courier New" w:hAnsi="Courier New" w:cs="Courier New"/>
-          <w:sz w:val="22"/>
-          <w:szCs w:val="22"/>
-        </w:rPr>
-      </w:pPr>
-      <w:r>
-        <w:rPr>
-          <w:rFonts w:ascii="Courier New" w:hAnsi="Courier New" w:cs="Courier New"/>
-          <w:sz w:val="22"/>
-          <w:szCs w:val="22"/>
-        </w:rPr>
-        <w:t xml:space="preserve">    double </w:t>
-      </w:r>
-      <w:proofErr w:type="spellStart"/>
-      <w:proofErr w:type="gramStart"/>
-      <w:r>
-        <w:rPr>
-          <w:rFonts w:ascii="Courier New" w:hAnsi="Courier New" w:cs="Courier New"/>
-          <w:sz w:val="22"/>
-          <w:szCs w:val="22"/>
-        </w:rPr>
-        <w:t>DiscAmt</w:t>
-      </w:r>
-      <w:proofErr w:type="spellEnd"/>
-      <w:r>
-        <w:rPr>
-          <w:rFonts w:ascii="Courier New" w:hAnsi="Courier New" w:cs="Courier New"/>
-          <w:sz w:val="22"/>
-          <w:szCs w:val="22"/>
-        </w:rPr>
-        <w:t xml:space="preserve">;   </w:t>
-      </w:r>
-      <w:proofErr w:type="gramEnd"/>
-      <w:r>
-        <w:rPr>
-          <w:rFonts w:ascii="Courier New" w:hAnsi="Courier New" w:cs="Courier New"/>
-          <w:sz w:val="22"/>
-          <w:szCs w:val="22"/>
-        </w:rPr>
-        <w:t xml:space="preserve">      // Discount $$</w:t>
-      </w:r>
-    </w:p>
-    <w:p>
-      <w:pPr>
-        <w:rPr>
-          <w:rFonts w:ascii="Courier New" w:hAnsi="Courier New" w:cs="Courier New"/>
-          <w:sz w:val="22"/>
-          <w:szCs w:val="22"/>
-        </w:rPr>
-      </w:pPr>
-      <w:r>
-        <w:rPr>
-          <w:rFonts w:ascii="Courier New" w:hAnsi="Courier New" w:cs="Courier New"/>
-          <w:sz w:val="22"/>
-          <w:szCs w:val="22"/>
-        </w:rPr>
-        <w:t xml:space="preserve">    double </w:t>
-      </w:r>
-      <w:proofErr w:type="spellStart"/>
-      <w:proofErr w:type="gramStart"/>
-      <w:r>
-        <w:rPr>
-          <w:rFonts w:ascii="Courier New" w:hAnsi="Courier New" w:cs="Courier New"/>
-          <w:sz w:val="22"/>
-          <w:szCs w:val="22"/>
-        </w:rPr>
-        <w:t>FinalCharge</w:t>
-      </w:r>
-      <w:proofErr w:type="spellEnd"/>
-      <w:r>
-        <w:rPr>
-          <w:rFonts w:ascii="Courier New" w:hAnsi="Courier New" w:cs="Courier New"/>
-          <w:sz w:val="22"/>
-          <w:szCs w:val="22"/>
-        </w:rPr>
-        <w:t xml:space="preserve">;   </w:t>
-      </w:r>
-      <w:proofErr w:type="gramEnd"/>
-      <w:r>
-        <w:rPr>
-          <w:rFonts w:ascii="Courier New" w:hAnsi="Courier New" w:cs="Courier New"/>
-          <w:sz w:val="22"/>
-          <w:szCs w:val="22"/>
-        </w:rPr>
-        <w:t xml:space="preserve">  // Final charge after discount</w:t>
-      </w:r>
-    </w:p>
-    <w:p>
-      <w:pPr>
-        <w:rPr>
-          <w:rFonts w:ascii="Courier New" w:hAnsi="Courier New" w:cs="Courier New"/>
-          <w:sz w:val="22"/>
-          <w:szCs w:val="22"/>
-        </w:rPr>
-      </w:pPr>
-      <w:r>
-        <w:rPr>
-          <w:rFonts w:ascii="Courier New" w:hAnsi="Courier New" w:cs="Courier New"/>
-          <w:sz w:val="22"/>
-          <w:szCs w:val="22"/>
-        </w:rPr>
         <w:t>}</w:t>
       </w:r>
     </w:p>
@@ -2112,6 +3048,297 @@
     </w:p>
     <w:p>
       <w:pPr>
+        <w:rPr>
+          <w:rFonts w:ascii="Courier New" w:hAnsi="Courier New" w:cs="Courier New"/>
+          <w:sz w:val="22"/>
+          <w:szCs w:val="22"/>
+        </w:rPr>
+      </w:pPr>
+      <w:r>
+        <w:rPr>
+          <w:rFonts w:ascii="Courier New" w:hAnsi="Courier New" w:cs="Courier New"/>
+          <w:sz w:val="22"/>
+          <w:szCs w:val="22"/>
+        </w:rPr>
+        <w:tab/>
+        <w:t>// Create a rental agreement object and load it with</w:t>
+      </w:r>
+    </w:p>
+    <w:p>
+      <w:pPr>
+        <w:rPr>
+          <w:rFonts w:ascii="Courier New" w:hAnsi="Courier New" w:cs="Courier New"/>
+          <w:sz w:val="22"/>
+          <w:szCs w:val="22"/>
+        </w:rPr>
+      </w:pPr>
+      <w:r>
+        <w:rPr>
+          <w:rFonts w:ascii="Courier New" w:hAnsi="Courier New" w:cs="Courier New"/>
+          <w:sz w:val="22"/>
+          <w:szCs w:val="22"/>
+        </w:rPr>
+        <w:tab/>
+        <w:t xml:space="preserve">// the input parameters, the full </w:t>
+      </w:r>
+      <w:proofErr w:type="spellStart"/>
+      <w:r>
+        <w:rPr>
+          <w:rFonts w:ascii="Courier New" w:hAnsi="Courier New" w:cs="Courier New"/>
+          <w:sz w:val="22"/>
+          <w:szCs w:val="22"/>
+        </w:rPr>
+        <w:t>ToolCode</w:t>
+      </w:r>
+      <w:proofErr w:type="spellEnd"/>
+      <w:r>
+        <w:rPr>
+          <w:rFonts w:ascii="Courier New" w:hAnsi="Courier New" w:cs="Courier New"/>
+          <w:sz w:val="22"/>
+          <w:szCs w:val="22"/>
+        </w:rPr>
+        <w:t xml:space="preserve"> information </w:t>
+      </w:r>
+    </w:p>
+    <w:p>
+      <w:pPr>
+        <w:rPr>
+          <w:rFonts w:ascii="Courier New" w:hAnsi="Courier New" w:cs="Courier New"/>
+          <w:sz w:val="22"/>
+          <w:szCs w:val="22"/>
+        </w:rPr>
+      </w:pPr>
+      <w:r>
+        <w:rPr>
+          <w:rFonts w:ascii="Courier New" w:hAnsi="Courier New" w:cs="Courier New"/>
+          <w:sz w:val="22"/>
+          <w:szCs w:val="22"/>
+        </w:rPr>
+        <w:tab/>
+        <w:t xml:space="preserve">// from the dataset for the given tool, and the </w:t>
+      </w:r>
+      <w:proofErr w:type="spellStart"/>
+      <w:r>
+        <w:rPr>
+          <w:rFonts w:ascii="Courier New" w:hAnsi="Courier New" w:cs="Courier New"/>
+          <w:sz w:val="22"/>
+          <w:szCs w:val="22"/>
+        </w:rPr>
+        <w:t>ToolType</w:t>
+      </w:r>
+      <w:proofErr w:type="spellEnd"/>
+      <w:r>
+        <w:rPr>
+          <w:rFonts w:ascii="Courier New" w:hAnsi="Courier New" w:cs="Courier New"/>
+          <w:sz w:val="22"/>
+          <w:szCs w:val="22"/>
+        </w:rPr>
+        <w:t xml:space="preserve"> </w:t>
+      </w:r>
+    </w:p>
+    <w:p>
+      <w:pPr>
+        <w:rPr>
+          <w:rFonts w:ascii="Courier New" w:hAnsi="Courier New" w:cs="Courier New"/>
+          <w:sz w:val="22"/>
+          <w:szCs w:val="22"/>
+        </w:rPr>
+      </w:pPr>
+      <w:r>
+        <w:rPr>
+          <w:rFonts w:ascii="Courier New" w:hAnsi="Courier New" w:cs="Courier New"/>
+          <w:sz w:val="22"/>
+          <w:szCs w:val="22"/>
+        </w:rPr>
+        <w:tab/>
+        <w:t>// (charge) information for the given tool</w:t>
+      </w:r>
+    </w:p>
+    <w:p>
+      <w:pPr>
+        <w:rPr>
+          <w:rFonts w:ascii="Courier New" w:hAnsi="Courier New" w:cs="Courier New"/>
+          <w:sz w:val="22"/>
+          <w:szCs w:val="22"/>
+        </w:rPr>
+      </w:pPr>
+    </w:p>
+    <w:p>
+      <w:pPr>
+        <w:rPr>
+          <w:rFonts w:ascii="Courier New" w:hAnsi="Courier New" w:cs="Courier New"/>
+          <w:sz w:val="22"/>
+          <w:szCs w:val="22"/>
+        </w:rPr>
+      </w:pPr>
+      <w:r>
+        <w:rPr>
+          <w:rFonts w:ascii="Courier New" w:hAnsi="Courier New" w:cs="Courier New"/>
+          <w:sz w:val="22"/>
+          <w:szCs w:val="22"/>
+        </w:rPr>
+        <w:tab/>
+        <w:t xml:space="preserve">// Call the </w:t>
+      </w:r>
+      <w:proofErr w:type="spellStart"/>
+      <w:proofErr w:type="gramStart"/>
+      <w:r>
+        <w:rPr>
+          <w:rFonts w:ascii="Courier New" w:hAnsi="Courier New" w:cs="Courier New"/>
+          <w:sz w:val="22"/>
+          <w:szCs w:val="22"/>
+        </w:rPr>
+        <w:t>performCalcs</w:t>
+      </w:r>
+      <w:proofErr w:type="spellEnd"/>
+      <w:r>
+        <w:rPr>
+          <w:rFonts w:ascii="Courier New" w:hAnsi="Courier New" w:cs="Courier New"/>
+          <w:sz w:val="22"/>
+          <w:szCs w:val="22"/>
+        </w:rPr>
+        <w:t>(</w:t>
+      </w:r>
+      <w:proofErr w:type="gramEnd"/>
+      <w:r>
+        <w:rPr>
+          <w:rFonts w:ascii="Courier New" w:hAnsi="Courier New" w:cs="Courier New"/>
+          <w:sz w:val="22"/>
+          <w:szCs w:val="22"/>
+        </w:rPr>
+        <w:t xml:space="preserve">) method on the rental agreement </w:t>
+      </w:r>
+    </w:p>
+    <w:p>
+      <w:pPr>
+        <w:rPr>
+          <w:rFonts w:ascii="Courier New" w:hAnsi="Courier New" w:cs="Courier New"/>
+          <w:sz w:val="22"/>
+          <w:szCs w:val="22"/>
+        </w:rPr>
+      </w:pPr>
+      <w:r>
+        <w:rPr>
+          <w:rFonts w:ascii="Courier New" w:hAnsi="Courier New" w:cs="Courier New"/>
+          <w:sz w:val="22"/>
+          <w:szCs w:val="22"/>
+        </w:rPr>
+        <w:tab/>
+        <w:t>// and return the resulting object</w:t>
+      </w:r>
+    </w:p>
+    <w:p>
+      <w:pPr>
+        <w:rPr>
+          <w:rFonts w:ascii="Courier New" w:hAnsi="Courier New" w:cs="Courier New"/>
+          <w:sz w:val="22"/>
+          <w:szCs w:val="22"/>
+        </w:rPr>
+      </w:pPr>
+      <w:r>
+        <w:rPr>
+          <w:rFonts w:ascii="Courier New" w:hAnsi="Courier New" w:cs="Courier New"/>
+          <w:sz w:val="22"/>
+          <w:szCs w:val="22"/>
+        </w:rPr>
+        <w:t xml:space="preserve">} </w:t>
+      </w:r>
+    </w:p>
+    <w:p>
+      <w:pPr>
+        <w:rPr>
+          <w:rFonts w:ascii="Courier New" w:hAnsi="Courier New" w:cs="Courier New"/>
+          <w:sz w:val="22"/>
+          <w:szCs w:val="22"/>
+        </w:rPr>
+      </w:pPr>
+    </w:p>
+    <w:p>
+      <w:pPr>
+        <w:pStyle w:val="Heading3"/>
+      </w:pPr>
+      <w:proofErr w:type="spellStart"/>
+      <w:r>
+        <w:t>RentalAgreement</w:t>
+      </w:r>
+      <w:proofErr w:type="spellEnd"/>
+      <w:r>
+        <w:t xml:space="preserve"> – </w:t>
+      </w:r>
+      <w:proofErr w:type="spellStart"/>
+      <w:proofErr w:type="gramStart"/>
+      <w:r>
+        <w:t>performCalcs</w:t>
+      </w:r>
+      <w:proofErr w:type="spellEnd"/>
+      <w:r>
+        <w:t>(</w:t>
+      </w:r>
+      <w:proofErr w:type="gramEnd"/>
+      <w:r>
+        <w:t>)</w:t>
+      </w:r>
+    </w:p>
+    <w:p>
+      <w:r>
+        <w:t>This is the skeleton for the method that performs the rental agreement calculations:</w:t>
+      </w:r>
+    </w:p>
+    <w:p/>
+    <w:p>
+      <w:pPr>
+        <w:rPr>
+          <w:rFonts w:ascii="Courier New" w:hAnsi="Courier New" w:cs="Courier New"/>
+          <w:sz w:val="22"/>
+          <w:szCs w:val="22"/>
+        </w:rPr>
+      </w:pPr>
+      <w:r>
+        <w:rPr>
+          <w:rFonts w:ascii="Courier New" w:hAnsi="Courier New" w:cs="Courier New"/>
+          <w:sz w:val="22"/>
+          <w:szCs w:val="22"/>
+        </w:rPr>
+        <w:t xml:space="preserve">public void </w:t>
+      </w:r>
+      <w:proofErr w:type="spellStart"/>
+      <w:r>
+        <w:rPr>
+          <w:rFonts w:ascii="Courier New" w:hAnsi="Courier New" w:cs="Courier New"/>
+          <w:sz w:val="22"/>
+          <w:szCs w:val="22"/>
+        </w:rPr>
+        <w:t>performCalcs</w:t>
+      </w:r>
+      <w:proofErr w:type="spellEnd"/>
+      <w:r>
+        <w:rPr>
+          <w:rFonts w:ascii="Courier New" w:hAnsi="Courier New" w:cs="Courier New"/>
+          <w:sz w:val="22"/>
+          <w:szCs w:val="22"/>
+        </w:rPr>
+        <w:t xml:space="preserve"> ()</w:t>
+      </w:r>
+    </w:p>
+    <w:p>
+      <w:pPr>
+        <w:rPr>
+          <w:rFonts w:ascii="Courier New" w:hAnsi="Courier New" w:cs="Courier New"/>
+          <w:sz w:val="22"/>
+          <w:szCs w:val="22"/>
+        </w:rPr>
+      </w:pPr>
+      <w:r>
+        <w:rPr>
+          <w:rFonts w:ascii="Courier New" w:hAnsi="Courier New" w:cs="Courier New"/>
+          <w:sz w:val="22"/>
+          <w:szCs w:val="22"/>
+        </w:rPr>
+        <w:t>{</w:t>
+      </w:r>
+    </w:p>
+    <w:p>
+      <w:pPr>
         <w:ind w:left="720"/>
         <w:rPr>
           <w:rFonts w:ascii="Courier New" w:hAnsi="Courier New" w:cs="Courier New"/>
@@ -2125,33 +3352,7 @@
           <w:sz w:val="22"/>
           <w:szCs w:val="22"/>
         </w:rPr>
-        <w:t xml:space="preserve">// Retrieve full </w:t>
-      </w:r>
-      <w:proofErr w:type="spellStart"/>
-      <w:r>
-        <w:rPr>
-          <w:rFonts w:ascii="Courier New" w:hAnsi="Courier New" w:cs="Courier New"/>
-          <w:sz w:val="22"/>
-          <w:szCs w:val="22"/>
-        </w:rPr>
-        <w:t>Tool</w:t>
-      </w:r>
-      <w:r>
-        <w:rPr>
-          <w:rFonts w:ascii="Courier New" w:hAnsi="Courier New" w:cs="Courier New"/>
-          <w:sz w:val="22"/>
-          <w:szCs w:val="22"/>
-        </w:rPr>
-        <w:t>Code</w:t>
-      </w:r>
-      <w:proofErr w:type="spellEnd"/>
-      <w:r>
-        <w:rPr>
-          <w:rFonts w:ascii="Courier New" w:hAnsi="Courier New" w:cs="Courier New"/>
-          <w:sz w:val="22"/>
-          <w:szCs w:val="22"/>
-        </w:rPr>
-        <w:t xml:space="preserve"> information for the given tool </w:t>
+        <w:t xml:space="preserve">// Calculate the due date using the checkout date from the </w:t>
       </w:r>
     </w:p>
     <w:p>
@@ -2169,7 +3370,7 @@
           <w:sz w:val="22"/>
           <w:szCs w:val="22"/>
         </w:rPr>
-        <w:t>// code from the tool code table</w:t>
+        <w:t>// input and the # of days requested</w:t>
       </w:r>
     </w:p>
     <w:p>
@@ -2197,15 +3398,7 @@
           <w:sz w:val="22"/>
           <w:szCs w:val="22"/>
         </w:rPr>
-        <w:t xml:space="preserve">// </w:t>
-      </w:r>
-      <w:r>
-        <w:rPr>
-          <w:rFonts w:ascii="Courier New" w:hAnsi="Courier New" w:cs="Courier New"/>
-          <w:sz w:val="22"/>
-          <w:szCs w:val="22"/>
-        </w:rPr>
-        <w:t>Retrieve charge information from the tool type table</w:t>
+        <w:t>// Calculate the # of days to charge for the rental by walking</w:t>
       </w:r>
     </w:p>
     <w:p>
@@ -2217,6 +3410,14 @@
           <w:szCs w:val="22"/>
         </w:rPr>
       </w:pPr>
+      <w:r>
+        <w:rPr>
+          <w:rFonts w:ascii="Courier New" w:hAnsi="Courier New" w:cs="Courier New"/>
+          <w:sz w:val="22"/>
+          <w:szCs w:val="22"/>
+        </w:rPr>
+        <w:t xml:space="preserve">// forward from the start date to the end date and only </w:t>
+      </w:r>
     </w:p>
     <w:p>
       <w:pPr>
@@ -2233,7 +3434,7 @@
           <w:sz w:val="22"/>
           <w:szCs w:val="22"/>
         </w:rPr>
-        <w:t xml:space="preserve">// Calculate the due date using the checkout date from the </w:t>
+        <w:t xml:space="preserve">// adding days that match the type of days to charge for the </w:t>
       </w:r>
     </w:p>
     <w:p>
@@ -2251,7 +3452,7 @@
           <w:sz w:val="22"/>
           <w:szCs w:val="22"/>
         </w:rPr>
-        <w:t>// input and the # of days requested</w:t>
+        <w:t>// given tool type (weekday, weekend, holiday)</w:t>
       </w:r>
     </w:p>
     <w:p>
@@ -2279,7 +3480,7 @@
           <w:sz w:val="22"/>
           <w:szCs w:val="22"/>
         </w:rPr>
-        <w:t>// Calculate the # of days to charge for the rental by walking</w:t>
+        <w:t>// Calculate pre-discount charge (remaining days * rental</w:t>
       </w:r>
     </w:p>
     <w:p>
@@ -2297,7 +3498,15 @@
           <w:sz w:val="22"/>
           <w:szCs w:val="22"/>
         </w:rPr>
-        <w:t xml:space="preserve">// forward from the start date to the end date and only </w:t>
+        <w:t>// charge from the table)</w:t>
+      </w:r>
+      <w:r>
+        <w:rPr>
+          <w:rFonts w:ascii="Courier New" w:hAnsi="Courier New" w:cs="Courier New"/>
+          <w:sz w:val="22"/>
+          <w:szCs w:val="22"/>
+        </w:rPr>
+        <w:t xml:space="preserve"> – round half-up to cents</w:t>
       </w:r>
     </w:p>
     <w:p>
@@ -2309,14 +3518,6 @@
           <w:szCs w:val="22"/>
         </w:rPr>
       </w:pPr>
-      <w:r>
-        <w:rPr>
-          <w:rFonts w:ascii="Courier New" w:hAnsi="Courier New" w:cs="Courier New"/>
-          <w:sz w:val="22"/>
-          <w:szCs w:val="22"/>
-        </w:rPr>
-        <w:t xml:space="preserve">// adding days that match the type of days to charge for the </w:t>
-      </w:r>
     </w:p>
     <w:p>
       <w:pPr>
@@ -2333,7 +3534,7 @@
           <w:sz w:val="22"/>
           <w:szCs w:val="22"/>
         </w:rPr>
-        <w:t>// given tool type (weekday, weekend, holiday)</w:t>
+        <w:t xml:space="preserve">// Calculate discount amount (entered discount % * </w:t>
       </w:r>
     </w:p>
     <w:p>
@@ -2345,6 +3546,14 @@
           <w:szCs w:val="22"/>
         </w:rPr>
       </w:pPr>
+      <w:r>
+        <w:rPr>
+          <w:rFonts w:ascii="Courier New" w:hAnsi="Courier New" w:cs="Courier New"/>
+          <w:sz w:val="22"/>
+          <w:szCs w:val="22"/>
+        </w:rPr>
+        <w:t xml:space="preserve">// pre-discount charge) – round half-up to cents </w:t>
+      </w:r>
     </w:p>
     <w:p>
       <w:pPr>
@@ -2355,101 +3564,10 @@
           <w:szCs w:val="22"/>
         </w:rPr>
       </w:pPr>
-      <w:r>
-        <w:rPr>
-          <w:rFonts w:ascii="Courier New" w:hAnsi="Courier New" w:cs="Courier New"/>
-          <w:sz w:val="22"/>
-          <w:szCs w:val="22"/>
-        </w:rPr>
-        <w:t>// Calculate pre-discount charge (remaining days * rental</w:t>
-      </w:r>
-    </w:p>
-    <w:p>
-      <w:pPr>
-        <w:ind w:left="720"/>
-        <w:rPr>
-          <w:rFonts w:ascii="Courier New" w:hAnsi="Courier New" w:cs="Courier New"/>
-          <w:sz w:val="22"/>
-          <w:szCs w:val="22"/>
-        </w:rPr>
-      </w:pPr>
-      <w:r>
-        <w:rPr>
-          <w:rFonts w:ascii="Courier New" w:hAnsi="Courier New" w:cs="Courier New"/>
-          <w:sz w:val="22"/>
-          <w:szCs w:val="22"/>
-        </w:rPr>
-        <w:t>// charge from the table)</w:t>
-      </w:r>
-    </w:p>
-    <w:p>
-      <w:pPr>
-        <w:ind w:left="720"/>
-        <w:rPr>
-          <w:rFonts w:ascii="Courier New" w:hAnsi="Courier New" w:cs="Courier New"/>
-          <w:sz w:val="22"/>
-          <w:szCs w:val="22"/>
-        </w:rPr>
-      </w:pPr>
-    </w:p>
-    <w:p>
-      <w:pPr>
-        <w:ind w:left="720"/>
-        <w:rPr>
-          <w:rFonts w:ascii="Courier New" w:hAnsi="Courier New" w:cs="Courier New"/>
-          <w:sz w:val="22"/>
-          <w:szCs w:val="22"/>
-        </w:rPr>
-      </w:pPr>
-      <w:r>
-        <w:rPr>
-          <w:rFonts w:ascii="Courier New" w:hAnsi="Courier New" w:cs="Courier New"/>
-          <w:sz w:val="22"/>
-          <w:szCs w:val="22"/>
-        </w:rPr>
-        <w:t xml:space="preserve">// Calculate discount amount (entered discount % * </w:t>
-      </w:r>
-    </w:p>
-    <w:p>
-      <w:pPr>
-        <w:ind w:left="720"/>
-        <w:rPr>
-          <w:rFonts w:ascii="Courier New" w:hAnsi="Courier New" w:cs="Courier New"/>
-          <w:sz w:val="22"/>
-          <w:szCs w:val="22"/>
-        </w:rPr>
-      </w:pPr>
-      <w:r>
-        <w:rPr>
-          <w:rFonts w:ascii="Courier New" w:hAnsi="Courier New" w:cs="Courier New"/>
-          <w:sz w:val="22"/>
-          <w:szCs w:val="22"/>
-        </w:rPr>
-        <w:lastRenderedPageBreak/>
-        <w:t>// pre-discount charge) – round half-up to cents</w:t>
-      </w:r>
-      <w:r>
-        <w:rPr>
-          <w:rFonts w:ascii="Courier New" w:hAnsi="Courier New" w:cs="Courier New"/>
-          <w:sz w:val="22"/>
-          <w:szCs w:val="22"/>
-        </w:rPr>
-        <w:t xml:space="preserve"> </w:t>
-      </w:r>
-    </w:p>
-    <w:p>
-      <w:pPr>
-        <w:ind w:left="720"/>
-        <w:rPr>
-          <w:rFonts w:ascii="Courier New" w:hAnsi="Courier New" w:cs="Courier New"/>
-          <w:sz w:val="22"/>
-          <w:szCs w:val="22"/>
-        </w:rPr>
-      </w:pPr>
-    </w:p>
-    <w:p>
-      <w:pPr>
-        <w:ind w:left="720"/>
+    </w:p>
+    <w:p>
+      <w:pPr>
+        <w:ind w:firstLine="720"/>
         <w:rPr>
           <w:rFonts w:ascii="Courier New" w:hAnsi="Courier New" w:cs="Courier New"/>
           <w:sz w:val="22"/>
@@ -2467,66 +3585,144 @@
     </w:p>
     <w:p>
       <w:pPr>
-        <w:ind w:left="720"/>
-        <w:rPr>
-          <w:rFonts w:ascii="Courier New" w:hAnsi="Courier New" w:cs="Courier New"/>
-          <w:sz w:val="22"/>
-          <w:szCs w:val="22"/>
-        </w:rPr>
-      </w:pPr>
-    </w:p>
-    <w:p>
-      <w:pPr>
-        <w:ind w:left="720"/>
-        <w:rPr>
-          <w:rFonts w:ascii="Courier New" w:hAnsi="Courier New" w:cs="Courier New"/>
-          <w:sz w:val="22"/>
-          <w:szCs w:val="22"/>
-        </w:rPr>
-      </w:pPr>
-      <w:r>
-        <w:rPr>
-          <w:rFonts w:ascii="Courier New" w:hAnsi="Courier New" w:cs="Courier New"/>
-          <w:sz w:val="22"/>
-          <w:szCs w:val="22"/>
-        </w:rPr>
-        <w:t xml:space="preserve">// Fill in all fields in our return object and send it </w:t>
-      </w:r>
-    </w:p>
-    <w:p>
-      <w:pPr>
-        <w:ind w:left="720"/>
-        <w:rPr>
-          <w:rFonts w:ascii="Courier New" w:hAnsi="Courier New" w:cs="Courier New"/>
-          <w:sz w:val="22"/>
-          <w:szCs w:val="22"/>
-        </w:rPr>
-      </w:pPr>
-      <w:r>
-        <w:rPr>
-          <w:rFonts w:ascii="Courier New" w:hAnsi="Courier New" w:cs="Courier New"/>
-          <w:sz w:val="22"/>
-          <w:szCs w:val="22"/>
-        </w:rPr>
-        <w:t>// back to the caller</w:t>
-      </w:r>
-    </w:p>
-    <w:p>
-      <w:pPr>
-        <w:rPr>
-          <w:rFonts w:ascii="Courier New" w:hAnsi="Courier New" w:cs="Courier New"/>
-          <w:sz w:val="22"/>
-          <w:szCs w:val="22"/>
-        </w:rPr>
-      </w:pPr>
-      <w:r>
-        <w:rPr>
-          <w:rFonts w:ascii="Courier New" w:hAnsi="Courier New" w:cs="Courier New"/>
-          <w:sz w:val="22"/>
-          <w:szCs w:val="22"/>
-        </w:rPr>
-        <w:t xml:space="preserve">} </w:t>
-      </w:r>
+        <w:rPr>
+          <w:rFonts w:ascii="Courier New" w:hAnsi="Courier New" w:cs="Courier New"/>
+          <w:sz w:val="22"/>
+          <w:szCs w:val="22"/>
+        </w:rPr>
+      </w:pPr>
+      <w:r>
+        <w:rPr>
+          <w:rFonts w:ascii="Courier New" w:hAnsi="Courier New" w:cs="Courier New"/>
+          <w:sz w:val="22"/>
+          <w:szCs w:val="22"/>
+        </w:rPr>
+        <w:t>}</w:t>
+      </w:r>
+    </w:p>
+    <w:p>
+      <w:pPr>
+        <w:rPr>
+          <w:rFonts w:ascii="Courier New" w:hAnsi="Courier New" w:cs="Courier New"/>
+          <w:sz w:val="22"/>
+          <w:szCs w:val="22"/>
+        </w:rPr>
+      </w:pPr>
+    </w:p>
+    <w:p>
+      <w:pPr>
+        <w:pStyle w:val="Heading3"/>
+      </w:pPr>
+      <w:proofErr w:type="spellStart"/>
+      <w:r>
+        <w:t>RentalAgreement</w:t>
+      </w:r>
+      <w:proofErr w:type="spellEnd"/>
+      <w:r>
+        <w:t xml:space="preserve"> – </w:t>
+      </w:r>
+      <w:proofErr w:type="spellStart"/>
+      <w:proofErr w:type="gramStart"/>
+      <w:r>
+        <w:t>printToConsole</w:t>
+      </w:r>
+      <w:proofErr w:type="spellEnd"/>
+      <w:r>
+        <w:t>(</w:t>
+      </w:r>
+      <w:proofErr w:type="gramEnd"/>
+      <w:r>
+        <w:t>)</w:t>
+      </w:r>
+    </w:p>
+    <w:p>
+      <w:r>
+        <w:t>For diagnostics, the rental agreement object will implement a method to print all current properties to the console.  Formatting of types is as follows:</w:t>
+      </w:r>
+    </w:p>
+    <w:p>
+      <w:pPr>
+        <w:rPr>
+          <w:i/>
+          <w:iCs/>
+        </w:rPr>
+      </w:pPr>
+      <w:r>
+        <w:rPr>
+          <w:i/>
+          <w:iCs/>
+        </w:rPr>
+        <w:t>Date – mm/dd/</w:t>
+      </w:r>
+      <w:proofErr w:type="spellStart"/>
+      <w:r>
+        <w:rPr>
+          <w:i/>
+          <w:iCs/>
+        </w:rPr>
+        <w:t>yy</w:t>
+      </w:r>
+      <w:proofErr w:type="spellEnd"/>
+    </w:p>
+    <w:p>
+      <w:pPr>
+        <w:rPr>
+          <w:i/>
+          <w:iCs/>
+        </w:rPr>
+      </w:pPr>
+      <w:r>
+        <w:rPr>
+          <w:i/>
+          <w:iCs/>
+        </w:rPr>
+        <w:t>Currency - $</w:t>
+      </w:r>
+      <w:proofErr w:type="gramStart"/>
+      <w:r>
+        <w:rPr>
+          <w:i/>
+          <w:iCs/>
+        </w:rPr>
+        <w:t>#,#</w:t>
+      </w:r>
+      <w:proofErr w:type="gramEnd"/>
+      <w:r>
+        <w:rPr>
+          <w:i/>
+          <w:iCs/>
+        </w:rPr>
+        <w:t>##.## (i.e. US formatting)</w:t>
+      </w:r>
+    </w:p>
+    <w:p>
+      <w:pPr>
+        <w:rPr>
+          <w:i/>
+          <w:iCs/>
+        </w:rPr>
+      </w:pPr>
+      <w:r>
+        <w:rPr>
+          <w:i/>
+          <w:iCs/>
+        </w:rPr>
+        <w:t>Percent - ##%</w:t>
+      </w:r>
+    </w:p>
+    <w:p>
+      <w:r>
+        <w:t xml:space="preserve">  </w:t>
+      </w:r>
+    </w:p>
+    <w:p>
+      <w:pPr>
+        <w:rPr>
+          <w:rFonts w:ascii="Courier New" w:hAnsi="Courier New" w:cs="Courier New"/>
+          <w:sz w:val="22"/>
+          <w:szCs w:val="22"/>
+        </w:rPr>
+      </w:pPr>
     </w:p>
     <w:sectPr>
       <w:pgSz w:w="12240" w:h="15840"/>

</xml_diff>